<commit_message>
made a separate table output dir
</commit_message>
<xml_diff>
--- a/report_generation/report_gen.docx
+++ b/report_generation/report_gen.docx
@@ -129,7 +129,7 @@
                 <w:szCs w:val="18"/>
                 <w:color w:val="000000"/>
               </w:rPr>
-              <w:t xml:space="preserve">row id</w:t>
+              <w:t xml:space="preserve">Parameter</w:t>
             </w:r>
           </w:p>
         </w:tc>
@@ -183,169 +183,7 @@
                 <w:szCs w:val="18"/>
                 <w:color w:val="000000"/>
               </w:rPr>
-              <w:t xml:space="preserve">PARAMETER 1</w:t>
-            </w:r>
-          </w:p>
-        </w:tc>
-        <w:tc>
-          <w:tcPr>
-            <w:tcBorders>
-              <w:bottom w:val="single" w:sz="8" w:space="0" w:color="000000"/>
-              <w:top w:val="single" w:sz="8" w:space="0" w:color="000000"/>
-              <w:left w:val="single" w:sz="8" w:space="0" w:color="000000"/>
-              <w:right w:val="single" w:sz="8" w:space="0" w:color="000000"/>
-            </w:tcBorders>
-            <w:shd w:val="clear" w:color="auto" w:fill="DCE6F1"/>
-            <w:tcMar>
-              <w:top w:w="0" w:type="dxa"/>
-              <w:bottom w:w="0" w:type="dxa"/>
-              <w:left w:w="0" w:type="dxa"/>
-              <w:right w:w="0" w:type="dxa"/>
-            </w:tcMar>
-            <w:vAlign w:val="center"/>
-          </w:tcPr>
-          <w:p>
-            <w:pPr>
-              <w:jc w:val="center"/>
-              <w:pBdr>
-                <w:bottom w:val="none" w:sz="0" w:space="0" w:color="000000"/>
-                <w:top w:val="none" w:sz="0" w:space="0" w:color="000000"/>
-                <w:left w:val="none" w:sz="0" w:space="0" w:color="000000"/>
-                <w:right w:val="none" w:sz="0" w:space="0" w:color="000000"/>
-              </w:pBdr>
-              <w:spacing w:after="100" w:before="100" w:line="240"/>
-              <w:ind w:left="100" w:right="100" w:firstLine="0" w:firstLineChars="0"/>
-              <w:rPr>
-                <w:rFonts w:ascii="Aptos" w:hAnsi="Aptos" w:eastAsia="Aptos" w:cs="Aptos"/>
-                <w:i w:val="false"/>
-                <w:b w:val="true"/>
-                <w:u w:val="none"/>
-                <w:strike w:val="false"/>
-                <w:sz w:val="18"/>
-                <w:szCs w:val="18"/>
-                <w:color w:val="000000"/>
-              </w:rPr>
-            </w:pPr>
-            <w:r xmlns:w="http://schemas.openxmlformats.org/wordprocessingml/2006/main" xmlns:wp="http://schemas.openxmlformats.org/drawingml/2006/wordprocessingDrawing" xmlns:r="http://schemas.openxmlformats.org/officeDocument/2006/relationships" xmlns:w14="http://schemas.microsoft.com/office/word/2010/wordml">
-              <w:rPr>
-                <w:rFonts w:ascii="Aptos" w:hAnsi="Aptos" w:eastAsia="Aptos" w:cs="Aptos"/>
-                <w:i w:val="false"/>
-                <w:b w:val="true"/>
-                <w:u w:val="none"/>
-                <w:strike w:val="false"/>
-                <w:sz w:val="18"/>
-                <w:szCs w:val="18"/>
-                <w:color w:val="000000"/>
-              </w:rPr>
-              <w:t xml:space="preserve">TREND 1</w:t>
-            </w:r>
-          </w:p>
-        </w:tc>
-        <w:tc>
-          <w:tcPr>
-            <w:tcBorders>
-              <w:bottom w:val="single" w:sz="8" w:space="0" w:color="000000"/>
-              <w:top w:val="single" w:sz="8" w:space="0" w:color="000000"/>
-              <w:left w:val="single" w:sz="8" w:space="0" w:color="000000"/>
-              <w:right w:val="single" w:sz="8" w:space="0" w:color="000000"/>
-            </w:tcBorders>
-            <w:shd w:val="clear" w:color="auto" w:fill="DCE6F1"/>
-            <w:tcMar>
-              <w:top w:w="0" w:type="dxa"/>
-              <w:bottom w:w="0" w:type="dxa"/>
-              <w:left w:w="0" w:type="dxa"/>
-              <w:right w:w="0" w:type="dxa"/>
-            </w:tcMar>
-            <w:vAlign w:val="center"/>
-          </w:tcPr>
-          <w:p>
-            <w:pPr>
-              <w:jc w:val="center"/>
-              <w:pBdr>
-                <w:bottom w:val="none" w:sz="0" w:space="0" w:color="000000"/>
-                <w:top w:val="none" w:sz="0" w:space="0" w:color="000000"/>
-                <w:left w:val="none" w:sz="0" w:space="0" w:color="000000"/>
-                <w:right w:val="none" w:sz="0" w:space="0" w:color="000000"/>
-              </w:pBdr>
-              <w:spacing w:after="100" w:before="100" w:line="240"/>
-              <w:ind w:left="100" w:right="100" w:firstLine="0" w:firstLineChars="0"/>
-              <w:rPr>
-                <w:rFonts w:ascii="Aptos" w:hAnsi="Aptos" w:eastAsia="Aptos" w:cs="Aptos"/>
-                <w:i w:val="false"/>
-                <w:b w:val="true"/>
-                <w:u w:val="none"/>
-                <w:strike w:val="false"/>
-                <w:sz w:val="18"/>
-                <w:szCs w:val="18"/>
-                <w:color w:val="000000"/>
-              </w:rPr>
-            </w:pPr>
-            <w:r xmlns:w="http://schemas.openxmlformats.org/wordprocessingml/2006/main" xmlns:wp="http://schemas.openxmlformats.org/drawingml/2006/wordprocessingDrawing" xmlns:r="http://schemas.openxmlformats.org/officeDocument/2006/relationships" xmlns:w14="http://schemas.microsoft.com/office/word/2010/wordml">
-              <w:rPr>
-                <w:rFonts w:ascii="Aptos" w:hAnsi="Aptos" w:eastAsia="Aptos" w:cs="Aptos"/>
-                <w:i w:val="false"/>
-                <w:b w:val="true"/>
-                <w:u w:val="none"/>
-                <w:strike w:val="false"/>
-                <w:sz w:val="18"/>
-                <w:szCs w:val="18"/>
-                <w:color w:val="000000"/>
-              </w:rPr>
-              <w:t xml:space="preserve">PARAMETER 2</w:t>
-            </w:r>
-          </w:p>
-        </w:tc>
-        <w:tc>
-          <w:tcPr>
-            <w:tcBorders>
-              <w:bottom w:val="single" w:sz="8" w:space="0" w:color="000000"/>
-              <w:top w:val="single" w:sz="8" w:space="0" w:color="000000"/>
-              <w:left w:val="single" w:sz="8" w:space="0" w:color="000000"/>
-              <w:right w:val="single" w:sz="8" w:space="0" w:color="000000"/>
-            </w:tcBorders>
-            <w:shd w:val="clear" w:color="auto" w:fill="DCE6F1"/>
-            <w:tcMar>
-              <w:top w:w="0" w:type="dxa"/>
-              <w:bottom w:w="0" w:type="dxa"/>
-              <w:left w:w="0" w:type="dxa"/>
-              <w:right w:w="0" w:type="dxa"/>
-            </w:tcMar>
-            <w:vAlign w:val="center"/>
-          </w:tcPr>
-          <w:p>
-            <w:pPr>
-              <w:jc w:val="center"/>
-              <w:pBdr>
-                <w:bottom w:val="none" w:sz="0" w:space="0" w:color="000000"/>
-                <w:top w:val="none" w:sz="0" w:space="0" w:color="000000"/>
-                <w:left w:val="none" w:sz="0" w:space="0" w:color="000000"/>
-                <w:right w:val="none" w:sz="0" w:space="0" w:color="000000"/>
-              </w:pBdr>
-              <w:spacing w:after="100" w:before="100" w:line="240"/>
-              <w:ind w:left="100" w:right="100" w:firstLine="0" w:firstLineChars="0"/>
-              <w:rPr>
-                <w:rFonts w:ascii="Aptos" w:hAnsi="Aptos" w:eastAsia="Aptos" w:cs="Aptos"/>
-                <w:i w:val="false"/>
-                <w:b w:val="true"/>
-                <w:u w:val="none"/>
-                <w:strike w:val="false"/>
-                <w:sz w:val="18"/>
-                <w:szCs w:val="18"/>
-                <w:color w:val="000000"/>
-              </w:rPr>
-            </w:pPr>
-            <w:r xmlns:w="http://schemas.openxmlformats.org/wordprocessingml/2006/main" xmlns:wp="http://schemas.openxmlformats.org/drawingml/2006/wordprocessingDrawing" xmlns:r="http://schemas.openxmlformats.org/officeDocument/2006/relationships" xmlns:w14="http://schemas.microsoft.com/office/word/2010/wordml">
-              <w:rPr>
-                <w:rFonts w:ascii="Aptos" w:hAnsi="Aptos" w:eastAsia="Aptos" w:cs="Aptos"/>
-                <w:i w:val="false"/>
-                <w:b w:val="true"/>
-                <w:u w:val="none"/>
-                <w:strike w:val="false"/>
-                <w:sz w:val="18"/>
-                <w:szCs w:val="18"/>
-                <w:color w:val="000000"/>
-              </w:rPr>
-              <w:t xml:space="preserve">TREND 2</w:t>
+              <w:t xml:space="preserve">Trend</w:t>
             </w:r>
           </w:p>
         </w:tc>
@@ -374,60 +212,6 @@
           </w:tcPr>
           <w:p>
             <w:pPr>
-              <w:jc w:val="right"/>
-              <w:pBdr>
-                <w:bottom w:val="none" w:sz="0" w:space="0" w:color="000000"/>
-                <w:top w:val="none" w:sz="0" w:space="0" w:color="000000"/>
-                <w:left w:val="none" w:sz="0" w:space="0" w:color="000000"/>
-                <w:right w:val="none" w:sz="0" w:space="0" w:color="000000"/>
-              </w:pBdr>
-              <w:spacing w:after="100" w:before="100" w:line="240"/>
-              <w:ind w:left="100" w:right="100" w:firstLine="0" w:firstLineChars="0"/>
-              <w:rPr>
-                <w:rFonts w:ascii="Aptos" w:hAnsi="Aptos" w:eastAsia="Aptos" w:cs="Aptos"/>
-                <w:i w:val="false"/>
-                <w:b w:val="true"/>
-                <w:u w:val="none"/>
-                <w:strike w:val="false"/>
-                <w:sz w:val="18"/>
-                <w:szCs w:val="18"/>
-                <w:color w:val="000000"/>
-              </w:rPr>
-            </w:pPr>
-            <w:r xmlns:w="http://schemas.openxmlformats.org/wordprocessingml/2006/main" xmlns:wp="http://schemas.openxmlformats.org/drawingml/2006/wordprocessingDrawing" xmlns:r="http://schemas.openxmlformats.org/officeDocument/2006/relationships" xmlns:w14="http://schemas.microsoft.com/office/word/2010/wordml">
-              <w:rPr>
-                <w:rFonts w:ascii="Aptos" w:hAnsi="Aptos" w:eastAsia="Aptos" w:cs="Aptos"/>
-                <w:i w:val="false"/>
-                <w:b w:val="true"/>
-                <w:u w:val="none"/>
-                <w:strike w:val="false"/>
-                <w:sz w:val="18"/>
-                <w:szCs w:val="18"/>
-                <w:color w:val="000000"/>
-              </w:rPr>
-              <w:t xml:space="preserve">1</w:t>
-            </w:r>
-          </w:p>
-        </w:tc>
-        <w:tc>
-          <w:tcPr>
-            <w:tcBorders>
-              <w:bottom w:val="single" w:sz="8" w:space="0" w:color="000000"/>
-              <w:top w:val="single" w:sz="8" w:space="0" w:color="000000"/>
-              <w:left w:val="single" w:sz="8" w:space="0" w:color="000000"/>
-              <w:right w:val="single" w:sz="8" w:space="0" w:color="000000"/>
-            </w:tcBorders>
-            <w:shd w:val="clear" w:color="auto" w:fill="DCE6F1"/>
-            <w:tcMar>
-              <w:top w:w="0" w:type="dxa"/>
-              <w:bottom w:w="0" w:type="dxa"/>
-              <w:left w:w="0" w:type="dxa"/>
-              <w:right w:w="0" w:type="dxa"/>
-            </w:tcMar>
-            <w:vAlign w:val="center"/>
-          </w:tcPr>
-          <w:p>
-            <w:pPr>
               <w:jc w:val="left"/>
               <w:pBdr>
                 <w:bottom w:val="none" w:sz="0" w:space="0" w:color="000000"/>
@@ -440,7 +224,7 @@
               <w:rPr>
                 <w:rFonts w:ascii="Aptos" w:hAnsi="Aptos" w:eastAsia="Aptos" w:cs="Aptos"/>
                 <w:i w:val="false"/>
-                <w:b w:val="false"/>
+                <w:b w:val="true"/>
                 <w:u w:val="none"/>
                 <w:strike w:val="false"/>
                 <w:sz w:val="18"/>
@@ -452,7 +236,7 @@
               <w:rPr>
                 <w:rFonts w:ascii="Aptos" w:hAnsi="Aptos" w:eastAsia="Aptos" w:cs="Aptos"/>
                 <w:i w:val="false"/>
-                <w:b w:val="false"/>
+                <w:b w:val="true"/>
                 <w:u w:val="none"/>
                 <w:strike w:val="false"/>
                 <w:sz w:val="18"/>
@@ -517,6 +301,12 @@
             </w:r>
           </w:p>
         </w:tc>
+      </w:tr>
+      <w:tr>
+        <w:trPr>
+          <w:trHeight w:val="580" w:hRule="auto"/>
+        </w:trPr>
+        body2
         <w:tc>
           <w:tcPr>
             <w:tcBorders>
@@ -548,7 +338,7 @@
               <w:rPr>
                 <w:rFonts w:ascii="Aptos" w:hAnsi="Aptos" w:eastAsia="Aptos" w:cs="Aptos"/>
                 <w:i w:val="false"/>
-                <w:b w:val="false"/>
+                <w:b w:val="true"/>
                 <w:u w:val="none"/>
                 <w:strike w:val="false"/>
                 <w:sz w:val="18"/>
@@ -560,7 +350,7 @@
               <w:rPr>
                 <w:rFonts w:ascii="Aptos" w:hAnsi="Aptos" w:eastAsia="Aptos" w:cs="Aptos"/>
                 <w:i w:val="false"/>
-                <w:b w:val="false"/>
+                <w:b w:val="true"/>
                 <w:u w:val="none"/>
                 <w:strike w:val="false"/>
                 <w:sz w:val="18"/>
@@ -628,63 +418,9 @@
       </w:tr>
       <w:tr>
         <w:trPr>
-          <w:trHeight w:val="580" w:hRule="auto"/>
+          <w:trHeight w:val="577" w:hRule="auto"/>
         </w:trPr>
-        body2
-        <w:tc>
-          <w:tcPr>
-            <w:tcBorders>
-              <w:bottom w:val="single" w:sz="8" w:space="0" w:color="000000"/>
-              <w:top w:val="single" w:sz="8" w:space="0" w:color="000000"/>
-              <w:left w:val="single" w:sz="8" w:space="0" w:color="000000"/>
-              <w:right w:val="single" w:sz="8" w:space="0" w:color="000000"/>
-            </w:tcBorders>
-            <w:shd w:val="clear" w:color="auto" w:fill="DCE6F1"/>
-            <w:tcMar>
-              <w:top w:w="0" w:type="dxa"/>
-              <w:bottom w:w="0" w:type="dxa"/>
-              <w:left w:w="0" w:type="dxa"/>
-              <w:right w:w="0" w:type="dxa"/>
-            </w:tcMar>
-            <w:vAlign w:val="center"/>
-          </w:tcPr>
-          <w:p>
-            <w:pPr>
-              <w:jc w:val="right"/>
-              <w:pBdr>
-                <w:bottom w:val="none" w:sz="0" w:space="0" w:color="000000"/>
-                <w:top w:val="none" w:sz="0" w:space="0" w:color="000000"/>
-                <w:left w:val="none" w:sz="0" w:space="0" w:color="000000"/>
-                <w:right w:val="none" w:sz="0" w:space="0" w:color="000000"/>
-              </w:pBdr>
-              <w:spacing w:after="100" w:before="100" w:line="240"/>
-              <w:ind w:left="100" w:right="100" w:firstLine="0" w:firstLineChars="0"/>
-              <w:rPr>
-                <w:rFonts w:ascii="Aptos" w:hAnsi="Aptos" w:eastAsia="Aptos" w:cs="Aptos"/>
-                <w:i w:val="false"/>
-                <w:b w:val="true"/>
-                <w:u w:val="none"/>
-                <w:strike w:val="false"/>
-                <w:sz w:val="18"/>
-                <w:szCs w:val="18"/>
-                <w:color w:val="000000"/>
-              </w:rPr>
-            </w:pPr>
-            <w:r xmlns:w="http://schemas.openxmlformats.org/wordprocessingml/2006/main" xmlns:wp="http://schemas.openxmlformats.org/drawingml/2006/wordprocessingDrawing" xmlns:r="http://schemas.openxmlformats.org/officeDocument/2006/relationships" xmlns:w14="http://schemas.microsoft.com/office/word/2010/wordml">
-              <w:rPr>
-                <w:rFonts w:ascii="Aptos" w:hAnsi="Aptos" w:eastAsia="Aptos" w:cs="Aptos"/>
-                <w:i w:val="false"/>
-                <w:b w:val="true"/>
-                <w:u w:val="none"/>
-                <w:strike w:val="false"/>
-                <w:sz w:val="18"/>
-                <w:szCs w:val="18"/>
-                <w:color w:val="000000"/>
-              </w:rPr>
-              <w:t xml:space="preserve">2</w:t>
-            </w:r>
-          </w:p>
-        </w:tc>
+        body3
         <w:tc>
           <w:tcPr>
             <w:tcBorders>
@@ -716,7 +452,7 @@
               <w:rPr>
                 <w:rFonts w:ascii="Aptos" w:hAnsi="Aptos" w:eastAsia="Aptos" w:cs="Aptos"/>
                 <w:i w:val="false"/>
-                <w:b w:val="false"/>
+                <w:b w:val="true"/>
                 <w:u w:val="none"/>
                 <w:strike w:val="false"/>
                 <w:sz w:val="18"/>
@@ -728,7 +464,7 @@
               <w:rPr>
                 <w:rFonts w:ascii="Aptos" w:hAnsi="Aptos" w:eastAsia="Aptos" w:cs="Aptos"/>
                 <w:i w:val="false"/>
-                <w:b w:val="false"/>
+                <w:b w:val="true"/>
                 <w:u w:val="none"/>
                 <w:strike w:val="false"/>
                 <w:sz w:val="18"/>
@@ -793,6 +529,12 @@
             </w:r>
           </w:p>
         </w:tc>
+      </w:tr>
+      <w:tr>
+        <w:trPr>
+          <w:trHeight w:val="580" w:hRule="auto"/>
+        </w:trPr>
+        body4
         <w:tc>
           <w:tcPr>
             <w:tcBorders>
@@ -824,7 +566,7 @@
               <w:rPr>
                 <w:rFonts w:ascii="Aptos" w:hAnsi="Aptos" w:eastAsia="Aptos" w:cs="Aptos"/>
                 <w:i w:val="false"/>
-                <w:b w:val="false"/>
+                <w:b w:val="true"/>
                 <w:u w:val="none"/>
                 <w:strike w:val="false"/>
                 <w:sz w:val="18"/>
@@ -836,7 +578,7 @@
               <w:rPr>
                 <w:rFonts w:ascii="Aptos" w:hAnsi="Aptos" w:eastAsia="Aptos" w:cs="Aptos"/>
                 <w:i w:val="false"/>
-                <w:b w:val="false"/>
+                <w:b w:val="true"/>
                 <w:u w:val="none"/>
                 <w:strike w:val="false"/>
                 <w:sz w:val="18"/>
@@ -906,61 +648,7 @@
         <w:trPr>
           <w:trHeight w:val="580" w:hRule="auto"/>
         </w:trPr>
-        body3
-        <w:tc>
-          <w:tcPr>
-            <w:tcBorders>
-              <w:bottom w:val="single" w:sz="8" w:space="0" w:color="000000"/>
-              <w:top w:val="single" w:sz="8" w:space="0" w:color="000000"/>
-              <w:left w:val="single" w:sz="8" w:space="0" w:color="000000"/>
-              <w:right w:val="single" w:sz="8" w:space="0" w:color="000000"/>
-            </w:tcBorders>
-            <w:shd w:val="clear" w:color="auto" w:fill="DCE6F1"/>
-            <w:tcMar>
-              <w:top w:w="0" w:type="dxa"/>
-              <w:bottom w:w="0" w:type="dxa"/>
-              <w:left w:w="0" w:type="dxa"/>
-              <w:right w:w="0" w:type="dxa"/>
-            </w:tcMar>
-            <w:vAlign w:val="center"/>
-          </w:tcPr>
-          <w:p>
-            <w:pPr>
-              <w:jc w:val="right"/>
-              <w:pBdr>
-                <w:bottom w:val="none" w:sz="0" w:space="0" w:color="000000"/>
-                <w:top w:val="none" w:sz="0" w:space="0" w:color="000000"/>
-                <w:left w:val="none" w:sz="0" w:space="0" w:color="000000"/>
-                <w:right w:val="none" w:sz="0" w:space="0" w:color="000000"/>
-              </w:pBdr>
-              <w:spacing w:after="100" w:before="100" w:line="240"/>
-              <w:ind w:left="100" w:right="100" w:firstLine="0" w:firstLineChars="0"/>
-              <w:rPr>
-                <w:rFonts w:ascii="Aptos" w:hAnsi="Aptos" w:eastAsia="Aptos" w:cs="Aptos"/>
-                <w:i w:val="false"/>
-                <w:b w:val="true"/>
-                <w:u w:val="none"/>
-                <w:strike w:val="false"/>
-                <w:sz w:val="18"/>
-                <w:szCs w:val="18"/>
-                <w:color w:val="000000"/>
-              </w:rPr>
-            </w:pPr>
-            <w:r xmlns:w="http://schemas.openxmlformats.org/wordprocessingml/2006/main" xmlns:wp="http://schemas.openxmlformats.org/drawingml/2006/wordprocessingDrawing" xmlns:r="http://schemas.openxmlformats.org/officeDocument/2006/relationships" xmlns:w14="http://schemas.microsoft.com/office/word/2010/wordml">
-              <w:rPr>
-                <w:rFonts w:ascii="Aptos" w:hAnsi="Aptos" w:eastAsia="Aptos" w:cs="Aptos"/>
-                <w:i w:val="false"/>
-                <w:b w:val="true"/>
-                <w:u w:val="none"/>
-                <w:strike w:val="false"/>
-                <w:sz w:val="18"/>
-                <w:szCs w:val="18"/>
-                <w:color w:val="000000"/>
-              </w:rPr>
-              <w:t xml:space="preserve">3</w:t>
-            </w:r>
-          </w:p>
-        </w:tc>
+        body5
         <w:tc>
           <w:tcPr>
             <w:tcBorders>
@@ -992,7 +680,7 @@
               <w:rPr>
                 <w:rFonts w:ascii="Aptos" w:hAnsi="Aptos" w:eastAsia="Aptos" w:cs="Aptos"/>
                 <w:i w:val="false"/>
-                <w:b w:val="false"/>
+                <w:b w:val="true"/>
                 <w:u w:val="none"/>
                 <w:strike w:val="false"/>
                 <w:sz w:val="18"/>
@@ -1004,7 +692,7 @@
               <w:rPr>
                 <w:rFonts w:ascii="Aptos" w:hAnsi="Aptos" w:eastAsia="Aptos" w:cs="Aptos"/>
                 <w:i w:val="false"/>
-                <w:b w:val="false"/>
+                <w:b w:val="true"/>
                 <w:u w:val="none"/>
                 <w:strike w:val="false"/>
                 <w:sz w:val="18"/>
@@ -1069,6 +757,12 @@
             </w:r>
           </w:p>
         </w:tc>
+      </w:tr>
+      <w:tr>
+        <w:trPr>
+          <w:trHeight w:val="580" w:hRule="auto"/>
+        </w:trPr>
+        body6
         <w:tc>
           <w:tcPr>
             <w:tcBorders>
@@ -1100,7 +794,7 @@
               <w:rPr>
                 <w:rFonts w:ascii="Aptos" w:hAnsi="Aptos" w:eastAsia="Aptos" w:cs="Aptos"/>
                 <w:i w:val="false"/>
-                <w:b w:val="false"/>
+                <w:b w:val="true"/>
                 <w:u w:val="none"/>
                 <w:strike w:val="false"/>
                 <w:sz w:val="18"/>
@@ -1112,7 +806,7 @@
               <w:rPr>
                 <w:rFonts w:ascii="Aptos" w:hAnsi="Aptos" w:eastAsia="Aptos" w:cs="Aptos"/>
                 <w:i w:val="false"/>
-                <w:b w:val="false"/>
+                <w:b w:val="true"/>
                 <w:u w:val="none"/>
                 <w:strike w:val="false"/>
                 <w:sz w:val="18"/>

</xml_diff>

<commit_message>
made tables 1x1, but still need them to be cenetered. updated header theming
</commit_message>
<xml_diff>
--- a/report_generation/report_gen.docx
+++ b/report_generation/report_gen.docx
@@ -55,27 +55,16 @@
         <w:t xml:space="preserve">HISTORICAL WATER QUALITY TREND ANALYSIS</w:t>
       </w:r>
     </w:p>
-    <w:p>
-      <w:pPr>
-        <w:pStyle w:val="SourceCode"/>
-      </w:pPr>
-      <w:r>
-        <w:rPr>
-          <w:rStyle w:val="VerbatimChar"/>
-        </w:rPr>
-        <w:t xml:space="preserve">## ##### **Historical Water Quality Trend Summary for OSSOSSD **</w:t>
-      </w:r>
-    </w:p>
     <w:tbl xmlns:w="http://schemas.openxmlformats.org/wordprocessingml/2006/main" xmlns:r="http://schemas.openxmlformats.org/officeDocument/2006/relationships" xmlns:w14="http://schemas.microsoft.com/office/word/2010/wordml" xmlns:wp="http://schemas.openxmlformats.org/drawingml/2006/wordprocessingDrawing" xmlns:a="http://schemas.openxmlformats.org/drawingml/2006/main" xmlns:pic="http://schemas.openxmlformats.org/drawingml/2006/picture">
       <w:tblPr>
         <w:tblLayout w:type="autofit"/>
         <w:jc w:val="center"/>
-        <w:tblW w:type="pct" w:w="4500"/>
+        <w:tblW w:type="pct" w:w="2000"/>
         <w:tblLook w:firstRow="1" w:lastRow="0" w:firstColumn="0" w:lastColumn="0" w:noHBand="0" w:noVBand="1"/>
       </w:tblPr>
       <w:tr>
         <w:trPr>
-          <w:trHeight w:val="542" w:hRule="auto"/>
+          <w:trHeight w:val="571" w:hRule="auto"/>
           <w:tblHeader/>
         </w:trPr>
         header1
@@ -113,8 +102,8 @@
                 <w:b w:val="true"/>
                 <w:u w:val="none"/>
                 <w:strike w:val="false"/>
-                <w:sz w:val="18"/>
-                <w:szCs w:val="18"/>
+                <w:sz w:val="22"/>
+                <w:szCs w:val="22"/>
                 <w:color w:val="000000"/>
               </w:rPr>
             </w:pPr>
@@ -125,8 +114,8 @@
                 <w:b w:val="true"/>
                 <w:u w:val="none"/>
                 <w:strike w:val="false"/>
-                <w:sz w:val="18"/>
-                <w:szCs w:val="18"/>
+                <w:sz w:val="22"/>
+                <w:szCs w:val="22"/>
                 <w:color w:val="000000"/>
               </w:rPr>
               <w:t xml:space="preserve">Parameter</w:t>
@@ -167,8 +156,8 @@
                 <w:b w:val="true"/>
                 <w:u w:val="none"/>
                 <w:strike w:val="false"/>
-                <w:sz w:val="18"/>
-                <w:szCs w:val="18"/>
+                <w:sz w:val="22"/>
+                <w:szCs w:val="22"/>
                 <w:color w:val="000000"/>
               </w:rPr>
             </w:pPr>
@@ -179,8 +168,8 @@
                 <w:b w:val="true"/>
                 <w:u w:val="none"/>
                 <w:strike w:val="false"/>
-                <w:sz w:val="18"/>
-                <w:szCs w:val="18"/>
+                <w:sz w:val="22"/>
+                <w:szCs w:val="22"/>
                 <w:color w:val="000000"/>
               </w:rPr>
               <w:t xml:space="preserve">Trend</w:t>
@@ -190,7 +179,7 @@
       </w:tr>
       <w:tr>
         <w:trPr>
-          <w:trHeight w:val="580" w:hRule="auto"/>
+          <w:trHeight w:val="617" w:hRule="auto"/>
         </w:trPr>
         body1
         <w:tc>
@@ -227,8 +216,8 @@
                 <w:b w:val="true"/>
                 <w:u w:val="none"/>
                 <w:strike w:val="false"/>
-                <w:sz w:val="18"/>
-                <w:szCs w:val="18"/>
+                <w:sz w:val="22"/>
+                <w:szCs w:val="22"/>
                 <w:color w:val="000000"/>
               </w:rPr>
             </w:pPr>
@@ -239,8 +228,8 @@
                 <w:b w:val="true"/>
                 <w:u w:val="none"/>
                 <w:strike w:val="false"/>
-                <w:sz w:val="18"/>
-                <w:szCs w:val="18"/>
+                <w:sz w:val="22"/>
+                <w:szCs w:val="22"/>
                 <w:color w:val="000000"/>
               </w:rPr>
               <w:t xml:space="preserve">Chlorophyll-a</w:t>
@@ -281,8 +270,8 @@
                 <w:b w:val="false"/>
                 <w:u w:val="none"/>
                 <w:strike w:val="false"/>
-                <w:sz w:val="18"/>
-                <w:szCs w:val="18"/>
+                <w:sz w:val="22"/>
+                <w:szCs w:val="22"/>
                 <w:color w:val="000000"/>
               </w:rPr>
             </w:pPr>
@@ -293,8 +282,8 @@
                 <w:b w:val="false"/>
                 <w:u w:val="none"/>
                 <w:strike w:val="false"/>
-                <w:sz w:val="18"/>
-                <w:szCs w:val="18"/>
+                <w:sz w:val="22"/>
+                <w:szCs w:val="22"/>
                 <w:color w:val="000000"/>
               </w:rPr>
               <w:t xml:space="preserve">Stable</w:t>
@@ -304,7 +293,7 @@
       </w:tr>
       <w:tr>
         <w:trPr>
-          <w:trHeight w:val="580" w:hRule="auto"/>
+          <w:trHeight w:val="617" w:hRule="auto"/>
         </w:trPr>
         body2
         <w:tc>
@@ -341,8 +330,8 @@
                 <w:b w:val="true"/>
                 <w:u w:val="none"/>
                 <w:strike w:val="false"/>
-                <w:sz w:val="18"/>
-                <w:szCs w:val="18"/>
+                <w:sz w:val="22"/>
+                <w:szCs w:val="22"/>
                 <w:color w:val="000000"/>
               </w:rPr>
             </w:pPr>
@@ -353,8 +342,8 @@
                 <w:b w:val="true"/>
                 <w:u w:val="none"/>
                 <w:strike w:val="false"/>
-                <w:sz w:val="18"/>
-                <w:szCs w:val="18"/>
+                <w:sz w:val="22"/>
+                <w:szCs w:val="22"/>
                 <w:color w:val="000000"/>
               </w:rPr>
               <w:t xml:space="preserve">pH (epilimnion)</w:t>
@@ -395,8 +384,8 @@
                 <w:b w:val="false"/>
                 <w:u w:val="none"/>
                 <w:strike w:val="false"/>
-                <w:sz w:val="18"/>
-                <w:szCs w:val="18"/>
+                <w:sz w:val="22"/>
+                <w:szCs w:val="22"/>
                 <w:color w:val="000000"/>
               </w:rPr>
             </w:pPr>
@@ -407,8 +396,8 @@
                 <w:b w:val="false"/>
                 <w:u w:val="none"/>
                 <w:strike w:val="false"/>
-                <w:sz w:val="18"/>
-                <w:szCs w:val="18"/>
+                <w:sz w:val="22"/>
+                <w:szCs w:val="22"/>
                 <w:color w:val="000000"/>
               </w:rPr>
               <w:t xml:space="preserve">Stable</w:t>
@@ -418,7 +407,7 @@
       </w:tr>
       <w:tr>
         <w:trPr>
-          <w:trHeight w:val="577" w:hRule="auto"/>
+          <w:trHeight w:val="614" w:hRule="auto"/>
         </w:trPr>
         body3
         <w:tc>
@@ -455,8 +444,8 @@
                 <w:b w:val="true"/>
                 <w:u w:val="none"/>
                 <w:strike w:val="false"/>
-                <w:sz w:val="18"/>
-                <w:szCs w:val="18"/>
+                <w:sz w:val="22"/>
+                <w:szCs w:val="22"/>
                 <w:color w:val="000000"/>
               </w:rPr>
             </w:pPr>
@@ -467,8 +456,8 @@
                 <w:b w:val="true"/>
                 <w:u w:val="none"/>
                 <w:strike w:val="false"/>
-                <w:sz w:val="18"/>
-                <w:szCs w:val="18"/>
+                <w:sz w:val="22"/>
+                <w:szCs w:val="22"/>
                 <w:color w:val="000000"/>
               </w:rPr>
               <w:t xml:space="preserve">Transparency</w:t>
@@ -509,8 +498,8 @@
                 <w:b w:val="false"/>
                 <w:u w:val="none"/>
                 <w:strike w:val="false"/>
-                <w:sz w:val="18"/>
-                <w:szCs w:val="18"/>
+                <w:sz w:val="22"/>
+                <w:szCs w:val="22"/>
                 <w:color w:val="000000"/>
               </w:rPr>
             </w:pPr>
@@ -521,8 +510,8 @@
                 <w:b w:val="false"/>
                 <w:u w:val="none"/>
                 <w:strike w:val="false"/>
-                <w:sz w:val="18"/>
-                <w:szCs w:val="18"/>
+                <w:sz w:val="22"/>
+                <w:szCs w:val="22"/>
                 <w:color w:val="000000"/>
               </w:rPr>
               <w:t xml:space="preserve">Stable</w:t>
@@ -532,7 +521,7 @@
       </w:tr>
       <w:tr>
         <w:trPr>
-          <w:trHeight w:val="580" w:hRule="auto"/>
+          <w:trHeight w:val="617" w:hRule="auto"/>
         </w:trPr>
         body4
         <w:tc>
@@ -569,8 +558,8 @@
                 <w:b w:val="true"/>
                 <w:u w:val="none"/>
                 <w:strike w:val="false"/>
-                <w:sz w:val="18"/>
-                <w:szCs w:val="18"/>
+                <w:sz w:val="22"/>
+                <w:szCs w:val="22"/>
                 <w:color w:val="000000"/>
               </w:rPr>
             </w:pPr>
@@ -581,8 +570,8 @@
                 <w:b w:val="true"/>
                 <w:u w:val="none"/>
                 <w:strike w:val="false"/>
-                <w:sz w:val="18"/>
-                <w:szCs w:val="18"/>
+                <w:sz w:val="22"/>
+                <w:szCs w:val="22"/>
                 <w:color w:val="000000"/>
               </w:rPr>
               <w:t xml:space="preserve">Conductivity</w:t>
@@ -623,8 +612,8 @@
                 <w:b w:val="false"/>
                 <w:u w:val="none"/>
                 <w:strike w:val="false"/>
-                <w:sz w:val="18"/>
-                <w:szCs w:val="18"/>
+                <w:sz w:val="22"/>
+                <w:szCs w:val="22"/>
                 <w:color w:val="000000"/>
               </w:rPr>
             </w:pPr>
@@ -635,8 +624,8 @@
                 <w:b w:val="false"/>
                 <w:u w:val="none"/>
                 <w:strike w:val="false"/>
-                <w:sz w:val="18"/>
-                <w:szCs w:val="18"/>
+                <w:sz w:val="22"/>
+                <w:szCs w:val="22"/>
                 <w:color w:val="000000"/>
               </w:rPr>
               <w:t xml:space="preserve">Worsening</w:t>
@@ -646,7 +635,7 @@
       </w:tr>
       <w:tr>
         <w:trPr>
-          <w:trHeight w:val="580" w:hRule="auto"/>
+          <w:trHeight w:val="617" w:hRule="auto"/>
         </w:trPr>
         body5
         <w:tc>
@@ -683,8 +672,8 @@
                 <w:b w:val="true"/>
                 <w:u w:val="none"/>
                 <w:strike w:val="false"/>
-                <w:sz w:val="18"/>
-                <w:szCs w:val="18"/>
+                <w:sz w:val="22"/>
+                <w:szCs w:val="22"/>
                 <w:color w:val="000000"/>
               </w:rPr>
             </w:pPr>
@@ -695,8 +684,8 @@
                 <w:b w:val="true"/>
                 <w:u w:val="none"/>
                 <w:strike w:val="false"/>
-                <w:sz w:val="18"/>
-                <w:szCs w:val="18"/>
+                <w:sz w:val="22"/>
+                <w:szCs w:val="22"/>
                 <w:color w:val="000000"/>
               </w:rPr>
               <w:t xml:space="preserve">Phosphorus (epilimnion)</w:t>
@@ -737,8 +726,8 @@
                 <w:b w:val="false"/>
                 <w:u w:val="none"/>
                 <w:strike w:val="false"/>
-                <w:sz w:val="18"/>
-                <w:szCs w:val="18"/>
+                <w:sz w:val="22"/>
+                <w:szCs w:val="22"/>
                 <w:color w:val="000000"/>
               </w:rPr>
             </w:pPr>
@@ -749,8 +738,8 @@
                 <w:b w:val="false"/>
                 <w:u w:val="none"/>
                 <w:strike w:val="false"/>
-                <w:sz w:val="18"/>
-                <w:szCs w:val="18"/>
+                <w:sz w:val="22"/>
+                <w:szCs w:val="22"/>
                 <w:color w:val="000000"/>
               </w:rPr>
               <w:t xml:space="preserve">Stable</w:t>
@@ -760,7 +749,7 @@
       </w:tr>
       <w:tr>
         <w:trPr>
-          <w:trHeight w:val="580" w:hRule="auto"/>
+          <w:trHeight w:val="617" w:hRule="auto"/>
         </w:trPr>
         body6
         <w:tc>
@@ -797,8 +786,8 @@
                 <w:b w:val="true"/>
                 <w:u w:val="none"/>
                 <w:strike w:val="false"/>
-                <w:sz w:val="18"/>
-                <w:szCs w:val="18"/>
+                <w:sz w:val="22"/>
+                <w:szCs w:val="22"/>
                 <w:color w:val="000000"/>
               </w:rPr>
             </w:pPr>
@@ -809,8 +798,8 @@
                 <w:b w:val="true"/>
                 <w:u w:val="none"/>
                 <w:strike w:val="false"/>
-                <w:sz w:val="18"/>
-                <w:szCs w:val="18"/>
+                <w:sz w:val="22"/>
+                <w:szCs w:val="22"/>
                 <w:color w:val="000000"/>
               </w:rPr>
               <w:t xml:space="preserve">Phosphorus (hypolimnion)</w:t>
@@ -851,8 +840,8 @@
                 <w:b w:val="false"/>
                 <w:u w:val="none"/>
                 <w:strike w:val="false"/>
-                <w:sz w:val="18"/>
-                <w:szCs w:val="18"/>
+                <w:sz w:val="22"/>
+                <w:szCs w:val="22"/>
                 <w:color w:val="000000"/>
               </w:rPr>
             </w:pPr>
@@ -863,8 +852,8 @@
                 <w:b w:val="false"/>
                 <w:u w:val="none"/>
                 <w:strike w:val="false"/>
-                <w:sz w:val="18"/>
-                <w:szCs w:val="18"/>
+                <w:sz w:val="22"/>
+                <w:szCs w:val="22"/>
                 <w:color w:val="000000"/>
               </w:rPr>
               <w:t xml:space="preserve">Stable</w:t>
@@ -874,7 +863,7 @@
       </w:tr>
     </w:tbl>
     <w:bookmarkEnd w:id="21"/>
-    <w:bookmarkStart w:id="39" w:name="historical-water-quality-graphics"/>
+    <w:bookmarkStart w:id="34" w:name="historical-water-quality-graphics"/>
     <w:p>
       <w:pPr>
         <w:pStyle w:val="Heading3"/>
@@ -894,7 +883,7 @@
       <w:r>
         <w:drawing>
           <wp:inline>
-            <wp:extent cx="3291840" cy="1881051"/>
+            <wp:extent cx="5829300" cy="3331028"/>
             <wp:effectExtent b="0" l="0" r="0" t="0"/>
             <wp:docPr descr="" title="" id="23" name="Picture"/>
             <a:graphic>
@@ -915,7 +904,7 @@
                   <pic:spPr bwMode="auto">
                     <a:xfrm>
                       <a:off x="0" y="0"/>
-                      <a:ext cx="3291840" cy="1881051"/>
+                      <a:ext cx="5829300" cy="3331028"/>
                     </a:xfrm>
                     <a:prstGeom prst="rect">
                       <a:avLst/>
@@ -936,7 +925,7 @@
       <w:r>
         <w:drawing>
           <wp:inline>
-            <wp:extent cx="3291840" cy="1881051"/>
+            <wp:extent cx="5829300" cy="3331028"/>
             <wp:effectExtent b="0" l="0" r="0" t="0"/>
             <wp:docPr descr="" title="" id="26" name="Picture"/>
             <a:graphic>
@@ -957,7 +946,7 @@
                   <pic:spPr bwMode="auto">
                     <a:xfrm>
                       <a:off x="0" y="0"/>
-                      <a:ext cx="3291840" cy="1881051"/>
+                      <a:ext cx="5829300" cy="3331028"/>
                     </a:xfrm>
                     <a:prstGeom prst="rect">
                       <a:avLst/>
@@ -978,7 +967,7 @@
       <w:r>
         <w:drawing>
           <wp:inline>
-            <wp:extent cx="3291840" cy="2194560"/>
+            <wp:extent cx="3810000" cy="2540000"/>
             <wp:effectExtent b="0" l="0" r="0" t="0"/>
             <wp:docPr descr="" title="" id="29" name="Picture"/>
             <a:graphic>
@@ -999,7 +988,7 @@
                   <pic:spPr bwMode="auto">
                     <a:xfrm>
                       <a:off x="0" y="0"/>
-                      <a:ext cx="3291840" cy="2194560"/>
+                      <a:ext cx="3810000" cy="2540000"/>
                     </a:xfrm>
                     <a:prstGeom prst="rect">
                       <a:avLst/>
@@ -1020,7 +1009,7 @@
       <w:r>
         <w:drawing>
           <wp:inline>
-            <wp:extent cx="3291840" cy="2194560"/>
+            <wp:extent cx="3810000" cy="2540000"/>
             <wp:effectExtent b="0" l="0" r="0" t="0"/>
             <wp:docPr descr="" title="" id="32" name="Picture"/>
             <a:graphic>
@@ -1041,7 +1030,7 @@
                   <pic:spPr bwMode="auto">
                     <a:xfrm>
                       <a:off x="0" y="0"/>
-                      <a:ext cx="3291840" cy="2194560"/>
+                      <a:ext cx="3810000" cy="2540000"/>
                     </a:xfrm>
                     <a:prstGeom prst="rect">
                       <a:avLst/>
@@ -1060,9 +1049,11 @@
         </w:drawing>
       </w:r>
     </w:p>
+    <w:bookmarkEnd w:id="34"/>
+    <w:bookmarkStart w:id="41" w:name="X4921d9b1ac2a8832c8c74a697f40d3f5b89bb0b"/>
     <w:p>
       <w:pPr>
-        <w:pStyle w:val="BodyText"/>
+        <w:pStyle w:val="Heading3"/>
       </w:pPr>
       <w:r>
         <w:rPr>
@@ -1232,7 +1223,7 @@
         <w:t xml:space="preserve">Epilimnetic and Outlet pH levels were within the desirable range of 6.5–8.0 units. Historical trends show stable but variable epilimnetic pH since monitoring began. Metalimnetic and Hypolimnetic pH levels were slightly acidic and below the desirable range, and Inlet pH was slightly below desirable.</w:t>
       </w:r>
     </w:p>
-    <w:bookmarkStart w:id="38" w:name="X57e6967cde2dae0d27644a1a767a73845b2c70e"/>
+    <w:bookmarkStart w:id="40" w:name="X57e6967cde2dae0d27644a1a767a73845b2c70e"/>
     <w:p>
       <w:pPr>
         <w:pStyle w:val="Heading4"/>
@@ -1245,7 +1236,7 @@
         <w:t xml:space="preserve">HOW DOES YOUR LAKE COMPARE TO NEW HAMPSHIRE LAKES &amp; WATER QUALITY STANDARDS?</w:t>
       </w:r>
     </w:p>
-    <w:bookmarkStart w:id="34" w:name="X293bab81eccfd92a8e17e5eec91c270b09e5bad"/>
+    <w:bookmarkStart w:id="35" w:name="X293bab81eccfd92a8e17e5eec91c270b09e5bad"/>
     <w:p>
       <w:pPr>
         <w:pStyle w:val="Heading5"/>
@@ -1258,8 +1249,8 @@
         <w:t xml:space="preserve">New Hampshire Median Lake Water Quality Values</w:t>
       </w:r>
     </w:p>
-    <w:bookmarkEnd w:id="34"/>
-    <w:bookmarkStart w:id="35" w:name="X9c409f7cc48e5bc304dd029038e590be512d293"/>
+    <w:bookmarkEnd w:id="35"/>
+    <w:bookmarkStart w:id="36" w:name="X9c409f7cc48e5bc304dd029038e590be512d293"/>
     <w:p>
       <w:pPr>
         <w:pStyle w:val="Heading5"/>
@@ -1276,12 +1267,12 @@
       <w:tblPr>
         <w:tblLayout w:type="autofit"/>
         <w:jc w:val="center"/>
-        <w:tblW w:type="pct" w:w="2000"/>
+        <w:tblW w:type="pct" w:w="1750"/>
         <w:tblLook w:firstRow="1" w:lastRow="0" w:firstColumn="0" w:lastColumn="0" w:noHBand="0" w:noVBand="1"/>
       </w:tblPr>
       <w:tr>
         <w:trPr>
-          <w:trHeight w:val="542" w:hRule="auto"/>
+          <w:trHeight w:val="556" w:hRule="auto"/>
           <w:tblHeader/>
         </w:trPr>
         header1
@@ -1319,8 +1310,8 @@
                 <w:b w:val="true"/>
                 <w:u w:val="none"/>
                 <w:strike w:val="false"/>
-                <w:sz w:val="18"/>
-                <w:szCs w:val="18"/>
+                <w:sz w:val="20"/>
+                <w:szCs w:val="20"/>
                 <w:color w:val="000000"/>
               </w:rPr>
             </w:pPr>
@@ -1331,8 +1322,8 @@
                 <w:b w:val="true"/>
                 <w:u w:val="none"/>
                 <w:strike w:val="false"/>
-                <w:sz w:val="18"/>
-                <w:szCs w:val="18"/>
+                <w:sz w:val="20"/>
+                <w:szCs w:val="20"/>
                 <w:color w:val="000000"/>
               </w:rPr>
               <w:t xml:space="preserve">Parameter</w:t>
@@ -1373,8 +1364,8 @@
                 <w:b w:val="true"/>
                 <w:u w:val="none"/>
                 <w:strike w:val="false"/>
-                <w:sz w:val="18"/>
-                <w:szCs w:val="18"/>
+                <w:sz w:val="20"/>
+                <w:szCs w:val="20"/>
                 <w:color w:val="000000"/>
               </w:rPr>
             </w:pPr>
@@ -1385,8 +1376,8 @@
                 <w:b w:val="true"/>
                 <w:u w:val="none"/>
                 <w:strike w:val="false"/>
-                <w:sz w:val="18"/>
-                <w:szCs w:val="18"/>
+                <w:sz w:val="20"/>
+                <w:szCs w:val="20"/>
                 <w:color w:val="000000"/>
               </w:rPr>
               <w:t xml:space="preserve">Median Value</w:t>
@@ -1396,7 +1387,7 @@
       </w:tr>
       <w:tr>
         <w:trPr>
-          <w:trHeight w:val="580" w:hRule="auto"/>
+          <w:trHeight w:val="598" w:hRule="auto"/>
         </w:trPr>
         body1
         <w:tc>
@@ -1433,8 +1424,8 @@
                 <w:b w:val="true"/>
                 <w:u w:val="none"/>
                 <w:strike w:val="false"/>
-                <w:sz w:val="18"/>
-                <w:szCs w:val="18"/>
+                <w:sz w:val="20"/>
+                <w:szCs w:val="20"/>
                 <w:color w:val="000000"/>
               </w:rPr>
             </w:pPr>
@@ -1445,8 +1436,8 @@
                 <w:b w:val="true"/>
                 <w:u w:val="none"/>
                 <w:strike w:val="false"/>
-                <w:sz w:val="18"/>
-                <w:szCs w:val="18"/>
+                <w:sz w:val="20"/>
+                <w:szCs w:val="20"/>
                 <w:color w:val="000000"/>
               </w:rPr>
               <w:t xml:space="preserve">Alkalinity</w:t>
@@ -1487,8 +1478,8 @@
                 <w:b w:val="false"/>
                 <w:u w:val="none"/>
                 <w:strike w:val="false"/>
-                <w:sz w:val="18"/>
-                <w:szCs w:val="18"/>
+                <w:sz w:val="20"/>
+                <w:szCs w:val="20"/>
                 <w:color w:val="000000"/>
               </w:rPr>
             </w:pPr>
@@ -1499,8 +1490,8 @@
                 <w:b w:val="false"/>
                 <w:u w:val="none"/>
                 <w:strike w:val="false"/>
-                <w:sz w:val="18"/>
-                <w:szCs w:val="18"/>
+                <w:sz w:val="20"/>
+                <w:szCs w:val="20"/>
                 <w:color w:val="000000"/>
               </w:rPr>
               <w:t xml:space="preserve">4.5 mg/L</w:t>
@@ -1510,7 +1501,7 @@
       </w:tr>
       <w:tr>
         <w:trPr>
-          <w:trHeight w:val="580" w:hRule="auto"/>
+          <w:trHeight w:val="598" w:hRule="auto"/>
         </w:trPr>
         body2
         <w:tc>
@@ -1547,8 +1538,8 @@
                 <w:b w:val="true"/>
                 <w:u w:val="none"/>
                 <w:strike w:val="false"/>
-                <w:sz w:val="18"/>
-                <w:szCs w:val="18"/>
+                <w:sz w:val="20"/>
+                <w:szCs w:val="20"/>
                 <w:color w:val="000000"/>
               </w:rPr>
             </w:pPr>
@@ -1559,8 +1550,8 @@
                 <w:b w:val="true"/>
                 <w:u w:val="none"/>
                 <w:strike w:val="false"/>
-                <w:sz w:val="18"/>
-                <w:szCs w:val="18"/>
+                <w:sz w:val="20"/>
+                <w:szCs w:val="20"/>
                 <w:color w:val="000000"/>
               </w:rPr>
               <w:t xml:space="preserve">Chlorophyll-a</w:t>
@@ -1601,8 +1592,8 @@
                 <w:b w:val="false"/>
                 <w:u w:val="none"/>
                 <w:strike w:val="false"/>
-                <w:sz w:val="18"/>
-                <w:szCs w:val="18"/>
+                <w:sz w:val="20"/>
+                <w:szCs w:val="20"/>
                 <w:color w:val="000000"/>
               </w:rPr>
             </w:pPr>
@@ -1613,8 +1604,8 @@
                 <w:b w:val="false"/>
                 <w:u w:val="none"/>
                 <w:strike w:val="false"/>
-                <w:sz w:val="18"/>
-                <w:szCs w:val="18"/>
+                <w:sz w:val="20"/>
+                <w:szCs w:val="20"/>
                 <w:color w:val="000000"/>
               </w:rPr>
               <w:t xml:space="preserve">4.39 ug/L</w:t>
@@ -1624,7 +1615,7 @@
       </w:tr>
       <w:tr>
         <w:trPr>
-          <w:trHeight w:val="580" w:hRule="auto"/>
+          <w:trHeight w:val="598" w:hRule="auto"/>
         </w:trPr>
         body3
         <w:tc>
@@ -1661,8 +1652,8 @@
                 <w:b w:val="true"/>
                 <w:u w:val="none"/>
                 <w:strike w:val="false"/>
-                <w:sz w:val="18"/>
-                <w:szCs w:val="18"/>
+                <w:sz w:val="20"/>
+                <w:szCs w:val="20"/>
                 <w:color w:val="000000"/>
               </w:rPr>
             </w:pPr>
@@ -1673,8 +1664,8 @@
                 <w:b w:val="true"/>
                 <w:u w:val="none"/>
                 <w:strike w:val="false"/>
-                <w:sz w:val="18"/>
-                <w:szCs w:val="18"/>
+                <w:sz w:val="20"/>
+                <w:szCs w:val="20"/>
                 <w:color w:val="000000"/>
               </w:rPr>
               <w:t xml:space="preserve">Chloride</w:t>
@@ -1715,8 +1706,8 @@
                 <w:b w:val="false"/>
                 <w:u w:val="none"/>
                 <w:strike w:val="false"/>
-                <w:sz w:val="18"/>
-                <w:szCs w:val="18"/>
+                <w:sz w:val="20"/>
+                <w:szCs w:val="20"/>
                 <w:color w:val="000000"/>
               </w:rPr>
             </w:pPr>
@@ -1727,8 +1718,8 @@
                 <w:b w:val="false"/>
                 <w:u w:val="none"/>
                 <w:strike w:val="false"/>
-                <w:sz w:val="18"/>
-                <w:szCs w:val="18"/>
+                <w:sz w:val="20"/>
+                <w:szCs w:val="20"/>
                 <w:color w:val="000000"/>
               </w:rPr>
               <w:t xml:space="preserve">5 mg/L</w:t>
@@ -1738,7 +1729,7 @@
       </w:tr>
       <w:tr>
         <w:trPr>
-          <w:trHeight w:val="580" w:hRule="auto"/>
+          <w:trHeight w:val="598" w:hRule="auto"/>
         </w:trPr>
         body4
         <w:tc>
@@ -1775,8 +1766,8 @@
                 <w:b w:val="true"/>
                 <w:u w:val="none"/>
                 <w:strike w:val="false"/>
-                <w:sz w:val="18"/>
-                <w:szCs w:val="18"/>
+                <w:sz w:val="20"/>
+                <w:szCs w:val="20"/>
                 <w:color w:val="000000"/>
               </w:rPr>
             </w:pPr>
@@ -1787,8 +1778,8 @@
                 <w:b w:val="true"/>
                 <w:u w:val="none"/>
                 <w:strike w:val="false"/>
-                <w:sz w:val="18"/>
-                <w:szCs w:val="18"/>
+                <w:sz w:val="20"/>
+                <w:szCs w:val="20"/>
                 <w:color w:val="000000"/>
               </w:rPr>
               <w:t xml:space="preserve">Conductivity</w:t>
@@ -1829,8 +1820,8 @@
                 <w:b w:val="false"/>
                 <w:u w:val="none"/>
                 <w:strike w:val="false"/>
-                <w:sz w:val="18"/>
-                <w:szCs w:val="18"/>
+                <w:sz w:val="20"/>
+                <w:szCs w:val="20"/>
                 <w:color w:val="000000"/>
               </w:rPr>
             </w:pPr>
@@ -1841,8 +1832,8 @@
                 <w:b w:val="false"/>
                 <w:u w:val="none"/>
                 <w:strike w:val="false"/>
-                <w:sz w:val="18"/>
-                <w:szCs w:val="18"/>
+                <w:sz w:val="20"/>
+                <w:szCs w:val="20"/>
                 <w:color w:val="000000"/>
               </w:rPr>
               <w:t xml:space="preserve">42.3 uS/cm</w:t>
@@ -1852,7 +1843,7 @@
       </w:tr>
       <w:tr>
         <w:trPr>
-          <w:trHeight w:val="580" w:hRule="auto"/>
+          <w:trHeight w:val="598" w:hRule="auto"/>
         </w:trPr>
         body5
         <w:tc>
@@ -1889,8 +1880,8 @@
                 <w:b w:val="true"/>
                 <w:u w:val="none"/>
                 <w:strike w:val="false"/>
-                <w:sz w:val="18"/>
-                <w:szCs w:val="18"/>
+                <w:sz w:val="20"/>
+                <w:szCs w:val="20"/>
                 <w:color w:val="000000"/>
               </w:rPr>
             </w:pPr>
@@ -1901,8 +1892,8 @@
                 <w:b w:val="true"/>
                 <w:u w:val="none"/>
                 <w:strike w:val="false"/>
-                <w:sz w:val="18"/>
-                <w:szCs w:val="18"/>
+                <w:sz w:val="20"/>
+                <w:szCs w:val="20"/>
                 <w:color w:val="000000"/>
               </w:rPr>
               <w:t xml:space="preserve">Total phosphorus</w:t>
@@ -1943,8 +1934,8 @@
                 <w:b w:val="false"/>
                 <w:u w:val="none"/>
                 <w:strike w:val="false"/>
-                <w:sz w:val="18"/>
-                <w:szCs w:val="18"/>
+                <w:sz w:val="20"/>
+                <w:szCs w:val="20"/>
                 <w:color w:val="000000"/>
               </w:rPr>
             </w:pPr>
@@ -1955,8 +1946,8 @@
                 <w:b w:val="false"/>
                 <w:u w:val="none"/>
                 <w:strike w:val="false"/>
-                <w:sz w:val="18"/>
-                <w:szCs w:val="18"/>
+                <w:sz w:val="20"/>
+                <w:szCs w:val="20"/>
                 <w:color w:val="000000"/>
               </w:rPr>
               <w:t xml:space="preserve">11 ug/L</w:t>
@@ -1966,7 +1957,7 @@
       </w:tr>
       <w:tr>
         <w:trPr>
-          <w:trHeight w:val="577" w:hRule="auto"/>
+          <w:trHeight w:val="596" w:hRule="auto"/>
         </w:trPr>
         body6
         <w:tc>
@@ -2003,8 +1994,8 @@
                 <w:b w:val="true"/>
                 <w:u w:val="none"/>
                 <w:strike w:val="false"/>
-                <w:sz w:val="18"/>
-                <w:szCs w:val="18"/>
+                <w:sz w:val="20"/>
+                <w:szCs w:val="20"/>
                 <w:color w:val="000000"/>
               </w:rPr>
             </w:pPr>
@@ -2015,8 +2006,8 @@
                 <w:b w:val="true"/>
                 <w:u w:val="none"/>
                 <w:strike w:val="false"/>
-                <w:sz w:val="18"/>
-                <w:szCs w:val="18"/>
+                <w:sz w:val="20"/>
+                <w:szCs w:val="20"/>
                 <w:color w:val="000000"/>
               </w:rPr>
               <w:t xml:space="preserve">Transparency</w:t>
@@ -2057,8 +2048,8 @@
                 <w:b w:val="false"/>
                 <w:u w:val="none"/>
                 <w:strike w:val="false"/>
-                <w:sz w:val="18"/>
-                <w:szCs w:val="18"/>
+                <w:sz w:val="20"/>
+                <w:szCs w:val="20"/>
                 <w:color w:val="000000"/>
               </w:rPr>
             </w:pPr>
@@ -2069,8 +2060,8 @@
                 <w:b w:val="false"/>
                 <w:u w:val="none"/>
                 <w:strike w:val="false"/>
-                <w:sz w:val="18"/>
-                <w:szCs w:val="18"/>
+                <w:sz w:val="20"/>
+                <w:szCs w:val="20"/>
                 <w:color w:val="000000"/>
               </w:rPr>
               <w:t xml:space="preserve">3.3 m</w:t>
@@ -2080,7 +2071,7 @@
       </w:tr>
       <w:tr>
         <w:trPr>
-          <w:trHeight w:val="575" w:hRule="auto"/>
+          <w:trHeight w:val="593" w:hRule="auto"/>
         </w:trPr>
         body7
         <w:tc>
@@ -2117,8 +2108,8 @@
                 <w:b w:val="true"/>
                 <w:u w:val="none"/>
                 <w:strike w:val="false"/>
-                <w:sz w:val="18"/>
-                <w:szCs w:val="18"/>
+                <w:sz w:val="20"/>
+                <w:szCs w:val="20"/>
                 <w:color w:val="000000"/>
               </w:rPr>
             </w:pPr>
@@ -2129,8 +2120,8 @@
                 <w:b w:val="true"/>
                 <w:u w:val="none"/>
                 <w:strike w:val="false"/>
-                <w:sz w:val="18"/>
-                <w:szCs w:val="18"/>
+                <w:sz w:val="20"/>
+                <w:szCs w:val="20"/>
                 <w:color w:val="000000"/>
               </w:rPr>
               <w:t xml:space="preserve">pH</w:t>
@@ -2171,8 +2162,8 @@
                 <w:b w:val="false"/>
                 <w:u w:val="none"/>
                 <w:strike w:val="false"/>
-                <w:sz w:val="18"/>
-                <w:szCs w:val="18"/>
+                <w:sz w:val="20"/>
+                <w:szCs w:val="20"/>
                 <w:color w:val="000000"/>
               </w:rPr>
             </w:pPr>
@@ -2183,8 +2174,8 @@
                 <w:b w:val="false"/>
                 <w:u w:val="none"/>
                 <w:strike w:val="false"/>
-                <w:sz w:val="18"/>
-                <w:szCs w:val="18"/>
+                <w:sz w:val="20"/>
+                <w:szCs w:val="20"/>
                 <w:color w:val="000000"/>
               </w:rPr>
               <w:t xml:space="preserve">6.6</w:t>
@@ -2193,8 +2184,8 @@
         </w:tc>
       </w:tr>
     </w:tbl>
-    <w:bookmarkEnd w:id="35"/>
-    <w:bookmarkStart w:id="36" w:name="new-hampshire-water-quality-standards"/>
+    <w:bookmarkEnd w:id="36"/>
+    <w:bookmarkStart w:id="37" w:name="new-hampshire-water-quality-standards"/>
     <w:p>
       <w:pPr>
         <w:pStyle w:val="Heading5"/>
@@ -2207,8 +2198,8 @@
         <w:t xml:space="preserve">New Hampshire Water Quality Standards</w:t>
       </w:r>
     </w:p>
-    <w:bookmarkEnd w:id="36"/>
-    <w:bookmarkStart w:id="37" w:name="X85932bd6b3c4476162284717e68c46f21eb0e55"/>
+    <w:bookmarkEnd w:id="37"/>
+    <w:bookmarkStart w:id="38" w:name="Xdb631680ed4bd3e3eaff961cc8158535968f348"/>
     <w:p>
       <w:pPr>
         <w:pStyle w:val="Heading5"/>
@@ -2218,19 +2209,33 @@
           <w:i/>
           <w:iCs/>
         </w:rPr>
-        <w:t xml:space="preserve">Numeric criteria for specific parameters. Water quality violation occurs if thresholds are exceeded.</w:t>
+        <w:t xml:space="preserve">Numeric criteria for specific parameters.</w:t>
+      </w:r>
+    </w:p>
+    <w:bookmarkEnd w:id="38"/>
+    <w:bookmarkStart w:id="39" w:name="X616e29c0a9b58bf72f5a627d05df13b6b6d8d4f"/>
+    <w:p>
+      <w:pPr>
+        <w:pStyle w:val="Heading5"/>
+      </w:pPr>
+      <w:r>
+        <w:rPr>
+          <w:i/>
+          <w:iCs/>
+        </w:rPr>
+        <w:t xml:space="preserve">Water quality violation occurs if thresholds are exceeded.</w:t>
       </w:r>
     </w:p>
     <w:tbl xmlns:w="http://schemas.openxmlformats.org/wordprocessingml/2006/main" xmlns:r="http://schemas.openxmlformats.org/officeDocument/2006/relationships" xmlns:w14="http://schemas.microsoft.com/office/word/2010/wordml" xmlns:wp="http://schemas.openxmlformats.org/drawingml/2006/wordprocessingDrawing" xmlns:a="http://schemas.openxmlformats.org/drawingml/2006/main" xmlns:pic="http://schemas.openxmlformats.org/drawingml/2006/picture">
       <w:tblPr>
         <w:tblLayout w:type="autofit"/>
         <w:jc w:val="center"/>
-        <w:tblW w:type="pct" w:w="2000"/>
+        <w:tblW w:type="pct" w:w="2500"/>
         <w:tblLook w:firstRow="1" w:lastRow="0" w:firstColumn="0" w:lastColumn="0" w:noHBand="0" w:noVBand="1"/>
       </w:tblPr>
       <w:tr>
         <w:trPr>
-          <w:trHeight w:val="542" w:hRule="auto"/>
+          <w:trHeight w:val="556" w:hRule="auto"/>
           <w:tblHeader/>
         </w:trPr>
         header1
@@ -2268,8 +2273,8 @@
                 <w:b w:val="true"/>
                 <w:u w:val="none"/>
                 <w:strike w:val="false"/>
-                <w:sz w:val="18"/>
-                <w:szCs w:val="18"/>
+                <w:sz w:val="20"/>
+                <w:szCs w:val="20"/>
                 <w:color w:val="000000"/>
               </w:rPr>
             </w:pPr>
@@ -2280,8 +2285,8 @@
                 <w:b w:val="true"/>
                 <w:u w:val="none"/>
                 <w:strike w:val="false"/>
-                <w:sz w:val="18"/>
-                <w:szCs w:val="18"/>
+                <w:sz w:val="20"/>
+                <w:szCs w:val="20"/>
                 <w:color w:val="000000"/>
               </w:rPr>
               <w:t xml:space="preserve">Parameter</w:t>
@@ -2322,8 +2327,8 @@
                 <w:b w:val="true"/>
                 <w:u w:val="none"/>
                 <w:strike w:val="false"/>
-                <w:sz w:val="18"/>
-                <w:szCs w:val="18"/>
+                <w:sz w:val="20"/>
+                <w:szCs w:val="20"/>
                 <w:color w:val="000000"/>
               </w:rPr>
             </w:pPr>
@@ -2334,8 +2339,8 @@
                 <w:b w:val="true"/>
                 <w:u w:val="none"/>
                 <w:strike w:val="false"/>
-                <w:sz w:val="18"/>
-                <w:szCs w:val="18"/>
+                <w:sz w:val="20"/>
+                <w:szCs w:val="20"/>
                 <w:color w:val="000000"/>
               </w:rPr>
               <w:t xml:space="preserve">Threshold</w:t>
@@ -2345,7 +2350,7 @@
       </w:tr>
       <w:tr>
         <w:trPr>
-          <w:trHeight w:val="580" w:hRule="auto"/>
+          <w:trHeight w:val="598" w:hRule="auto"/>
         </w:trPr>
         body1
         <w:tc>
@@ -2382,8 +2387,8 @@
                 <w:b w:val="true"/>
                 <w:u w:val="none"/>
                 <w:strike w:val="false"/>
-                <w:sz w:val="18"/>
-                <w:szCs w:val="18"/>
+                <w:sz w:val="20"/>
+                <w:szCs w:val="20"/>
                 <w:color w:val="000000"/>
               </w:rPr>
             </w:pPr>
@@ -2394,8 +2399,8 @@
                 <w:b w:val="true"/>
                 <w:u w:val="none"/>
                 <w:strike w:val="false"/>
-                <w:sz w:val="18"/>
-                <w:szCs w:val="18"/>
+                <w:sz w:val="20"/>
+                <w:szCs w:val="20"/>
                 <w:color w:val="000000"/>
               </w:rPr>
               <w:t xml:space="preserve">Chloride</w:t>
@@ -2436,8 +2441,8 @@
                 <w:b w:val="false"/>
                 <w:u w:val="none"/>
                 <w:strike w:val="false"/>
-                <w:sz w:val="18"/>
-                <w:szCs w:val="18"/>
+                <w:sz w:val="20"/>
+                <w:szCs w:val="20"/>
                 <w:color w:val="000000"/>
               </w:rPr>
             </w:pPr>
@@ -2448,8 +2453,8 @@
                 <w:b w:val="false"/>
                 <w:u w:val="none"/>
                 <w:strike w:val="false"/>
-                <w:sz w:val="18"/>
-                <w:szCs w:val="18"/>
+                <w:sz w:val="20"/>
+                <w:szCs w:val="20"/>
                 <w:color w:val="000000"/>
               </w:rPr>
               <w:t xml:space="preserve">&gt; 230 mg/L (chronic)</w:t>
@@ -2459,7 +2464,7 @@
       </w:tr>
       <w:tr>
         <w:trPr>
-          <w:trHeight w:val="580" w:hRule="auto"/>
+          <w:trHeight w:val="598" w:hRule="auto"/>
         </w:trPr>
         body2
         <w:tc>
@@ -2496,8 +2501,8 @@
                 <w:b w:val="true"/>
                 <w:u w:val="none"/>
                 <w:strike w:val="false"/>
-                <w:sz w:val="18"/>
-                <w:szCs w:val="18"/>
+                <w:sz w:val="20"/>
+                <w:szCs w:val="20"/>
                 <w:color w:val="000000"/>
               </w:rPr>
             </w:pPr>
@@ -2508,8 +2513,8 @@
                 <w:b w:val="true"/>
                 <w:u w:val="none"/>
                 <w:strike w:val="false"/>
-                <w:sz w:val="18"/>
-                <w:szCs w:val="18"/>
+                <w:sz w:val="20"/>
+                <w:szCs w:val="20"/>
                 <w:color w:val="000000"/>
               </w:rPr>
               <w:t xml:space="preserve">E. coli (beach)</w:t>
@@ -2550,8 +2555,8 @@
                 <w:b w:val="false"/>
                 <w:u w:val="none"/>
                 <w:strike w:val="false"/>
-                <w:sz w:val="18"/>
-                <w:szCs w:val="18"/>
+                <w:sz w:val="20"/>
+                <w:szCs w:val="20"/>
                 <w:color w:val="000000"/>
               </w:rPr>
             </w:pPr>
@@ -2562,8 +2567,8 @@
                 <w:b w:val="false"/>
                 <w:u w:val="none"/>
                 <w:strike w:val="false"/>
-                <w:sz w:val="18"/>
-                <w:szCs w:val="18"/>
+                <w:sz w:val="20"/>
+                <w:szCs w:val="20"/>
                 <w:color w:val="000000"/>
               </w:rPr>
               <w:t xml:space="preserve">&gt; 88 cts/100 mL</w:t>
@@ -2573,7 +2578,7 @@
       </w:tr>
       <w:tr>
         <w:trPr>
-          <w:trHeight w:val="580" w:hRule="auto"/>
+          <w:trHeight w:val="598" w:hRule="auto"/>
         </w:trPr>
         body3
         <w:tc>
@@ -2610,8 +2615,8 @@
                 <w:b w:val="true"/>
                 <w:u w:val="none"/>
                 <w:strike w:val="false"/>
-                <w:sz w:val="18"/>
-                <w:szCs w:val="18"/>
+                <w:sz w:val="20"/>
+                <w:szCs w:val="20"/>
                 <w:color w:val="000000"/>
               </w:rPr>
             </w:pPr>
@@ -2622,8 +2627,8 @@
                 <w:b w:val="true"/>
                 <w:u w:val="none"/>
                 <w:strike w:val="false"/>
-                <w:sz w:val="18"/>
-                <w:szCs w:val="18"/>
+                <w:sz w:val="20"/>
+                <w:szCs w:val="20"/>
                 <w:color w:val="000000"/>
               </w:rPr>
               <w:t xml:space="preserve">E. coli (surface water)</w:t>
@@ -2664,8 +2669,8 @@
                 <w:b w:val="false"/>
                 <w:u w:val="none"/>
                 <w:strike w:val="false"/>
-                <w:sz w:val="18"/>
-                <w:szCs w:val="18"/>
+                <w:sz w:val="20"/>
+                <w:szCs w:val="20"/>
                 <w:color w:val="000000"/>
               </w:rPr>
             </w:pPr>
@@ -2676,8 +2681,8 @@
                 <w:b w:val="false"/>
                 <w:u w:val="none"/>
                 <w:strike w:val="false"/>
-                <w:sz w:val="18"/>
-                <w:szCs w:val="18"/>
+                <w:sz w:val="20"/>
+                <w:szCs w:val="20"/>
                 <w:color w:val="000000"/>
               </w:rPr>
               <w:t xml:space="preserve">&gt; 406 cts/100 mL</w:t>
@@ -2687,7 +2692,7 @@
       </w:tr>
       <w:tr>
         <w:trPr>
-          <w:trHeight w:val="580" w:hRule="auto"/>
+          <w:trHeight w:val="598" w:hRule="auto"/>
         </w:trPr>
         body4
         <w:tc>
@@ -2724,8 +2729,8 @@
                 <w:b w:val="true"/>
                 <w:u w:val="none"/>
                 <w:strike w:val="false"/>
-                <w:sz w:val="18"/>
-                <w:szCs w:val="18"/>
+                <w:sz w:val="20"/>
+                <w:szCs w:val="20"/>
                 <w:color w:val="000000"/>
               </w:rPr>
             </w:pPr>
@@ -2736,8 +2741,8 @@
                 <w:b w:val="true"/>
                 <w:u w:val="none"/>
                 <w:strike w:val="false"/>
-                <w:sz w:val="18"/>
-                <w:szCs w:val="18"/>
+                <w:sz w:val="20"/>
+                <w:szCs w:val="20"/>
                 <w:color w:val="000000"/>
               </w:rPr>
               <w:t xml:space="preserve">pH</w:t>
@@ -2778,8 +2783,8 @@
                 <w:b w:val="false"/>
                 <w:u w:val="none"/>
                 <w:strike w:val="false"/>
-                <w:sz w:val="18"/>
-                <w:szCs w:val="18"/>
+                <w:sz w:val="20"/>
+                <w:szCs w:val="20"/>
                 <w:color w:val="000000"/>
               </w:rPr>
             </w:pPr>
@@ -2790,8 +2795,8 @@
                 <w:b w:val="false"/>
                 <w:u w:val="none"/>
                 <w:strike w:val="false"/>
-                <w:sz w:val="18"/>
-                <w:szCs w:val="18"/>
+                <w:sz w:val="20"/>
+                <w:szCs w:val="20"/>
                 <w:color w:val="000000"/>
               </w:rPr>
               <w:t xml:space="preserve">between 6.5-8.0 (unless naturally occurring)</w:t>
@@ -2801,7 +2806,7 @@
       </w:tr>
       <w:tr>
         <w:trPr>
-          <w:trHeight w:val="577" w:hRule="auto"/>
+          <w:trHeight w:val="596" w:hRule="auto"/>
         </w:trPr>
         body5
         <w:tc>
@@ -2838,8 +2843,8 @@
                 <w:b w:val="true"/>
                 <w:u w:val="none"/>
                 <w:strike w:val="false"/>
-                <w:sz w:val="18"/>
-                <w:szCs w:val="18"/>
+                <w:sz w:val="20"/>
+                <w:szCs w:val="20"/>
                 <w:color w:val="000000"/>
               </w:rPr>
             </w:pPr>
@@ -2850,8 +2855,8 @@
                 <w:b w:val="true"/>
                 <w:u w:val="none"/>
                 <w:strike w:val="false"/>
-                <w:sz w:val="18"/>
-                <w:szCs w:val="18"/>
+                <w:sz w:val="20"/>
+                <w:szCs w:val="20"/>
                 <w:color w:val="000000"/>
               </w:rPr>
               <w:t xml:space="preserve">Turbidity</w:t>
@@ -2892,8 +2897,8 @@
                 <w:b w:val="false"/>
                 <w:u w:val="none"/>
                 <w:strike w:val="false"/>
-                <w:sz w:val="18"/>
-                <w:szCs w:val="18"/>
+                <w:sz w:val="20"/>
+                <w:szCs w:val="20"/>
                 <w:color w:val="000000"/>
               </w:rPr>
             </w:pPr>
@@ -2904,8 +2909,8 @@
                 <w:b w:val="false"/>
                 <w:u w:val="none"/>
                 <w:strike w:val="false"/>
-                <w:sz w:val="18"/>
-                <w:szCs w:val="18"/>
+                <w:sz w:val="20"/>
+                <w:szCs w:val="20"/>
                 <w:color w:val="000000"/>
               </w:rPr>
               <w:t xml:space="preserve">&gt; 10 NTU above natural</w:t>
@@ -2914,9 +2919,9 @@
         </w:tc>
       </w:tr>
     </w:tbl>
-    <w:bookmarkEnd w:id="37"/>
-    <w:bookmarkEnd w:id="38"/>
     <w:bookmarkEnd w:id="39"/>
+    <w:bookmarkEnd w:id="40"/>
+    <w:bookmarkEnd w:id="41"/>
     <w:sectPr>
       <w:headerReference r:id="rId10" w:type="even"/>
       <w:headerReference r:id="rId9" w:type="default"/>
@@ -2954,22 +2959,34 @@
     <w:pPr>
       <w:pStyle w:val="Footer"/>
       <w:jc w:val="center"/>
+      <w:rPr>
+        <w:sz w:val="20"/>
+        <w:szCs w:val="22"/>
+      </w:rPr>
     </w:pPr>
     <w:hyperlink r:id="rId1" w:history="1">
       <w:r>
         <w:rPr>
           <w:rStyle w:val="Hyperlink"/>
+          <w:sz w:val="20"/>
+          <w:szCs w:val="22"/>
         </w:rPr>
         <w:t>NHDES Volunteer Lake Assessment Program</w:t>
       </w:r>
     </w:hyperlink>
     <w:r>
+      <w:rPr>
+        <w:sz w:val="20"/>
+        <w:szCs w:val="22"/>
+      </w:rPr>
       <w:t xml:space="preserve"> (VLAP) | </w:t>
     </w:r>
     <w:hyperlink r:id="rId2" w:history="1">
       <w:r>
         <w:rPr>
           <w:rStyle w:val="Hyperlink"/>
+          <w:sz w:val="20"/>
+          <w:szCs w:val="22"/>
         </w:rPr>
         <w:t>(603) 271-2658</w:t>
       </w:r>
@@ -3039,14 +3056,6 @@
       <w:jc w:val="right"/>
     </w:pPr>
     <w:r>
-      <w:t>LM-001</w:t>
-    </w:r>
-  </w:p>
-  <w:p>
-    <w:pPr>
-      <w:pStyle w:val="Header"/>
-    </w:pPr>
-    <w:r>
       <w:rPr>
         <w:smallCaps/>
         <w:noProof/>
@@ -3054,27 +3063,27 @@
         <w:szCs w:val="44"/>
       </w:rPr>
       <w:drawing>
-        <wp:anchor distT="0" distB="0" distL="114300" distR="114300" simplePos="0" relativeHeight="251659264" behindDoc="1" locked="0" layoutInCell="1" allowOverlap="1" wp14:anchorId="1D245BBD" wp14:editId="0746FA99">
+        <wp:anchor distT="0" distB="0" distL="114300" distR="114300" simplePos="0" relativeHeight="251659264" behindDoc="1" locked="0" layoutInCell="1" allowOverlap="1" wp14:anchorId="1D245BBD" wp14:editId="4FFA10E8">
           <wp:simplePos x="0" y="0"/>
           <wp:positionH relativeFrom="column">
-            <wp:posOffset>-262122</wp:posOffset>
+            <wp:posOffset>-47625</wp:posOffset>
           </wp:positionH>
           <wp:positionV relativeFrom="paragraph">
-            <wp:posOffset>-313055</wp:posOffset>
+            <wp:posOffset>-190500</wp:posOffset>
           </wp:positionV>
-          <wp:extent cx="1013996" cy="637369"/>
+          <wp:extent cx="800100" cy="502920"/>
           <wp:effectExtent l="0" t="0" r="0" b="0"/>
           <wp:wrapTight wrapText="bothSides">
             <wp:wrapPolygon edited="0">
-              <wp:start x="4060" y="0"/>
-              <wp:lineTo x="0" y="4522"/>
-              <wp:lineTo x="0" y="17444"/>
-              <wp:lineTo x="1624" y="20674"/>
-              <wp:lineTo x="13805" y="20674"/>
-              <wp:lineTo x="21113" y="15505"/>
-              <wp:lineTo x="21113" y="9691"/>
-              <wp:lineTo x="10962" y="0"/>
-              <wp:lineTo x="4060" y="0"/>
+              <wp:start x="3600" y="0"/>
+              <wp:lineTo x="0" y="5727"/>
+              <wp:lineTo x="0" y="17182"/>
+              <wp:lineTo x="1029" y="20455"/>
+              <wp:lineTo x="14400" y="20455"/>
+              <wp:lineTo x="21086" y="14727"/>
+              <wp:lineTo x="21086" y="9818"/>
+              <wp:lineTo x="11314" y="0"/>
+              <wp:lineTo x="3600" y="0"/>
             </wp:wrapPolygon>
           </wp:wrapTight>
           <wp:docPr id="1296175409" name="DES logo" descr="Logo of the New Hampshire Department of Environmental Services or NHDES."/>
@@ -3106,7 +3115,7 @@
                 <pic:spPr bwMode="auto">
                   <a:xfrm>
                     <a:off x="0" y="0"/>
-                    <a:ext cx="1013996" cy="637369"/>
+                    <a:ext cx="800100" cy="502920"/>
                   </a:xfrm>
                   <a:prstGeom prst="rect">
                     <a:avLst/>
@@ -3129,6 +3138,14 @@
         </wp:anchor>
       </w:drawing>
     </w:r>
+    <w:r>
+      <w:t>LM-001</w:t>
+    </w:r>
+  </w:p>
+  <w:p>
+    <w:pPr>
+      <w:pStyle w:val="Header"/>
+    </w:pPr>
   </w:p>
 </w:hdr>
 </file>
@@ -3738,7 +3755,7 @@
     <w:link w:val="Heading1Char"/>
     <w:uiPriority w:val="9"/>
     <w:qFormat/>
-    <w:rsid w:val="00F54A12"/>
+    <w:rsid w:val="007D2F19"/>
     <w:pPr>
       <w:keepNext/>
       <w:keepLines/>
@@ -3749,7 +3766,7 @@
     <w:rPr>
       <w:rFonts w:asciiTheme="majorHAnsi" w:cstheme="majorBidi" w:eastAsiaTheme="majorEastAsia" w:hAnsiTheme="majorHAnsi"/>
       <w:color w:themeColor="text1" w:val="000000"/>
-      <w:sz w:val="40"/>
+      <w:sz w:val="36"/>
       <w:szCs w:val="40"/>
     </w:rPr>
   </w:style>
@@ -3761,7 +3778,7 @@
     <w:uiPriority w:val="9"/>
     <w:unhideWhenUsed/>
     <w:qFormat/>
-    <w:rsid w:val="00F54A12"/>
+    <w:rsid w:val="00B4124C"/>
     <w:pPr>
       <w:keepNext/>
       <w:keepLines/>
@@ -3771,7 +3788,7 @@
     </w:pPr>
     <w:rPr>
       <w:rFonts w:asciiTheme="majorHAnsi" w:cstheme="majorBidi" w:eastAsiaTheme="majorEastAsia" w:hAnsiTheme="majorHAnsi"/>
-      <w:color w:themeColor="text1" w:val="000000"/>
+      <w:color w:themeColor="accent1" w:val="156082"/>
       <w:sz w:val="32"/>
       <w:szCs w:val="32"/>
     </w:rPr>
@@ -3784,7 +3801,7 @@
     <w:uiPriority w:val="9"/>
     <w:unhideWhenUsed/>
     <w:qFormat/>
-    <w:rsid w:val="00F54A12"/>
+    <w:rsid w:val="00B4124C"/>
     <w:pPr>
       <w:keepNext/>
       <w:keepLines/>
@@ -3794,7 +3811,7 @@
     </w:pPr>
     <w:rPr>
       <w:rFonts w:cstheme="majorBidi" w:eastAsiaTheme="majorEastAsia"/>
-      <w:color w:themeColor="text1" w:val="000000"/>
+      <w:color w:themeColor="accent1" w:val="156082"/>
       <w:sz w:val="28"/>
       <w:szCs w:val="28"/>
     </w:rPr>
@@ -3807,7 +3824,7 @@
     <w:uiPriority w:val="9"/>
     <w:unhideWhenUsed/>
     <w:qFormat/>
-    <w:rsid w:val="00F54A12"/>
+    <w:rsid w:val="00B4124C"/>
     <w:pPr>
       <w:keepNext/>
       <w:keepLines/>
@@ -3818,7 +3835,7 @@
     <w:rPr>
       <w:rFonts w:cstheme="majorBidi" w:eastAsiaTheme="majorEastAsia"/>
       <w:iCs/>
-      <w:color w:themeColor="text1" w:val="000000"/>
+      <w:color w:themeColor="accent1" w:val="156082"/>
     </w:rPr>
   </w:style>
   <w:style w:styleId="Heading5" w:type="paragraph">
@@ -3960,11 +3977,11 @@
     <w:basedOn w:val="DefaultParagraphFont"/>
     <w:link w:val="Heading1"/>
     <w:uiPriority w:val="9"/>
-    <w:rsid w:val="00F54A12"/>
+    <w:rsid w:val="007D2F19"/>
     <w:rPr>
       <w:rFonts w:asciiTheme="majorHAnsi" w:cstheme="majorBidi" w:eastAsiaTheme="majorEastAsia" w:hAnsiTheme="majorHAnsi"/>
       <w:color w:themeColor="text1" w:val="000000"/>
-      <w:sz w:val="40"/>
+      <w:sz w:val="36"/>
       <w:szCs w:val="40"/>
     </w:rPr>
   </w:style>
@@ -3973,10 +3990,10 @@
     <w:basedOn w:val="DefaultParagraphFont"/>
     <w:link w:val="Heading2"/>
     <w:uiPriority w:val="9"/>
-    <w:rsid w:val="00F54A12"/>
+    <w:rsid w:val="00B4124C"/>
     <w:rPr>
       <w:rFonts w:asciiTheme="majorHAnsi" w:cstheme="majorBidi" w:eastAsiaTheme="majorEastAsia" w:hAnsiTheme="majorHAnsi"/>
-      <w:color w:themeColor="text1" w:val="000000"/>
+      <w:color w:themeColor="accent1" w:val="156082"/>
       <w:sz w:val="32"/>
       <w:szCs w:val="32"/>
     </w:rPr>
@@ -3986,10 +4003,10 @@
     <w:basedOn w:val="DefaultParagraphFont"/>
     <w:link w:val="Heading3"/>
     <w:uiPriority w:val="9"/>
-    <w:rsid w:val="00F54A12"/>
+    <w:rsid w:val="00B4124C"/>
     <w:rPr>
       <w:rFonts w:cstheme="majorBidi" w:eastAsiaTheme="majorEastAsia"/>
-      <w:color w:themeColor="text1" w:val="000000"/>
+      <w:color w:themeColor="accent1" w:val="156082"/>
       <w:sz w:val="28"/>
       <w:szCs w:val="28"/>
     </w:rPr>
@@ -3999,11 +4016,12 @@
     <w:basedOn w:val="DefaultParagraphFont"/>
     <w:link w:val="Heading4"/>
     <w:uiPriority w:val="9"/>
-    <w:rsid w:val="00F54A12"/>
+    <w:rsid w:val="00B4124C"/>
     <w:rPr>
       <w:rFonts w:cstheme="majorBidi" w:eastAsiaTheme="majorEastAsia"/>
       <w:iCs/>
-      <w:color w:themeColor="text1" w:val="000000"/>
+      <w:color w:themeColor="accent1" w:val="156082"/>
+      <w:sz w:val="22"/>
     </w:rPr>
   </w:style>
   <w:style w:customStyle="1" w:styleId="Heading5Char" w:type="character">
@@ -4074,16 +4092,18 @@
     <w:link w:val="TitleChar"/>
     <w:uiPriority w:val="10"/>
     <w:qFormat/>
-    <w:rsid w:val="004B7480"/>
+    <w:rsid w:val="00DE0388"/>
     <w:pPr>
-      <w:spacing w:after="80"/>
+      <w:spacing w:after="0"/>
       <w:contextualSpacing/>
+      <w:jc w:val="center"/>
     </w:pPr>
     <w:rPr>
       <w:rFonts w:asciiTheme="majorHAnsi" w:cstheme="majorBidi" w:eastAsiaTheme="majorEastAsia" w:hAnsiTheme="majorHAnsi"/>
+      <w:b/>
       <w:spacing w:val="-10"/>
       <w:kern w:val="28"/>
-      <w:sz w:val="56"/>
+      <w:sz w:val="52"/>
       <w:szCs w:val="56"/>
     </w:rPr>
   </w:style>
@@ -4092,12 +4112,13 @@
     <w:basedOn w:val="DefaultParagraphFont"/>
     <w:link w:val="Title"/>
     <w:uiPriority w:val="10"/>
-    <w:rsid w:val="004B7480"/>
+    <w:rsid w:val="00DE0388"/>
     <w:rPr>
       <w:rFonts w:asciiTheme="majorHAnsi" w:cstheme="majorBidi" w:eastAsiaTheme="majorEastAsia" w:hAnsiTheme="majorHAnsi"/>
+      <w:b/>
       <w:spacing w:val="-10"/>
       <w:kern w:val="28"/>
-      <w:sz w:val="56"/>
+      <w:sz w:val="52"/>
       <w:szCs w:val="56"/>
     </w:rPr>
   </w:style>
@@ -4334,6 +4355,15 @@
         <w:vAlign w:val="center"/>
       </w:tcPr>
     </w:tblStylePr>
+  </w:style>
+  <w:style w:customStyle="1" w:styleId="CenteredImage" w:type="paragraph">
+    <w:name w:val="CenteredImage"/>
+    <w:basedOn w:val="Normal"/>
+    <w:qFormat/>
+    <w:rsid w:val="00E32142"/>
+    <w:pPr>
+      <w:jc w:val="center"/>
+    </w:pPr>
   </w:style>
   <w:style w:type="paragraph" w:customStyle="1" w:styleId="SourceCode">
     <w:name w:val="Source Code"/>

</xml_diff>

<commit_message>
updating theming and object names
</commit_message>
<xml_diff>
--- a/report_generation/report_gen.docx
+++ b/report_generation/report_gen.docx
@@ -883,7 +883,7 @@
       <w:r>
         <w:drawing>
           <wp:inline>
-            <wp:extent cx="5829300" cy="3331028"/>
+            <wp:extent cx="5143500" cy="2939142"/>
             <wp:effectExtent b="0" l="0" r="0" t="0"/>
             <wp:docPr descr="" title="" id="23" name="Picture"/>
             <a:graphic>
@@ -904,7 +904,7 @@
                   <pic:spPr bwMode="auto">
                     <a:xfrm>
                       <a:off x="0" y="0"/>
-                      <a:ext cx="5829300" cy="3331028"/>
+                      <a:ext cx="5143500" cy="2939142"/>
                     </a:xfrm>
                     <a:prstGeom prst="rect">
                       <a:avLst/>
@@ -925,7 +925,7 @@
       <w:r>
         <w:drawing>
           <wp:inline>
-            <wp:extent cx="5829300" cy="3331028"/>
+            <wp:extent cx="5143500" cy="2939142"/>
             <wp:effectExtent b="0" l="0" r="0" t="0"/>
             <wp:docPr descr="" title="" id="26" name="Picture"/>
             <a:graphic>
@@ -946,7 +946,7 @@
                   <pic:spPr bwMode="auto">
                     <a:xfrm>
                       <a:off x="0" y="0"/>
-                      <a:ext cx="5829300" cy="3331028"/>
+                      <a:ext cx="5143500" cy="2939142"/>
                     </a:xfrm>
                     <a:prstGeom prst="rect">
                       <a:avLst/>
@@ -967,14 +967,14 @@
       <w:r>
         <w:drawing>
           <wp:inline>
-            <wp:extent cx="3810000" cy="2540000"/>
+            <wp:extent cx="5143500" cy="2939142"/>
             <wp:effectExtent b="0" l="0" r="0" t="0"/>
             <wp:docPr descr="" title="" id="29" name="Picture"/>
             <a:graphic>
               <a:graphicData uri="http://schemas.openxmlformats.org/drawingml/2006/picture">
                 <pic:pic>
                   <pic:nvPicPr>
-                    <pic:cNvPr descr="../plots/temp_DO/OSSOSSD_profile.jpg" id="30" name="Picture"/>
+                    <pic:cNvPr descr="../plots/temp_DO/OSSOSSD_profile.png" id="30" name="Picture"/>
                     <pic:cNvPicPr>
                       <a:picLocks noChangeArrowheads="1" noChangeAspect="1"/>
                     </pic:cNvPicPr>
@@ -988,7 +988,7 @@
                   <pic:spPr bwMode="auto">
                     <a:xfrm>
                       <a:off x="0" y="0"/>
-                      <a:ext cx="3810000" cy="2540000"/>
+                      <a:ext cx="5143500" cy="2939142"/>
                     </a:xfrm>
                     <a:prstGeom prst="rect">
                       <a:avLst/>
@@ -1009,14 +1009,14 @@
       <w:r>
         <w:drawing>
           <wp:inline>
-            <wp:extent cx="3810000" cy="2540000"/>
+            <wp:extent cx="5143500" cy="2939142"/>
             <wp:effectExtent b="0" l="0" r="0" t="0"/>
             <wp:docPr descr="" title="" id="32" name="Picture"/>
             <a:graphic>
               <a:graphicData uri="http://schemas.openxmlformats.org/drawingml/2006/picture">
                 <pic:pic>
                   <pic:nvPicPr>
-                    <pic:cNvPr descr="../plots/plankton/OSSOSSD_plankton.jpg" id="33" name="Picture"/>
+                    <pic:cNvPr descr="../plots/plankton/OSSOSSD_plankton.png" id="33" name="Picture"/>
                     <pic:cNvPicPr>
                       <a:picLocks noChangeArrowheads="1" noChangeAspect="1"/>
                     </pic:cNvPicPr>
@@ -1030,7 +1030,7 @@
                   <pic:spPr bwMode="auto">
                     <a:xfrm>
                       <a:off x="0" y="0"/>
-                      <a:ext cx="3810000" cy="2540000"/>
+                      <a:ext cx="5143500" cy="2939142"/>
                     </a:xfrm>
                     <a:prstGeom prst="rect">
                       <a:avLst/>
@@ -2925,10 +2925,10 @@
     <w:sectPr>
       <w:headerReference r:id="rId10" w:type="even"/>
       <w:headerReference r:id="rId9" w:type="default"/>
-      <w:footerReference r:id="rId12" w:type="even"/>
-      <w:footerReference r:id="rId14" w:type="default"/>
+      <w:footerReference r:id="rId14" w:type="even"/>
+      <w:footerReference r:id="rId13" w:type="default"/>
       <w:headerReference r:id="rId11" w:type="first"/>
-      <w:footerReference r:id="rId13" w:type="first"/>
+      <w:footerReference r:id="rId12" w:type="first"/>
       <w:pgSz w:h="15840" w:w="12240"/>
       <w:pgMar w:bottom="720" w:footer="720" w:gutter="0" w:header="720" w:left="720" w:right="720" w:top="720"/>
       <w:cols w:space="720"/>

</xml_diff>

<commit_message>
improved CYA table appearance
</commit_message>
<xml_diff>
--- a/report_generation/report_gen.docx
+++ b/report_generation/report_gen.docx
@@ -64,7 +64,7 @@
       </w:tblPr>
       <w:tr>
         <w:trPr>
-          <w:trHeight w:val="571" w:hRule="auto"/>
+          <w:trHeight w:val="556" w:hRule="auto"/>
           <w:tblHeader/>
         </w:trPr>
         header1
@@ -102,8 +102,8 @@
                 <w:b w:val="true"/>
                 <w:u w:val="none"/>
                 <w:strike w:val="false"/>
-                <w:sz w:val="22"/>
-                <w:szCs w:val="22"/>
+                <w:sz w:val="20"/>
+                <w:szCs w:val="20"/>
                 <w:color w:val="000000"/>
               </w:rPr>
             </w:pPr>
@@ -114,8 +114,8 @@
                 <w:b w:val="true"/>
                 <w:u w:val="none"/>
                 <w:strike w:val="false"/>
-                <w:sz w:val="22"/>
-                <w:szCs w:val="22"/>
+                <w:sz w:val="20"/>
+                <w:szCs w:val="20"/>
                 <w:color w:val="000000"/>
               </w:rPr>
               <w:t xml:space="preserve">Parameter</w:t>
@@ -156,8 +156,8 @@
                 <w:b w:val="true"/>
                 <w:u w:val="none"/>
                 <w:strike w:val="false"/>
-                <w:sz w:val="22"/>
-                <w:szCs w:val="22"/>
+                <w:sz w:val="20"/>
+                <w:szCs w:val="20"/>
                 <w:color w:val="000000"/>
               </w:rPr>
             </w:pPr>
@@ -168,8 +168,8 @@
                 <w:b w:val="true"/>
                 <w:u w:val="none"/>
                 <w:strike w:val="false"/>
-                <w:sz w:val="22"/>
-                <w:szCs w:val="22"/>
+                <w:sz w:val="20"/>
+                <w:szCs w:val="20"/>
                 <w:color w:val="000000"/>
               </w:rPr>
               <w:t xml:space="preserve">Trend</w:t>
@@ -179,7 +179,7 @@
       </w:tr>
       <w:tr>
         <w:trPr>
-          <w:trHeight w:val="617" w:hRule="auto"/>
+          <w:trHeight w:val="598" w:hRule="auto"/>
         </w:trPr>
         body1
         <w:tc>
@@ -216,8 +216,8 @@
                 <w:b w:val="true"/>
                 <w:u w:val="none"/>
                 <w:strike w:val="false"/>
-                <w:sz w:val="22"/>
-                <w:szCs w:val="22"/>
+                <w:sz w:val="20"/>
+                <w:szCs w:val="20"/>
                 <w:color w:val="000000"/>
               </w:rPr>
             </w:pPr>
@@ -228,8 +228,8 @@
                 <w:b w:val="true"/>
                 <w:u w:val="none"/>
                 <w:strike w:val="false"/>
-                <w:sz w:val="22"/>
-                <w:szCs w:val="22"/>
+                <w:sz w:val="20"/>
+                <w:szCs w:val="20"/>
                 <w:color w:val="000000"/>
               </w:rPr>
               <w:t xml:space="preserve">Chlorophyll-a</w:t>
@@ -270,20 +270,20 @@
                 <w:b w:val="false"/>
                 <w:u w:val="none"/>
                 <w:strike w:val="false"/>
-                <w:sz w:val="22"/>
-                <w:szCs w:val="22"/>
-                <w:color w:val="000000"/>
-              </w:rPr>
-            </w:pPr>
-            <w:r xmlns:w="http://schemas.openxmlformats.org/wordprocessingml/2006/main" xmlns:wp="http://schemas.openxmlformats.org/drawingml/2006/wordprocessingDrawing" xmlns:r="http://schemas.openxmlformats.org/officeDocument/2006/relationships" xmlns:w14="http://schemas.microsoft.com/office/word/2010/wordml">
-              <w:rPr>
-                <w:rFonts w:ascii="Aptos" w:hAnsi="Aptos" w:eastAsia="Aptos" w:cs="Aptos"/>
-                <w:i w:val="false"/>
-                <w:b w:val="false"/>
-                <w:u w:val="none"/>
-                <w:strike w:val="false"/>
-                <w:sz w:val="22"/>
-                <w:szCs w:val="22"/>
+                <w:sz w:val="20"/>
+                <w:szCs w:val="20"/>
+                <w:color w:val="000000"/>
+              </w:rPr>
+            </w:pPr>
+            <w:r xmlns:w="http://schemas.openxmlformats.org/wordprocessingml/2006/main" xmlns:wp="http://schemas.openxmlformats.org/drawingml/2006/wordprocessingDrawing" xmlns:r="http://schemas.openxmlformats.org/officeDocument/2006/relationships" xmlns:w14="http://schemas.microsoft.com/office/word/2010/wordml">
+              <w:rPr>
+                <w:rFonts w:ascii="Aptos" w:hAnsi="Aptos" w:eastAsia="Aptos" w:cs="Aptos"/>
+                <w:i w:val="false"/>
+                <w:b w:val="false"/>
+                <w:u w:val="none"/>
+                <w:strike w:val="false"/>
+                <w:sz w:val="20"/>
+                <w:szCs w:val="20"/>
                 <w:color w:val="000000"/>
               </w:rPr>
               <w:t xml:space="preserve">Stable</w:t>
@@ -293,7 +293,7 @@
       </w:tr>
       <w:tr>
         <w:trPr>
-          <w:trHeight w:val="617" w:hRule="auto"/>
+          <w:trHeight w:val="598" w:hRule="auto"/>
         </w:trPr>
         body2
         <w:tc>
@@ -330,8 +330,8 @@
                 <w:b w:val="true"/>
                 <w:u w:val="none"/>
                 <w:strike w:val="false"/>
-                <w:sz w:val="22"/>
-                <w:szCs w:val="22"/>
+                <w:sz w:val="20"/>
+                <w:szCs w:val="20"/>
                 <w:color w:val="000000"/>
               </w:rPr>
             </w:pPr>
@@ -342,8 +342,8 @@
                 <w:b w:val="true"/>
                 <w:u w:val="none"/>
                 <w:strike w:val="false"/>
-                <w:sz w:val="22"/>
-                <w:szCs w:val="22"/>
+                <w:sz w:val="20"/>
+                <w:szCs w:val="20"/>
                 <w:color w:val="000000"/>
               </w:rPr>
               <w:t xml:space="preserve">pH (epilimnion)</w:t>
@@ -384,20 +384,20 @@
                 <w:b w:val="false"/>
                 <w:u w:val="none"/>
                 <w:strike w:val="false"/>
-                <w:sz w:val="22"/>
-                <w:szCs w:val="22"/>
-                <w:color w:val="000000"/>
-              </w:rPr>
-            </w:pPr>
-            <w:r xmlns:w="http://schemas.openxmlformats.org/wordprocessingml/2006/main" xmlns:wp="http://schemas.openxmlformats.org/drawingml/2006/wordprocessingDrawing" xmlns:r="http://schemas.openxmlformats.org/officeDocument/2006/relationships" xmlns:w14="http://schemas.microsoft.com/office/word/2010/wordml">
-              <w:rPr>
-                <w:rFonts w:ascii="Aptos" w:hAnsi="Aptos" w:eastAsia="Aptos" w:cs="Aptos"/>
-                <w:i w:val="false"/>
-                <w:b w:val="false"/>
-                <w:u w:val="none"/>
-                <w:strike w:val="false"/>
-                <w:sz w:val="22"/>
-                <w:szCs w:val="22"/>
+                <w:sz w:val="20"/>
+                <w:szCs w:val="20"/>
+                <w:color w:val="000000"/>
+              </w:rPr>
+            </w:pPr>
+            <w:r xmlns:w="http://schemas.openxmlformats.org/wordprocessingml/2006/main" xmlns:wp="http://schemas.openxmlformats.org/drawingml/2006/wordprocessingDrawing" xmlns:r="http://schemas.openxmlformats.org/officeDocument/2006/relationships" xmlns:w14="http://schemas.microsoft.com/office/word/2010/wordml">
+              <w:rPr>
+                <w:rFonts w:ascii="Aptos" w:hAnsi="Aptos" w:eastAsia="Aptos" w:cs="Aptos"/>
+                <w:i w:val="false"/>
+                <w:b w:val="false"/>
+                <w:u w:val="none"/>
+                <w:strike w:val="false"/>
+                <w:sz w:val="20"/>
+                <w:szCs w:val="20"/>
                 <w:color w:val="000000"/>
               </w:rPr>
               <w:t xml:space="preserve">Stable</w:t>
@@ -407,7 +407,7 @@
       </w:tr>
       <w:tr>
         <w:trPr>
-          <w:trHeight w:val="614" w:hRule="auto"/>
+          <w:trHeight w:val="596" w:hRule="auto"/>
         </w:trPr>
         body3
         <w:tc>
@@ -444,8 +444,8 @@
                 <w:b w:val="true"/>
                 <w:u w:val="none"/>
                 <w:strike w:val="false"/>
-                <w:sz w:val="22"/>
-                <w:szCs w:val="22"/>
+                <w:sz w:val="20"/>
+                <w:szCs w:val="20"/>
                 <w:color w:val="000000"/>
               </w:rPr>
             </w:pPr>
@@ -456,8 +456,8 @@
                 <w:b w:val="true"/>
                 <w:u w:val="none"/>
                 <w:strike w:val="false"/>
-                <w:sz w:val="22"/>
-                <w:szCs w:val="22"/>
+                <w:sz w:val="20"/>
+                <w:szCs w:val="20"/>
                 <w:color w:val="000000"/>
               </w:rPr>
               <w:t xml:space="preserve">Transparency</w:t>
@@ -498,20 +498,20 @@
                 <w:b w:val="false"/>
                 <w:u w:val="none"/>
                 <w:strike w:val="false"/>
-                <w:sz w:val="22"/>
-                <w:szCs w:val="22"/>
-                <w:color w:val="000000"/>
-              </w:rPr>
-            </w:pPr>
-            <w:r xmlns:w="http://schemas.openxmlformats.org/wordprocessingml/2006/main" xmlns:wp="http://schemas.openxmlformats.org/drawingml/2006/wordprocessingDrawing" xmlns:r="http://schemas.openxmlformats.org/officeDocument/2006/relationships" xmlns:w14="http://schemas.microsoft.com/office/word/2010/wordml">
-              <w:rPr>
-                <w:rFonts w:ascii="Aptos" w:hAnsi="Aptos" w:eastAsia="Aptos" w:cs="Aptos"/>
-                <w:i w:val="false"/>
-                <w:b w:val="false"/>
-                <w:u w:val="none"/>
-                <w:strike w:val="false"/>
-                <w:sz w:val="22"/>
-                <w:szCs w:val="22"/>
+                <w:sz w:val="20"/>
+                <w:szCs w:val="20"/>
+                <w:color w:val="000000"/>
+              </w:rPr>
+            </w:pPr>
+            <w:r xmlns:w="http://schemas.openxmlformats.org/wordprocessingml/2006/main" xmlns:wp="http://schemas.openxmlformats.org/drawingml/2006/wordprocessingDrawing" xmlns:r="http://schemas.openxmlformats.org/officeDocument/2006/relationships" xmlns:w14="http://schemas.microsoft.com/office/word/2010/wordml">
+              <w:rPr>
+                <w:rFonts w:ascii="Aptos" w:hAnsi="Aptos" w:eastAsia="Aptos" w:cs="Aptos"/>
+                <w:i w:val="false"/>
+                <w:b w:val="false"/>
+                <w:u w:val="none"/>
+                <w:strike w:val="false"/>
+                <w:sz w:val="20"/>
+                <w:szCs w:val="20"/>
                 <w:color w:val="000000"/>
               </w:rPr>
               <w:t xml:space="preserve">Stable</w:t>
@@ -521,7 +521,7 @@
       </w:tr>
       <w:tr>
         <w:trPr>
-          <w:trHeight w:val="617" w:hRule="auto"/>
+          <w:trHeight w:val="598" w:hRule="auto"/>
         </w:trPr>
         body4
         <w:tc>
@@ -558,8 +558,8 @@
                 <w:b w:val="true"/>
                 <w:u w:val="none"/>
                 <w:strike w:val="false"/>
-                <w:sz w:val="22"/>
-                <w:szCs w:val="22"/>
+                <w:sz w:val="20"/>
+                <w:szCs w:val="20"/>
                 <w:color w:val="000000"/>
               </w:rPr>
             </w:pPr>
@@ -570,8 +570,8 @@
                 <w:b w:val="true"/>
                 <w:u w:val="none"/>
                 <w:strike w:val="false"/>
-                <w:sz w:val="22"/>
-                <w:szCs w:val="22"/>
+                <w:sz w:val="20"/>
+                <w:szCs w:val="20"/>
                 <w:color w:val="000000"/>
               </w:rPr>
               <w:t xml:space="preserve">Conductivity</w:t>
@@ -612,20 +612,20 @@
                 <w:b w:val="false"/>
                 <w:u w:val="none"/>
                 <w:strike w:val="false"/>
-                <w:sz w:val="22"/>
-                <w:szCs w:val="22"/>
-                <w:color w:val="000000"/>
-              </w:rPr>
-            </w:pPr>
-            <w:r xmlns:w="http://schemas.openxmlformats.org/wordprocessingml/2006/main" xmlns:wp="http://schemas.openxmlformats.org/drawingml/2006/wordprocessingDrawing" xmlns:r="http://schemas.openxmlformats.org/officeDocument/2006/relationships" xmlns:w14="http://schemas.microsoft.com/office/word/2010/wordml">
-              <w:rPr>
-                <w:rFonts w:ascii="Aptos" w:hAnsi="Aptos" w:eastAsia="Aptos" w:cs="Aptos"/>
-                <w:i w:val="false"/>
-                <w:b w:val="false"/>
-                <w:u w:val="none"/>
-                <w:strike w:val="false"/>
-                <w:sz w:val="22"/>
-                <w:szCs w:val="22"/>
+                <w:sz w:val="20"/>
+                <w:szCs w:val="20"/>
+                <w:color w:val="000000"/>
+              </w:rPr>
+            </w:pPr>
+            <w:r xmlns:w="http://schemas.openxmlformats.org/wordprocessingml/2006/main" xmlns:wp="http://schemas.openxmlformats.org/drawingml/2006/wordprocessingDrawing" xmlns:r="http://schemas.openxmlformats.org/officeDocument/2006/relationships" xmlns:w14="http://schemas.microsoft.com/office/word/2010/wordml">
+              <w:rPr>
+                <w:rFonts w:ascii="Aptos" w:hAnsi="Aptos" w:eastAsia="Aptos" w:cs="Aptos"/>
+                <w:i w:val="false"/>
+                <w:b w:val="false"/>
+                <w:u w:val="none"/>
+                <w:strike w:val="false"/>
+                <w:sz w:val="20"/>
+                <w:szCs w:val="20"/>
                 <w:color w:val="000000"/>
               </w:rPr>
               <w:t xml:space="preserve">Worsening</w:t>
@@ -635,7 +635,7 @@
       </w:tr>
       <w:tr>
         <w:trPr>
-          <w:trHeight w:val="617" w:hRule="auto"/>
+          <w:trHeight w:val="598" w:hRule="auto"/>
         </w:trPr>
         body5
         <w:tc>
@@ -672,8 +672,8 @@
                 <w:b w:val="true"/>
                 <w:u w:val="none"/>
                 <w:strike w:val="false"/>
-                <w:sz w:val="22"/>
-                <w:szCs w:val="22"/>
+                <w:sz w:val="20"/>
+                <w:szCs w:val="20"/>
                 <w:color w:val="000000"/>
               </w:rPr>
             </w:pPr>
@@ -684,8 +684,8 @@
                 <w:b w:val="true"/>
                 <w:u w:val="none"/>
                 <w:strike w:val="false"/>
-                <w:sz w:val="22"/>
-                <w:szCs w:val="22"/>
+                <w:sz w:val="20"/>
+                <w:szCs w:val="20"/>
                 <w:color w:val="000000"/>
               </w:rPr>
               <w:t xml:space="preserve">Phosphorus (epilimnion)</w:t>
@@ -726,20 +726,20 @@
                 <w:b w:val="false"/>
                 <w:u w:val="none"/>
                 <w:strike w:val="false"/>
-                <w:sz w:val="22"/>
-                <w:szCs w:val="22"/>
-                <w:color w:val="000000"/>
-              </w:rPr>
-            </w:pPr>
-            <w:r xmlns:w="http://schemas.openxmlformats.org/wordprocessingml/2006/main" xmlns:wp="http://schemas.openxmlformats.org/drawingml/2006/wordprocessingDrawing" xmlns:r="http://schemas.openxmlformats.org/officeDocument/2006/relationships" xmlns:w14="http://schemas.microsoft.com/office/word/2010/wordml">
-              <w:rPr>
-                <w:rFonts w:ascii="Aptos" w:hAnsi="Aptos" w:eastAsia="Aptos" w:cs="Aptos"/>
-                <w:i w:val="false"/>
-                <w:b w:val="false"/>
-                <w:u w:val="none"/>
-                <w:strike w:val="false"/>
-                <w:sz w:val="22"/>
-                <w:szCs w:val="22"/>
+                <w:sz w:val="20"/>
+                <w:szCs w:val="20"/>
+                <w:color w:val="000000"/>
+              </w:rPr>
+            </w:pPr>
+            <w:r xmlns:w="http://schemas.openxmlformats.org/wordprocessingml/2006/main" xmlns:wp="http://schemas.openxmlformats.org/drawingml/2006/wordprocessingDrawing" xmlns:r="http://schemas.openxmlformats.org/officeDocument/2006/relationships" xmlns:w14="http://schemas.microsoft.com/office/word/2010/wordml">
+              <w:rPr>
+                <w:rFonts w:ascii="Aptos" w:hAnsi="Aptos" w:eastAsia="Aptos" w:cs="Aptos"/>
+                <w:i w:val="false"/>
+                <w:b w:val="false"/>
+                <w:u w:val="none"/>
+                <w:strike w:val="false"/>
+                <w:sz w:val="20"/>
+                <w:szCs w:val="20"/>
                 <w:color w:val="000000"/>
               </w:rPr>
               <w:t xml:space="preserve">Stable</w:t>
@@ -749,7 +749,7 @@
       </w:tr>
       <w:tr>
         <w:trPr>
-          <w:trHeight w:val="617" w:hRule="auto"/>
+          <w:trHeight w:val="598" w:hRule="auto"/>
         </w:trPr>
         body6
         <w:tc>
@@ -786,8 +786,8 @@
                 <w:b w:val="true"/>
                 <w:u w:val="none"/>
                 <w:strike w:val="false"/>
-                <w:sz w:val="22"/>
-                <w:szCs w:val="22"/>
+                <w:sz w:val="20"/>
+                <w:szCs w:val="20"/>
                 <w:color w:val="000000"/>
               </w:rPr>
             </w:pPr>
@@ -798,8 +798,8 @@
                 <w:b w:val="true"/>
                 <w:u w:val="none"/>
                 <w:strike w:val="false"/>
-                <w:sz w:val="22"/>
-                <w:szCs w:val="22"/>
+                <w:sz w:val="20"/>
+                <w:szCs w:val="20"/>
                 <w:color w:val="000000"/>
               </w:rPr>
               <w:t xml:space="preserve">Phosphorus (hypolimnion)</w:t>
@@ -840,20 +840,20 @@
                 <w:b w:val="false"/>
                 <w:u w:val="none"/>
                 <w:strike w:val="false"/>
-                <w:sz w:val="22"/>
-                <w:szCs w:val="22"/>
-                <w:color w:val="000000"/>
-              </w:rPr>
-            </w:pPr>
-            <w:r xmlns:w="http://schemas.openxmlformats.org/wordprocessingml/2006/main" xmlns:wp="http://schemas.openxmlformats.org/drawingml/2006/wordprocessingDrawing" xmlns:r="http://schemas.openxmlformats.org/officeDocument/2006/relationships" xmlns:w14="http://schemas.microsoft.com/office/word/2010/wordml">
-              <w:rPr>
-                <w:rFonts w:ascii="Aptos" w:hAnsi="Aptos" w:eastAsia="Aptos" w:cs="Aptos"/>
-                <w:i w:val="false"/>
-                <w:b w:val="false"/>
-                <w:u w:val="none"/>
-                <w:strike w:val="false"/>
-                <w:sz w:val="22"/>
-                <w:szCs w:val="22"/>
+                <w:sz w:val="20"/>
+                <w:szCs w:val="20"/>
+                <w:color w:val="000000"/>
+              </w:rPr>
+            </w:pPr>
+            <w:r xmlns:w="http://schemas.openxmlformats.org/wordprocessingml/2006/main" xmlns:wp="http://schemas.openxmlformats.org/drawingml/2006/wordprocessingDrawing" xmlns:r="http://schemas.openxmlformats.org/officeDocument/2006/relationships" xmlns:w14="http://schemas.microsoft.com/office/word/2010/wordml">
+              <w:rPr>
+                <w:rFonts w:ascii="Aptos" w:hAnsi="Aptos" w:eastAsia="Aptos" w:cs="Aptos"/>
+                <w:i w:val="false"/>
+                <w:b w:val="false"/>
+                <w:u w:val="none"/>
+                <w:strike w:val="false"/>
+                <w:sz w:val="20"/>
+                <w:szCs w:val="20"/>
                 <w:color w:val="000000"/>
               </w:rPr>
               <w:t xml:space="preserve">Stable</w:t>
@@ -890,7 +890,7 @@
               <a:graphicData uri="http://schemas.openxmlformats.org/drawingml/2006/picture">
                 <pic:pic>
                   <pic:nvPicPr>
-                    <pic:cNvPr descr="../plots/pH_conduc/OSSOSSD_pH_conduc.png" id="24" name="Picture"/>
+                    <pic:cNvPr descr="../plots/pH_conduc/PINMAND_pH_conduc.png" id="24" name="Picture"/>
                     <pic:cNvPicPr>
                       <a:picLocks noChangeArrowheads="1" noChangeAspect="1"/>
                     </pic:cNvPicPr>
@@ -932,7 +932,7 @@
               <a:graphicData uri="http://schemas.openxmlformats.org/drawingml/2006/picture">
                 <pic:pic>
                   <pic:nvPicPr>
-                    <pic:cNvPr descr="../plots/chl_tp_secchi/OSSOSSD_tp_chl_secchi.png" id="27" name="Picture"/>
+                    <pic:cNvPr descr="../plots/chl_tp_secchi/PINMAND_tp_chl_secchi.png" id="27" name="Picture"/>
                     <pic:cNvPicPr>
                       <a:picLocks noChangeArrowheads="1" noChangeAspect="1"/>
                     </pic:cNvPicPr>
@@ -974,7 +974,7 @@
               <a:graphicData uri="http://schemas.openxmlformats.org/drawingml/2006/picture">
                 <pic:pic>
                   <pic:nvPicPr>
-                    <pic:cNvPr descr="../plots/temp_DO/OSSOSSD_profile.png" id="30" name="Picture"/>
+                    <pic:cNvPr descr="../plots/temp_DO/PINMAND_profile.png" id="30" name="Picture"/>
                     <pic:cNvPicPr>
                       <a:picLocks noChangeArrowheads="1" noChangeAspect="1"/>
                     </pic:cNvPicPr>
@@ -1016,7 +1016,7 @@
               <a:graphicData uri="http://schemas.openxmlformats.org/drawingml/2006/picture">
                 <pic:pic>
                   <pic:nvPicPr>
-                    <pic:cNvPr descr="../plots/plankton/OSSOSSD_plankton.png" id="33" name="Picture"/>
+                    <pic:cNvPr descr="../plots/plankton/PINMAND_plankton.png" id="33" name="Picture"/>
                     <pic:cNvPicPr>
                       <a:picLocks noChangeArrowheads="1" noChangeAspect="1"/>
                     </pic:cNvPicPr>
@@ -1072,22 +1072,11 @@
     </w:p>
     <w:tbl xmlns:w="http://schemas.openxmlformats.org/wordprocessingml/2006/main" xmlns:r="http://schemas.openxmlformats.org/officeDocument/2006/relationships" xmlns:w14="http://schemas.microsoft.com/office/word/2010/wordml" xmlns:wp="http://schemas.openxmlformats.org/drawingml/2006/wordprocessingDrawing" xmlns:a="http://schemas.openxmlformats.org/drawingml/2006/main" xmlns:pic="http://schemas.openxmlformats.org/drawingml/2006/picture">
       <w:tblPr>
-        <w:tblLayout w:type="fixed"/>
+        <w:tblLayout w:type="autofit"/>
         <w:jc w:val="center"/>
+        <w:tblW w:type="pct" w:w="0"/>
         <w:tblLook w:firstRow="1" w:lastRow="0" w:firstColumn="0" w:lastColumn="0" w:noHBand="0" w:noVBand="1"/>
       </w:tblPr>
-      <w:tblGrid>
-        <w:gridCol w:w="1080"/>
-        <w:gridCol w:w="1080"/>
-        <w:gridCol w:w="1080"/>
-        <w:gridCol w:w="1080"/>
-        <w:gridCol w:w="1080"/>
-        <w:gridCol w:w="1080"/>
-        <w:gridCol w:w="1080"/>
-        <w:gridCol w:w="1080"/>
-        <w:gridCol w:w="1080"/>
-        <w:gridCol w:w="1080"/>
-      </w:tblGrid>
       <w:tr>
         <w:trPr>
           <w:trHeight w:val="360" w:hRule="auto"/>
@@ -1671,19 +1660,19 @@
               <w:rPr>
                 <w:rFonts w:ascii="Aptos" w:hAnsi="Aptos" w:eastAsia="Aptos" w:cs="Aptos"/>
                 <w:i w:val="false"/>
-                <w:b w:val="true"/>
-                <w:u w:val="none"/>
-                <w:strike w:val="false"/>
-                <w:sz w:val="18"/>
-                <w:szCs w:val="18"/>
-                <w:color w:val="000000"/>
-              </w:rPr>
-            </w:pPr>
-            <w:r xmlns:w="http://schemas.openxmlformats.org/wordprocessingml/2006/main" xmlns:wp="http://schemas.openxmlformats.org/drawingml/2006/wordprocessingDrawing" xmlns:r="http://schemas.openxmlformats.org/officeDocument/2006/relationships" xmlns:w14="http://schemas.microsoft.com/office/word/2010/wordml">
-              <w:rPr>
-                <w:rFonts w:ascii="Aptos" w:hAnsi="Aptos" w:eastAsia="Aptos" w:cs="Aptos"/>
-                <w:i w:val="false"/>
-                <w:b w:val="true"/>
+                <w:b w:val="false"/>
+                <w:u w:val="none"/>
+                <w:strike w:val="false"/>
+                <w:sz w:val="18"/>
+                <w:szCs w:val="18"/>
+                <w:color w:val="000000"/>
+              </w:rPr>
+            </w:pPr>
+            <w:r xmlns:w="http://schemas.openxmlformats.org/wordprocessingml/2006/main" xmlns:wp="http://schemas.openxmlformats.org/drawingml/2006/wordprocessingDrawing" xmlns:r="http://schemas.openxmlformats.org/officeDocument/2006/relationships" xmlns:w14="http://schemas.microsoft.com/office/word/2010/wordml">
+              <w:rPr>
+                <w:rFonts w:ascii="Aptos" w:hAnsi="Aptos" w:eastAsia="Aptos" w:cs="Aptos"/>
+                <w:i w:val="false"/>
+                <w:b w:val="false"/>
                 <w:u w:val="none"/>
                 <w:strike w:val="false"/>
                 <w:sz w:val="18"/>
@@ -1744,7 +1733,7 @@
                 <w:szCs w:val="18"/>
                 <w:color w:val="000000"/>
               </w:rPr>
-              <w:t xml:space="preserve">1.883</w:t>
+              <w:t xml:space="preserve">6.735</w:t>
             </w:r>
           </w:p>
         </w:tc>
@@ -1798,7 +1787,7 @@
                 <w:szCs w:val="18"/>
                 <w:color w:val="000000"/>
               </w:rPr>
-              <w:t xml:space="preserve">7.192</w:t>
+              <w:t xml:space="preserve">34.75</w:t>
             </w:r>
           </w:p>
         </w:tc>
@@ -1852,7 +1841,7 @@
                 <w:szCs w:val="18"/>
                 <w:color w:val="000000"/>
               </w:rPr>
-              <w:t xml:space="preserve">46.5</w:t>
+              <w:t xml:space="preserve">114</w:t>
             </w:r>
           </w:p>
         </w:tc>
@@ -1906,7 +1895,7 @@
                 <w:szCs w:val="18"/>
                 <w:color w:val="000000"/>
               </w:rPr>
-              <w:t xml:space="preserve">48.365</w:t>
+              <w:t xml:space="preserve">408.60</w:t>
             </w:r>
           </w:p>
         </w:tc>
@@ -1960,7 +1949,7 @@
                 <w:szCs w:val="18"/>
                 <w:color w:val="000000"/>
               </w:rPr>
-              <w:t xml:space="preserve">0.008</w:t>
+              <w:t xml:space="preserve">0.022</w:t>
             </w:r>
           </w:p>
         </w:tc>
@@ -2014,7 +2003,7 @@
                 <w:szCs w:val="18"/>
                 <w:color w:val="000000"/>
               </w:rPr>
-              <w:t xml:space="preserve">3.075</w:t>
+              <w:t xml:space="preserve">1.975</w:t>
             </w:r>
           </w:p>
         </w:tc>
@@ -2068,7 +2057,7 @@
                 <w:szCs w:val="18"/>
                 <w:color w:val="000000"/>
               </w:rPr>
-              <w:t xml:space="preserve">3.701</w:t>
+              <w:t xml:space="preserve">2.02</w:t>
             </w:r>
           </w:p>
         </w:tc>
@@ -2122,7 +2111,7 @@
                 <w:szCs w:val="18"/>
                 <w:color w:val="000000"/>
               </w:rPr>
-              <w:t xml:space="preserve">0.748</w:t>
+              <w:t xml:space="preserve">1.815</w:t>
             </w:r>
           </w:p>
         </w:tc>
@@ -2176,7 +2165,7 @@
                 <w:szCs w:val="18"/>
                 <w:color w:val="000000"/>
               </w:rPr>
-              <w:t xml:space="preserve">6.798</w:t>
+              <w:t xml:space="preserve">7.295</w:t>
             </w:r>
           </w:p>
         </w:tc>
@@ -2217,19 +2206,19 @@
               <w:rPr>
                 <w:rFonts w:ascii="Aptos" w:hAnsi="Aptos" w:eastAsia="Aptos" w:cs="Aptos"/>
                 <w:i w:val="false"/>
-                <w:b w:val="true"/>
-                <w:u w:val="none"/>
-                <w:strike w:val="false"/>
-                <w:sz w:val="18"/>
-                <w:szCs w:val="18"/>
-                <w:color w:val="000000"/>
-              </w:rPr>
-            </w:pPr>
-            <w:r xmlns:w="http://schemas.openxmlformats.org/wordprocessingml/2006/main" xmlns:wp="http://schemas.openxmlformats.org/drawingml/2006/wordprocessingDrawing" xmlns:r="http://schemas.openxmlformats.org/officeDocument/2006/relationships" xmlns:w14="http://schemas.microsoft.com/office/word/2010/wordml">
-              <w:rPr>
-                <w:rFonts w:ascii="Aptos" w:hAnsi="Aptos" w:eastAsia="Aptos" w:cs="Aptos"/>
-                <w:i w:val="false"/>
-                <w:b w:val="true"/>
+                <w:b w:val="false"/>
+                <w:u w:val="none"/>
+                <w:strike w:val="false"/>
+                <w:sz w:val="18"/>
+                <w:szCs w:val="18"/>
+                <w:color w:val="000000"/>
+              </w:rPr>
+            </w:pPr>
+            <w:r xmlns:w="http://schemas.openxmlformats.org/wordprocessingml/2006/main" xmlns:wp="http://schemas.openxmlformats.org/drawingml/2006/wordprocessingDrawing" xmlns:r="http://schemas.openxmlformats.org/officeDocument/2006/relationships" xmlns:w14="http://schemas.microsoft.com/office/word/2010/wordml">
+              <w:rPr>
+                <w:rFonts w:ascii="Aptos" w:hAnsi="Aptos" w:eastAsia="Aptos" w:cs="Aptos"/>
+                <w:i w:val="false"/>
+                <w:b w:val="false"/>
                 <w:u w:val="none"/>
                 <w:strike w:val="false"/>
                 <w:sz w:val="18"/>
@@ -2344,6 +2333,60 @@
                 <w:szCs w:val="18"/>
                 <w:color w:val="000000"/>
               </w:rPr>
+              <w:t xml:space="preserve">94.00</w:t>
+            </w:r>
+          </w:p>
+        </w:tc>
+        <w:tc>
+          <w:tcPr>
+            <w:tcBorders>
+              <w:bottom w:val="single" w:sz="8" w:space="0" w:color="000000"/>
+              <w:top w:val="single" w:sz="8" w:space="0" w:color="000000"/>
+              <w:left w:val="single" w:sz="8" w:space="0" w:color="000000"/>
+              <w:right w:val="single" w:sz="8" w:space="0" w:color="000000"/>
+            </w:tcBorders>
+            <w:shd w:val="clear" w:color="auto" w:fill="DCE6F1"/>
+            <w:tcMar>
+              <w:top w:w="0" w:type="dxa"/>
+              <w:bottom w:w="0" w:type="dxa"/>
+              <w:left w:w="0" w:type="dxa"/>
+              <w:right w:w="0" w:type="dxa"/>
+            </w:tcMar>
+            <w:vAlign w:val="center"/>
+          </w:tcPr>
+          <w:p>
+            <w:pPr>
+              <w:jc w:val="center"/>
+              <w:pBdr>
+                <w:bottom w:val="none" w:sz="0" w:space="0" w:color="000000"/>
+                <w:top w:val="none" w:sz="0" w:space="0" w:color="000000"/>
+                <w:left w:val="none" w:sz="0" w:space="0" w:color="000000"/>
+                <w:right w:val="none" w:sz="0" w:space="0" w:color="000000"/>
+              </w:pBdr>
+              <w:spacing w:after="100" w:before="100" w:line="240"/>
+              <w:ind w:left="100" w:right="100" w:firstLine="0" w:firstLineChars="0"/>
+              <w:rPr>
+                <w:rFonts w:ascii="Aptos" w:hAnsi="Aptos" w:eastAsia="Aptos" w:cs="Aptos"/>
+                <w:i w:val="false"/>
+                <w:b w:val="false"/>
+                <w:u w:val="none"/>
+                <w:strike w:val="false"/>
+                <w:sz w:val="18"/>
+                <w:szCs w:val="18"/>
+                <w:color w:val="000000"/>
+              </w:rPr>
+            </w:pPr>
+            <w:r xmlns:w="http://schemas.openxmlformats.org/wordprocessingml/2006/main" xmlns:wp="http://schemas.openxmlformats.org/drawingml/2006/wordprocessingDrawing" xmlns:r="http://schemas.openxmlformats.org/officeDocument/2006/relationships" xmlns:w14="http://schemas.microsoft.com/office/word/2010/wordml">
+              <w:rPr>
+                <w:rFonts w:ascii="Aptos" w:hAnsi="Aptos" w:eastAsia="Aptos" w:cs="Aptos"/>
+                <w:i w:val="false"/>
+                <w:b w:val="false"/>
+                <w:u w:val="none"/>
+                <w:strike w:val="false"/>
+                <w:sz w:val="18"/>
+                <w:szCs w:val="18"/>
+                <w:color w:val="000000"/>
+              </w:rPr>
               <w:t xml:space="preserve"/>
             </w:r>
           </w:p>
@@ -2398,6 +2441,114 @@
                 <w:szCs w:val="18"/>
                 <w:color w:val="000000"/>
               </w:rPr>
+              <w:t xml:space="preserve">393.35</w:t>
+            </w:r>
+          </w:p>
+        </w:tc>
+        <w:tc>
+          <w:tcPr>
+            <w:tcBorders>
+              <w:bottom w:val="single" w:sz="8" w:space="0" w:color="000000"/>
+              <w:top w:val="single" w:sz="8" w:space="0" w:color="000000"/>
+              <w:left w:val="single" w:sz="8" w:space="0" w:color="000000"/>
+              <w:right w:val="single" w:sz="8" w:space="0" w:color="000000"/>
+            </w:tcBorders>
+            <w:shd w:val="clear" w:color="auto" w:fill="DCE6F1"/>
+            <w:tcMar>
+              <w:top w:w="0" w:type="dxa"/>
+              <w:bottom w:w="0" w:type="dxa"/>
+              <w:left w:w="0" w:type="dxa"/>
+              <w:right w:w="0" w:type="dxa"/>
+            </w:tcMar>
+            <w:vAlign w:val="center"/>
+          </w:tcPr>
+          <w:p>
+            <w:pPr>
+              <w:jc w:val="center"/>
+              <w:pBdr>
+                <w:bottom w:val="none" w:sz="0" w:space="0" w:color="000000"/>
+                <w:top w:val="none" w:sz="0" w:space="0" w:color="000000"/>
+                <w:left w:val="none" w:sz="0" w:space="0" w:color="000000"/>
+                <w:right w:val="none" w:sz="0" w:space="0" w:color="000000"/>
+              </w:pBdr>
+              <w:spacing w:after="100" w:before="100" w:line="240"/>
+              <w:ind w:left="100" w:right="100" w:firstLine="0" w:firstLineChars="0"/>
+              <w:rPr>
+                <w:rFonts w:ascii="Aptos" w:hAnsi="Aptos" w:eastAsia="Aptos" w:cs="Aptos"/>
+                <w:i w:val="false"/>
+                <w:b w:val="false"/>
+                <w:u w:val="none"/>
+                <w:strike w:val="false"/>
+                <w:sz w:val="18"/>
+                <w:szCs w:val="18"/>
+                <w:color w:val="000000"/>
+              </w:rPr>
+            </w:pPr>
+            <w:r xmlns:w="http://schemas.openxmlformats.org/wordprocessingml/2006/main" xmlns:wp="http://schemas.openxmlformats.org/drawingml/2006/wordprocessingDrawing" xmlns:r="http://schemas.openxmlformats.org/officeDocument/2006/relationships" xmlns:w14="http://schemas.microsoft.com/office/word/2010/wordml">
+              <w:rPr>
+                <w:rFonts w:ascii="Aptos" w:hAnsi="Aptos" w:eastAsia="Aptos" w:cs="Aptos"/>
+                <w:i w:val="false"/>
+                <w:b w:val="false"/>
+                <w:u w:val="none"/>
+                <w:strike w:val="false"/>
+                <w:sz w:val="18"/>
+                <w:szCs w:val="18"/>
+                <w:color w:val="000000"/>
+              </w:rPr>
+              <w:t xml:space="preserve">0.024</w:t>
+            </w:r>
+          </w:p>
+        </w:tc>
+        <w:tc>
+          <w:tcPr>
+            <w:tcBorders>
+              <w:bottom w:val="single" w:sz="8" w:space="0" w:color="000000"/>
+              <w:top w:val="single" w:sz="8" w:space="0" w:color="000000"/>
+              <w:left w:val="single" w:sz="8" w:space="0" w:color="000000"/>
+              <w:right w:val="single" w:sz="8" w:space="0" w:color="000000"/>
+            </w:tcBorders>
+            <w:shd w:val="clear" w:color="auto" w:fill="DCE6F1"/>
+            <w:tcMar>
+              <w:top w:w="0" w:type="dxa"/>
+              <w:bottom w:w="0" w:type="dxa"/>
+              <w:left w:w="0" w:type="dxa"/>
+              <w:right w:w="0" w:type="dxa"/>
+            </w:tcMar>
+            <w:vAlign w:val="center"/>
+          </w:tcPr>
+          <w:p>
+            <w:pPr>
+              <w:jc w:val="center"/>
+              <w:pBdr>
+                <w:bottom w:val="none" w:sz="0" w:space="0" w:color="000000"/>
+                <w:top w:val="none" w:sz="0" w:space="0" w:color="000000"/>
+                <w:left w:val="none" w:sz="0" w:space="0" w:color="000000"/>
+                <w:right w:val="none" w:sz="0" w:space="0" w:color="000000"/>
+              </w:pBdr>
+              <w:spacing w:after="100" w:before="100" w:line="240"/>
+              <w:ind w:left="100" w:right="100" w:firstLine="0" w:firstLineChars="0"/>
+              <w:rPr>
+                <w:rFonts w:ascii="Aptos" w:hAnsi="Aptos" w:eastAsia="Aptos" w:cs="Aptos"/>
+                <w:i w:val="false"/>
+                <w:b w:val="false"/>
+                <w:u w:val="none"/>
+                <w:strike w:val="false"/>
+                <w:sz w:val="18"/>
+                <w:szCs w:val="18"/>
+                <w:color w:val="000000"/>
+              </w:rPr>
+            </w:pPr>
+            <w:r xmlns:w="http://schemas.openxmlformats.org/wordprocessingml/2006/main" xmlns:wp="http://schemas.openxmlformats.org/drawingml/2006/wordprocessingDrawing" xmlns:r="http://schemas.openxmlformats.org/officeDocument/2006/relationships" xmlns:w14="http://schemas.microsoft.com/office/word/2010/wordml">
+              <w:rPr>
+                <w:rFonts w:ascii="Aptos" w:hAnsi="Aptos" w:eastAsia="Aptos" w:cs="Aptos"/>
+                <w:i w:val="false"/>
+                <w:b w:val="false"/>
+                <w:u w:val="none"/>
+                <w:strike w:val="false"/>
+                <w:sz w:val="18"/>
+                <w:szCs w:val="18"/>
+                <w:color w:val="000000"/>
+              </w:rPr>
               <w:t xml:space="preserve"/>
             </w:r>
           </w:p>
@@ -2452,7 +2603,7 @@
                 <w:szCs w:val="18"/>
                 <w:color w:val="000000"/>
               </w:rPr>
-              <w:t xml:space="preserve">43.882</w:t>
+              <w:t xml:space="preserve"/>
             </w:r>
           </w:p>
         </w:tc>
@@ -2506,7 +2657,7 @@
                 <w:szCs w:val="18"/>
                 <w:color w:val="000000"/>
               </w:rPr>
-              <w:t xml:space="preserve">0.007</w:t>
+              <w:t xml:space="preserve">2.310</w:t>
             </w:r>
           </w:p>
         </w:tc>
@@ -2560,169 +2711,7 @@
                 <w:szCs w:val="18"/>
                 <w:color w:val="000000"/>
               </w:rPr>
-              <w:t xml:space="preserve"/>
-            </w:r>
-          </w:p>
-        </w:tc>
-        <w:tc>
-          <w:tcPr>
-            <w:tcBorders>
-              <w:bottom w:val="single" w:sz="8" w:space="0" w:color="000000"/>
-              <w:top w:val="single" w:sz="8" w:space="0" w:color="000000"/>
-              <w:left w:val="single" w:sz="8" w:space="0" w:color="000000"/>
-              <w:right w:val="single" w:sz="8" w:space="0" w:color="000000"/>
-            </w:tcBorders>
-            <w:shd w:val="clear" w:color="auto" w:fill="DCE6F1"/>
-            <w:tcMar>
-              <w:top w:w="0" w:type="dxa"/>
-              <w:bottom w:w="0" w:type="dxa"/>
-              <w:left w:w="0" w:type="dxa"/>
-              <w:right w:w="0" w:type="dxa"/>
-            </w:tcMar>
-            <w:vAlign w:val="center"/>
-          </w:tcPr>
-          <w:p>
-            <w:pPr>
-              <w:jc w:val="center"/>
-              <w:pBdr>
-                <w:bottom w:val="none" w:sz="0" w:space="0" w:color="000000"/>
-                <w:top w:val="none" w:sz="0" w:space="0" w:color="000000"/>
-                <w:left w:val="none" w:sz="0" w:space="0" w:color="000000"/>
-                <w:right w:val="none" w:sz="0" w:space="0" w:color="000000"/>
-              </w:pBdr>
-              <w:spacing w:after="100" w:before="100" w:line="240"/>
-              <w:ind w:left="100" w:right="100" w:firstLine="0" w:firstLineChars="0"/>
-              <w:rPr>
-                <w:rFonts w:ascii="Aptos" w:hAnsi="Aptos" w:eastAsia="Aptos" w:cs="Aptos"/>
-                <w:i w:val="false"/>
-                <w:b w:val="false"/>
-                <w:u w:val="none"/>
-                <w:strike w:val="false"/>
-                <w:sz w:val="18"/>
-                <w:szCs w:val="18"/>
-                <w:color w:val="000000"/>
-              </w:rPr>
-            </w:pPr>
-            <w:r xmlns:w="http://schemas.openxmlformats.org/wordprocessingml/2006/main" xmlns:wp="http://schemas.openxmlformats.org/drawingml/2006/wordprocessingDrawing" xmlns:r="http://schemas.openxmlformats.org/officeDocument/2006/relationships" xmlns:w14="http://schemas.microsoft.com/office/word/2010/wordml">
-              <w:rPr>
-                <w:rFonts w:ascii="Aptos" w:hAnsi="Aptos" w:eastAsia="Aptos" w:cs="Aptos"/>
-                <w:i w:val="false"/>
-                <w:b w:val="false"/>
-                <w:u w:val="none"/>
-                <w:strike w:val="false"/>
-                <w:sz w:val="18"/>
-                <w:szCs w:val="18"/>
-                <w:color w:val="000000"/>
-              </w:rPr>
-              <w:t xml:space="preserve"/>
-            </w:r>
-          </w:p>
-        </w:tc>
-        <w:tc>
-          <w:tcPr>
-            <w:tcBorders>
-              <w:bottom w:val="single" w:sz="8" w:space="0" w:color="000000"/>
-              <w:top w:val="single" w:sz="8" w:space="0" w:color="000000"/>
-              <w:left w:val="single" w:sz="8" w:space="0" w:color="000000"/>
-              <w:right w:val="single" w:sz="8" w:space="0" w:color="000000"/>
-            </w:tcBorders>
-            <w:shd w:val="clear" w:color="auto" w:fill="DCE6F1"/>
-            <w:tcMar>
-              <w:top w:w="0" w:type="dxa"/>
-              <w:bottom w:w="0" w:type="dxa"/>
-              <w:left w:w="0" w:type="dxa"/>
-              <w:right w:w="0" w:type="dxa"/>
-            </w:tcMar>
-            <w:vAlign w:val="center"/>
-          </w:tcPr>
-          <w:p>
-            <w:pPr>
-              <w:jc w:val="center"/>
-              <w:pBdr>
-                <w:bottom w:val="none" w:sz="0" w:space="0" w:color="000000"/>
-                <w:top w:val="none" w:sz="0" w:space="0" w:color="000000"/>
-                <w:left w:val="none" w:sz="0" w:space="0" w:color="000000"/>
-                <w:right w:val="none" w:sz="0" w:space="0" w:color="000000"/>
-              </w:pBdr>
-              <w:spacing w:after="100" w:before="100" w:line="240"/>
-              <w:ind w:left="100" w:right="100" w:firstLine="0" w:firstLineChars="0"/>
-              <w:rPr>
-                <w:rFonts w:ascii="Aptos" w:hAnsi="Aptos" w:eastAsia="Aptos" w:cs="Aptos"/>
-                <w:i w:val="false"/>
-                <w:b w:val="false"/>
-                <w:u w:val="none"/>
-                <w:strike w:val="false"/>
-                <w:sz w:val="18"/>
-                <w:szCs w:val="18"/>
-                <w:color w:val="000000"/>
-              </w:rPr>
-            </w:pPr>
-            <w:r xmlns:w="http://schemas.openxmlformats.org/wordprocessingml/2006/main" xmlns:wp="http://schemas.openxmlformats.org/drawingml/2006/wordprocessingDrawing" xmlns:r="http://schemas.openxmlformats.org/officeDocument/2006/relationships" xmlns:w14="http://schemas.microsoft.com/office/word/2010/wordml">
-              <w:rPr>
-                <w:rFonts w:ascii="Aptos" w:hAnsi="Aptos" w:eastAsia="Aptos" w:cs="Aptos"/>
-                <w:i w:val="false"/>
-                <w:b w:val="false"/>
-                <w:u w:val="none"/>
-                <w:strike w:val="false"/>
-                <w:sz w:val="18"/>
-                <w:szCs w:val="18"/>
-                <w:color w:val="000000"/>
-              </w:rPr>
-              <w:t xml:space="preserve">0.537</w:t>
-            </w:r>
-          </w:p>
-        </w:tc>
-        <w:tc>
-          <w:tcPr>
-            <w:tcBorders>
-              <w:bottom w:val="single" w:sz="8" w:space="0" w:color="000000"/>
-              <w:top w:val="single" w:sz="8" w:space="0" w:color="000000"/>
-              <w:left w:val="single" w:sz="8" w:space="0" w:color="000000"/>
-              <w:right w:val="single" w:sz="8" w:space="0" w:color="000000"/>
-            </w:tcBorders>
-            <w:shd w:val="clear" w:color="auto" w:fill="DCE6F1"/>
-            <w:tcMar>
-              <w:top w:w="0" w:type="dxa"/>
-              <w:bottom w:w="0" w:type="dxa"/>
-              <w:left w:w="0" w:type="dxa"/>
-              <w:right w:w="0" w:type="dxa"/>
-            </w:tcMar>
-            <w:vAlign w:val="center"/>
-          </w:tcPr>
-          <w:p>
-            <w:pPr>
-              <w:jc w:val="center"/>
-              <w:pBdr>
-                <w:bottom w:val="none" w:sz="0" w:space="0" w:color="000000"/>
-                <w:top w:val="none" w:sz="0" w:space="0" w:color="000000"/>
-                <w:left w:val="none" w:sz="0" w:space="0" w:color="000000"/>
-                <w:right w:val="none" w:sz="0" w:space="0" w:color="000000"/>
-              </w:pBdr>
-              <w:spacing w:after="100" w:before="100" w:line="240"/>
-              <w:ind w:left="100" w:right="100" w:firstLine="0" w:firstLineChars="0"/>
-              <w:rPr>
-                <w:rFonts w:ascii="Aptos" w:hAnsi="Aptos" w:eastAsia="Aptos" w:cs="Aptos"/>
-                <w:i w:val="false"/>
-                <w:b w:val="false"/>
-                <w:u w:val="none"/>
-                <w:strike w:val="false"/>
-                <w:sz w:val="18"/>
-                <w:szCs w:val="18"/>
-                <w:color w:val="000000"/>
-              </w:rPr>
-            </w:pPr>
-            <w:r xmlns:w="http://schemas.openxmlformats.org/wordprocessingml/2006/main" xmlns:wp="http://schemas.openxmlformats.org/drawingml/2006/wordprocessingDrawing" xmlns:r="http://schemas.openxmlformats.org/officeDocument/2006/relationships" xmlns:w14="http://schemas.microsoft.com/office/word/2010/wordml">
-              <w:rPr>
-                <w:rFonts w:ascii="Aptos" w:hAnsi="Aptos" w:eastAsia="Aptos" w:cs="Aptos"/>
-                <w:i w:val="false"/>
-                <w:b w:val="false"/>
-                <w:u w:val="none"/>
-                <w:strike w:val="false"/>
-                <w:sz w:val="18"/>
-                <w:szCs w:val="18"/>
-                <w:color w:val="000000"/>
-              </w:rPr>
-              <w:t xml:space="preserve">6.367</w:t>
+              <w:t xml:space="preserve">7.075</w:t>
             </w:r>
           </w:p>
         </w:tc>
@@ -2763,19 +2752,19 @@
               <w:rPr>
                 <w:rFonts w:ascii="Aptos" w:hAnsi="Aptos" w:eastAsia="Aptos" w:cs="Aptos"/>
                 <w:i w:val="false"/>
-                <w:b w:val="true"/>
-                <w:u w:val="none"/>
-                <w:strike w:val="false"/>
-                <w:sz w:val="18"/>
-                <w:szCs w:val="18"/>
-                <w:color w:val="000000"/>
-              </w:rPr>
-            </w:pPr>
-            <w:r xmlns:w="http://schemas.openxmlformats.org/wordprocessingml/2006/main" xmlns:wp="http://schemas.openxmlformats.org/drawingml/2006/wordprocessingDrawing" xmlns:r="http://schemas.openxmlformats.org/officeDocument/2006/relationships" xmlns:w14="http://schemas.microsoft.com/office/word/2010/wordml">
-              <w:rPr>
-                <w:rFonts w:ascii="Aptos" w:hAnsi="Aptos" w:eastAsia="Aptos" w:cs="Aptos"/>
-                <w:i w:val="false"/>
-                <w:b w:val="true"/>
+                <w:b w:val="false"/>
+                <w:u w:val="none"/>
+                <w:strike w:val="false"/>
+                <w:sz w:val="18"/>
+                <w:szCs w:val="18"/>
+                <w:color w:val="000000"/>
+              </w:rPr>
+            </w:pPr>
+            <w:r xmlns:w="http://schemas.openxmlformats.org/wordprocessingml/2006/main" xmlns:wp="http://schemas.openxmlformats.org/drawingml/2006/wordprocessingDrawing" xmlns:r="http://schemas.openxmlformats.org/officeDocument/2006/relationships" xmlns:w14="http://schemas.microsoft.com/office/word/2010/wordml">
+              <w:rPr>
+                <w:rFonts w:ascii="Aptos" w:hAnsi="Aptos" w:eastAsia="Aptos" w:cs="Aptos"/>
+                <w:i w:val="false"/>
+                <w:b w:val="false"/>
                 <w:u w:val="none"/>
                 <w:strike w:val="false"/>
                 <w:sz w:val="18"/>
@@ -2890,6 +2879,60 @@
                 <w:szCs w:val="18"/>
                 <w:color w:val="000000"/>
               </w:rPr>
+              <w:t xml:space="preserve">62.70</w:t>
+            </w:r>
+          </w:p>
+        </w:tc>
+        <w:tc>
+          <w:tcPr>
+            <w:tcBorders>
+              <w:bottom w:val="single" w:sz="8" w:space="0" w:color="000000"/>
+              <w:top w:val="single" w:sz="8" w:space="0" w:color="000000"/>
+              <w:left w:val="single" w:sz="8" w:space="0" w:color="000000"/>
+              <w:right w:val="single" w:sz="8" w:space="0" w:color="000000"/>
+            </w:tcBorders>
+            <w:shd w:val="clear" w:color="auto" w:fill="DCE6F1"/>
+            <w:tcMar>
+              <w:top w:w="0" w:type="dxa"/>
+              <w:bottom w:w="0" w:type="dxa"/>
+              <w:left w:w="0" w:type="dxa"/>
+              <w:right w:w="0" w:type="dxa"/>
+            </w:tcMar>
+            <w:vAlign w:val="center"/>
+          </w:tcPr>
+          <w:p>
+            <w:pPr>
+              <w:jc w:val="center"/>
+              <w:pBdr>
+                <w:bottom w:val="none" w:sz="0" w:space="0" w:color="000000"/>
+                <w:top w:val="none" w:sz="0" w:space="0" w:color="000000"/>
+                <w:left w:val="none" w:sz="0" w:space="0" w:color="000000"/>
+                <w:right w:val="none" w:sz="0" w:space="0" w:color="000000"/>
+              </w:pBdr>
+              <w:spacing w:after="100" w:before="100" w:line="240"/>
+              <w:ind w:left="100" w:right="100" w:firstLine="0" w:firstLineChars="0"/>
+              <w:rPr>
+                <w:rFonts w:ascii="Aptos" w:hAnsi="Aptos" w:eastAsia="Aptos" w:cs="Aptos"/>
+                <w:i w:val="false"/>
+                <w:b w:val="false"/>
+                <w:u w:val="none"/>
+                <w:strike w:val="false"/>
+                <w:sz w:val="18"/>
+                <w:szCs w:val="18"/>
+                <w:color w:val="000000"/>
+              </w:rPr>
+            </w:pPr>
+            <w:r xmlns:w="http://schemas.openxmlformats.org/wordprocessingml/2006/main" xmlns:wp="http://schemas.openxmlformats.org/drawingml/2006/wordprocessingDrawing" xmlns:r="http://schemas.openxmlformats.org/officeDocument/2006/relationships" xmlns:w14="http://schemas.microsoft.com/office/word/2010/wordml">
+              <w:rPr>
+                <w:rFonts w:ascii="Aptos" w:hAnsi="Aptos" w:eastAsia="Aptos" w:cs="Aptos"/>
+                <w:i w:val="false"/>
+                <w:b w:val="false"/>
+                <w:u w:val="none"/>
+                <w:strike w:val="false"/>
+                <w:sz w:val="18"/>
+                <w:szCs w:val="18"/>
+                <w:color w:val="000000"/>
+              </w:rPr>
               <w:t xml:space="preserve"/>
             </w:r>
           </w:p>
@@ -2944,6 +2987,114 @@
                 <w:szCs w:val="18"/>
                 <w:color w:val="000000"/>
               </w:rPr>
+              <w:t xml:space="preserve">279.10</w:t>
+            </w:r>
+          </w:p>
+        </w:tc>
+        <w:tc>
+          <w:tcPr>
+            <w:tcBorders>
+              <w:bottom w:val="single" w:sz="8" w:space="0" w:color="000000"/>
+              <w:top w:val="single" w:sz="8" w:space="0" w:color="000000"/>
+              <w:left w:val="single" w:sz="8" w:space="0" w:color="000000"/>
+              <w:right w:val="single" w:sz="8" w:space="0" w:color="000000"/>
+            </w:tcBorders>
+            <w:shd w:val="clear" w:color="auto" w:fill="DCE6F1"/>
+            <w:tcMar>
+              <w:top w:w="0" w:type="dxa"/>
+              <w:bottom w:w="0" w:type="dxa"/>
+              <w:left w:w="0" w:type="dxa"/>
+              <w:right w:w="0" w:type="dxa"/>
+            </w:tcMar>
+            <w:vAlign w:val="center"/>
+          </w:tcPr>
+          <w:p>
+            <w:pPr>
+              <w:jc w:val="center"/>
+              <w:pBdr>
+                <w:bottom w:val="none" w:sz="0" w:space="0" w:color="000000"/>
+                <w:top w:val="none" w:sz="0" w:space="0" w:color="000000"/>
+                <w:left w:val="none" w:sz="0" w:space="0" w:color="000000"/>
+                <w:right w:val="none" w:sz="0" w:space="0" w:color="000000"/>
+              </w:pBdr>
+              <w:spacing w:after="100" w:before="100" w:line="240"/>
+              <w:ind w:left="100" w:right="100" w:firstLine="0" w:firstLineChars="0"/>
+              <w:rPr>
+                <w:rFonts w:ascii="Aptos" w:hAnsi="Aptos" w:eastAsia="Aptos" w:cs="Aptos"/>
+                <w:i w:val="false"/>
+                <w:b w:val="false"/>
+                <w:u w:val="none"/>
+                <w:strike w:val="false"/>
+                <w:sz w:val="18"/>
+                <w:szCs w:val="18"/>
+                <w:color w:val="000000"/>
+              </w:rPr>
+            </w:pPr>
+            <w:r xmlns:w="http://schemas.openxmlformats.org/wordprocessingml/2006/main" xmlns:wp="http://schemas.openxmlformats.org/drawingml/2006/wordprocessingDrawing" xmlns:r="http://schemas.openxmlformats.org/officeDocument/2006/relationships" xmlns:w14="http://schemas.microsoft.com/office/word/2010/wordml">
+              <w:rPr>
+                <w:rFonts w:ascii="Aptos" w:hAnsi="Aptos" w:eastAsia="Aptos" w:cs="Aptos"/>
+                <w:i w:val="false"/>
+                <w:b w:val="false"/>
+                <w:u w:val="none"/>
+                <w:strike w:val="false"/>
+                <w:sz w:val="18"/>
+                <w:szCs w:val="18"/>
+                <w:color w:val="000000"/>
+              </w:rPr>
+              <w:t xml:space="preserve">0.040</w:t>
+            </w:r>
+          </w:p>
+        </w:tc>
+        <w:tc>
+          <w:tcPr>
+            <w:tcBorders>
+              <w:bottom w:val="single" w:sz="8" w:space="0" w:color="000000"/>
+              <w:top w:val="single" w:sz="8" w:space="0" w:color="000000"/>
+              <w:left w:val="single" w:sz="8" w:space="0" w:color="000000"/>
+              <w:right w:val="single" w:sz="8" w:space="0" w:color="000000"/>
+            </w:tcBorders>
+            <w:shd w:val="clear" w:color="auto" w:fill="DCE6F1"/>
+            <w:tcMar>
+              <w:top w:w="0" w:type="dxa"/>
+              <w:bottom w:w="0" w:type="dxa"/>
+              <w:left w:w="0" w:type="dxa"/>
+              <w:right w:w="0" w:type="dxa"/>
+            </w:tcMar>
+            <w:vAlign w:val="center"/>
+          </w:tcPr>
+          <w:p>
+            <w:pPr>
+              <w:jc w:val="center"/>
+              <w:pBdr>
+                <w:bottom w:val="none" w:sz="0" w:space="0" w:color="000000"/>
+                <w:top w:val="none" w:sz="0" w:space="0" w:color="000000"/>
+                <w:left w:val="none" w:sz="0" w:space="0" w:color="000000"/>
+                <w:right w:val="none" w:sz="0" w:space="0" w:color="000000"/>
+              </w:pBdr>
+              <w:spacing w:after="100" w:before="100" w:line="240"/>
+              <w:ind w:left="100" w:right="100" w:firstLine="0" w:firstLineChars="0"/>
+              <w:rPr>
+                <w:rFonts w:ascii="Aptos" w:hAnsi="Aptos" w:eastAsia="Aptos" w:cs="Aptos"/>
+                <w:i w:val="false"/>
+                <w:b w:val="false"/>
+                <w:u w:val="none"/>
+                <w:strike w:val="false"/>
+                <w:sz w:val="18"/>
+                <w:szCs w:val="18"/>
+                <w:color w:val="000000"/>
+              </w:rPr>
+            </w:pPr>
+            <w:r xmlns:w="http://schemas.openxmlformats.org/wordprocessingml/2006/main" xmlns:wp="http://schemas.openxmlformats.org/drawingml/2006/wordprocessingDrawing" xmlns:r="http://schemas.openxmlformats.org/officeDocument/2006/relationships" xmlns:w14="http://schemas.microsoft.com/office/word/2010/wordml">
+              <w:rPr>
+                <w:rFonts w:ascii="Aptos" w:hAnsi="Aptos" w:eastAsia="Aptos" w:cs="Aptos"/>
+                <w:i w:val="false"/>
+                <w:b w:val="false"/>
+                <w:u w:val="none"/>
+                <w:strike w:val="false"/>
+                <w:sz w:val="18"/>
+                <w:szCs w:val="18"/>
+                <w:color w:val="000000"/>
+              </w:rPr>
               <w:t xml:space="preserve"/>
             </w:r>
           </w:p>
@@ -2998,7 +3149,7 @@
                 <w:szCs w:val="18"/>
                 <w:color w:val="000000"/>
               </w:rPr>
-              <w:t xml:space="preserve">44.553</w:t>
+              <w:t xml:space="preserve"/>
             </w:r>
           </w:p>
         </w:tc>
@@ -3052,7 +3203,7 @@
                 <w:szCs w:val="18"/>
                 <w:color w:val="000000"/>
               </w:rPr>
-              <w:t xml:space="preserve">0.007</w:t>
+              <w:t xml:space="preserve">5.005</w:t>
             </w:r>
           </w:p>
         </w:tc>
@@ -3106,6 +3257,120 @@
                 <w:szCs w:val="18"/>
                 <w:color w:val="000000"/>
               </w:rPr>
+              <w:t xml:space="preserve">6.640</w:t>
+            </w:r>
+          </w:p>
+        </w:tc>
+      </w:tr>
+      <w:tr>
+        <w:trPr>
+          <w:trHeight w:val="360" w:hRule="auto"/>
+        </w:trPr>
+        body4
+        <w:tc>
+          <w:tcPr>
+            <w:tcBorders>
+              <w:bottom w:val="single" w:sz="8" w:space="0" w:color="000000"/>
+              <w:top w:val="single" w:sz="8" w:space="0" w:color="000000"/>
+              <w:left w:val="single" w:sz="8" w:space="0" w:color="000000"/>
+              <w:right w:val="single" w:sz="8" w:space="0" w:color="000000"/>
+            </w:tcBorders>
+            <w:shd w:val="clear" w:color="auto" w:fill="DCE6F1"/>
+            <w:tcMar>
+              <w:top w:w="0" w:type="dxa"/>
+              <w:bottom w:w="0" w:type="dxa"/>
+              <w:left w:w="0" w:type="dxa"/>
+              <w:right w:w="0" w:type="dxa"/>
+            </w:tcMar>
+            <w:vAlign w:val="center"/>
+          </w:tcPr>
+          <w:p>
+            <w:pPr>
+              <w:jc w:val="center"/>
+              <w:pBdr>
+                <w:bottom w:val="none" w:sz="0" w:space="0" w:color="000000"/>
+                <w:top w:val="none" w:sz="0" w:space="0" w:color="000000"/>
+                <w:left w:val="none" w:sz="0" w:space="0" w:color="000000"/>
+                <w:right w:val="none" w:sz="0" w:space="0" w:color="000000"/>
+              </w:pBdr>
+              <w:spacing w:after="100" w:before="100" w:line="240"/>
+              <w:ind w:left="100" w:right="100" w:firstLine="0" w:firstLineChars="0"/>
+              <w:rPr>
+                <w:rFonts w:ascii="Aptos" w:hAnsi="Aptos" w:eastAsia="Aptos" w:cs="Aptos"/>
+                <w:i w:val="false"/>
+                <w:b w:val="false"/>
+                <w:u w:val="none"/>
+                <w:strike w:val="false"/>
+                <w:sz w:val="18"/>
+                <w:szCs w:val="18"/>
+                <w:color w:val="000000"/>
+              </w:rPr>
+            </w:pPr>
+            <w:r xmlns:w="http://schemas.openxmlformats.org/wordprocessingml/2006/main" xmlns:wp="http://schemas.openxmlformats.org/drawingml/2006/wordprocessingDrawing" xmlns:r="http://schemas.openxmlformats.org/officeDocument/2006/relationships" xmlns:w14="http://schemas.microsoft.com/office/word/2010/wordml">
+              <w:rPr>
+                <w:rFonts w:ascii="Aptos" w:hAnsi="Aptos" w:eastAsia="Aptos" w:cs="Aptos"/>
+                <w:i w:val="false"/>
+                <w:b w:val="false"/>
+                <w:u w:val="none"/>
+                <w:strike w:val="false"/>
+                <w:sz w:val="18"/>
+                <w:szCs w:val="18"/>
+                <w:color w:val="000000"/>
+              </w:rPr>
+              <w:t xml:space="preserve">Inlet</w:t>
+            </w:r>
+          </w:p>
+        </w:tc>
+        <w:tc>
+          <w:tcPr>
+            <w:tcBorders>
+              <w:bottom w:val="single" w:sz="8" w:space="0" w:color="000000"/>
+              <w:top w:val="single" w:sz="8" w:space="0" w:color="000000"/>
+              <w:left w:val="single" w:sz="8" w:space="0" w:color="000000"/>
+              <w:right w:val="single" w:sz="8" w:space="0" w:color="000000"/>
+            </w:tcBorders>
+            <w:shd w:val="clear" w:color="auto" w:fill="DCE6F1"/>
+            <w:tcMar>
+              <w:top w:w="0" w:type="dxa"/>
+              <w:bottom w:w="0" w:type="dxa"/>
+              <w:left w:w="0" w:type="dxa"/>
+              <w:right w:w="0" w:type="dxa"/>
+            </w:tcMar>
+            <w:vAlign w:val="center"/>
+          </w:tcPr>
+          <w:p>
+            <w:pPr>
+              <w:jc w:val="center"/>
+              <w:pBdr>
+                <w:bottom w:val="none" w:sz="0" w:space="0" w:color="000000"/>
+                <w:top w:val="none" w:sz="0" w:space="0" w:color="000000"/>
+                <w:left w:val="none" w:sz="0" w:space="0" w:color="000000"/>
+                <w:right w:val="none" w:sz="0" w:space="0" w:color="000000"/>
+              </w:pBdr>
+              <w:spacing w:after="100" w:before="100" w:line="240"/>
+              <w:ind w:left="100" w:right="100" w:firstLine="0" w:firstLineChars="0"/>
+              <w:rPr>
+                <w:rFonts w:ascii="Aptos" w:hAnsi="Aptos" w:eastAsia="Aptos" w:cs="Aptos"/>
+                <w:i w:val="false"/>
+                <w:b w:val="false"/>
+                <w:u w:val="none"/>
+                <w:strike w:val="false"/>
+                <w:sz w:val="18"/>
+                <w:szCs w:val="18"/>
+                <w:color w:val="000000"/>
+              </w:rPr>
+            </w:pPr>
+            <w:r xmlns:w="http://schemas.openxmlformats.org/wordprocessingml/2006/main" xmlns:wp="http://schemas.openxmlformats.org/drawingml/2006/wordprocessingDrawing" xmlns:r="http://schemas.openxmlformats.org/officeDocument/2006/relationships" xmlns:w14="http://schemas.microsoft.com/office/word/2010/wordml">
+              <w:rPr>
+                <w:rFonts w:ascii="Aptos" w:hAnsi="Aptos" w:eastAsia="Aptos" w:cs="Aptos"/>
+                <w:i w:val="false"/>
+                <w:b w:val="false"/>
+                <w:u w:val="none"/>
+                <w:strike w:val="false"/>
+                <w:sz w:val="18"/>
+                <w:szCs w:val="18"/>
+                <w:color w:val="000000"/>
+              </w:rPr>
               <w:t xml:space="preserve"/>
             </w:r>
           </w:p>
@@ -3160,6 +3425,60 @@
                 <w:szCs w:val="18"/>
                 <w:color w:val="000000"/>
               </w:rPr>
+              <w:t xml:space="preserve">109.85</w:t>
+            </w:r>
+          </w:p>
+        </w:tc>
+        <w:tc>
+          <w:tcPr>
+            <w:tcBorders>
+              <w:bottom w:val="single" w:sz="8" w:space="0" w:color="000000"/>
+              <w:top w:val="single" w:sz="8" w:space="0" w:color="000000"/>
+              <w:left w:val="single" w:sz="8" w:space="0" w:color="000000"/>
+              <w:right w:val="single" w:sz="8" w:space="0" w:color="000000"/>
+            </w:tcBorders>
+            <w:shd w:val="clear" w:color="auto" w:fill="DCE6F1"/>
+            <w:tcMar>
+              <w:top w:w="0" w:type="dxa"/>
+              <w:bottom w:w="0" w:type="dxa"/>
+              <w:left w:w="0" w:type="dxa"/>
+              <w:right w:w="0" w:type="dxa"/>
+            </w:tcMar>
+            <w:vAlign w:val="center"/>
+          </w:tcPr>
+          <w:p>
+            <w:pPr>
+              <w:jc w:val="center"/>
+              <w:pBdr>
+                <w:bottom w:val="none" w:sz="0" w:space="0" w:color="000000"/>
+                <w:top w:val="none" w:sz="0" w:space="0" w:color="000000"/>
+                <w:left w:val="none" w:sz="0" w:space="0" w:color="000000"/>
+                <w:right w:val="none" w:sz="0" w:space="0" w:color="000000"/>
+              </w:pBdr>
+              <w:spacing w:after="100" w:before="100" w:line="240"/>
+              <w:ind w:left="100" w:right="100" w:firstLine="0" w:firstLineChars="0"/>
+              <w:rPr>
+                <w:rFonts w:ascii="Aptos" w:hAnsi="Aptos" w:eastAsia="Aptos" w:cs="Aptos"/>
+                <w:i w:val="false"/>
+                <w:b w:val="false"/>
+                <w:u w:val="none"/>
+                <w:strike w:val="false"/>
+                <w:sz w:val="18"/>
+                <w:szCs w:val="18"/>
+                <w:color w:val="000000"/>
+              </w:rPr>
+            </w:pPr>
+            <w:r xmlns:w="http://schemas.openxmlformats.org/wordprocessingml/2006/main" xmlns:wp="http://schemas.openxmlformats.org/drawingml/2006/wordprocessingDrawing" xmlns:r="http://schemas.openxmlformats.org/officeDocument/2006/relationships" xmlns:w14="http://schemas.microsoft.com/office/word/2010/wordml">
+              <w:rPr>
+                <w:rFonts w:ascii="Aptos" w:hAnsi="Aptos" w:eastAsia="Aptos" w:cs="Aptos"/>
+                <w:i w:val="false"/>
+                <w:b w:val="false"/>
+                <w:u w:val="none"/>
+                <w:strike w:val="false"/>
+                <w:sz w:val="18"/>
+                <w:szCs w:val="18"/>
+                <w:color w:val="000000"/>
+              </w:rPr>
               <w:t xml:space="preserve"/>
             </w:r>
           </w:p>
@@ -3214,7 +3533,7 @@
                 <w:szCs w:val="18"/>
                 <w:color w:val="000000"/>
               </w:rPr>
-              <w:t xml:space="preserve">1.035</w:t>
+              <w:t xml:space="preserve">473.00</w:t>
             </w:r>
           </w:p>
         </w:tc>
@@ -3268,14 +3587,776 @@
                 <w:szCs w:val="18"/>
                 <w:color w:val="000000"/>
               </w:rPr>
-              <w:t xml:space="preserve">6.140</w:t>
+              <w:t xml:space="preserve">0.022</w:t>
+            </w:r>
+          </w:p>
+        </w:tc>
+        <w:tc>
+          <w:tcPr>
+            <w:tcBorders>
+              <w:bottom w:val="single" w:sz="8" w:space="0" w:color="000000"/>
+              <w:top w:val="single" w:sz="8" w:space="0" w:color="000000"/>
+              <w:left w:val="single" w:sz="8" w:space="0" w:color="000000"/>
+              <w:right w:val="single" w:sz="8" w:space="0" w:color="000000"/>
+            </w:tcBorders>
+            <w:shd w:val="clear" w:color="auto" w:fill="DCE6F1"/>
+            <w:tcMar>
+              <w:top w:w="0" w:type="dxa"/>
+              <w:bottom w:w="0" w:type="dxa"/>
+              <w:left w:w="0" w:type="dxa"/>
+              <w:right w:w="0" w:type="dxa"/>
+            </w:tcMar>
+            <w:vAlign w:val="center"/>
+          </w:tcPr>
+          <w:p>
+            <w:pPr>
+              <w:jc w:val="center"/>
+              <w:pBdr>
+                <w:bottom w:val="none" w:sz="0" w:space="0" w:color="000000"/>
+                <w:top w:val="none" w:sz="0" w:space="0" w:color="000000"/>
+                <w:left w:val="none" w:sz="0" w:space="0" w:color="000000"/>
+                <w:right w:val="none" w:sz="0" w:space="0" w:color="000000"/>
+              </w:pBdr>
+              <w:spacing w:after="100" w:before="100" w:line="240"/>
+              <w:ind w:left="100" w:right="100" w:firstLine="0" w:firstLineChars="0"/>
+              <w:rPr>
+                <w:rFonts w:ascii="Aptos" w:hAnsi="Aptos" w:eastAsia="Aptos" w:cs="Aptos"/>
+                <w:i w:val="false"/>
+                <w:b w:val="false"/>
+                <w:u w:val="none"/>
+                <w:strike w:val="false"/>
+                <w:sz w:val="18"/>
+                <w:szCs w:val="18"/>
+                <w:color w:val="000000"/>
+              </w:rPr>
+            </w:pPr>
+            <w:r xmlns:w="http://schemas.openxmlformats.org/wordprocessingml/2006/main" xmlns:wp="http://schemas.openxmlformats.org/drawingml/2006/wordprocessingDrawing" xmlns:r="http://schemas.openxmlformats.org/officeDocument/2006/relationships" xmlns:w14="http://schemas.microsoft.com/office/word/2010/wordml">
+              <w:rPr>
+                <w:rFonts w:ascii="Aptos" w:hAnsi="Aptos" w:eastAsia="Aptos" w:cs="Aptos"/>
+                <w:i w:val="false"/>
+                <w:b w:val="false"/>
+                <w:u w:val="none"/>
+                <w:strike w:val="false"/>
+                <w:sz w:val="18"/>
+                <w:szCs w:val="18"/>
+                <w:color w:val="000000"/>
+              </w:rPr>
+              <w:t xml:space="preserve"/>
+            </w:r>
+          </w:p>
+        </w:tc>
+        <w:tc>
+          <w:tcPr>
+            <w:tcBorders>
+              <w:bottom w:val="single" w:sz="8" w:space="0" w:color="000000"/>
+              <w:top w:val="single" w:sz="8" w:space="0" w:color="000000"/>
+              <w:left w:val="single" w:sz="8" w:space="0" w:color="000000"/>
+              <w:right w:val="single" w:sz="8" w:space="0" w:color="000000"/>
+            </w:tcBorders>
+            <w:shd w:val="clear" w:color="auto" w:fill="DCE6F1"/>
+            <w:tcMar>
+              <w:top w:w="0" w:type="dxa"/>
+              <w:bottom w:w="0" w:type="dxa"/>
+              <w:left w:w="0" w:type="dxa"/>
+              <w:right w:w="0" w:type="dxa"/>
+            </w:tcMar>
+            <w:vAlign w:val="center"/>
+          </w:tcPr>
+          <w:p>
+            <w:pPr>
+              <w:jc w:val="center"/>
+              <w:pBdr>
+                <w:bottom w:val="none" w:sz="0" w:space="0" w:color="000000"/>
+                <w:top w:val="none" w:sz="0" w:space="0" w:color="000000"/>
+                <w:left w:val="none" w:sz="0" w:space="0" w:color="000000"/>
+                <w:right w:val="none" w:sz="0" w:space="0" w:color="000000"/>
+              </w:pBdr>
+              <w:spacing w:after="100" w:before="100" w:line="240"/>
+              <w:ind w:left="100" w:right="100" w:firstLine="0" w:firstLineChars="0"/>
+              <w:rPr>
+                <w:rFonts w:ascii="Aptos" w:hAnsi="Aptos" w:eastAsia="Aptos" w:cs="Aptos"/>
+                <w:i w:val="false"/>
+                <w:b w:val="false"/>
+                <w:u w:val="none"/>
+                <w:strike w:val="false"/>
+                <w:sz w:val="18"/>
+                <w:szCs w:val="18"/>
+                <w:color w:val="000000"/>
+              </w:rPr>
+            </w:pPr>
+            <w:r xmlns:w="http://schemas.openxmlformats.org/wordprocessingml/2006/main" xmlns:wp="http://schemas.openxmlformats.org/drawingml/2006/wordprocessingDrawing" xmlns:r="http://schemas.openxmlformats.org/officeDocument/2006/relationships" xmlns:w14="http://schemas.microsoft.com/office/word/2010/wordml">
+              <w:rPr>
+                <w:rFonts w:ascii="Aptos" w:hAnsi="Aptos" w:eastAsia="Aptos" w:cs="Aptos"/>
+                <w:i w:val="false"/>
+                <w:b w:val="false"/>
+                <w:u w:val="none"/>
+                <w:strike w:val="false"/>
+                <w:sz w:val="18"/>
+                <w:szCs w:val="18"/>
+                <w:color w:val="000000"/>
+              </w:rPr>
+              <w:t xml:space="preserve"/>
+            </w:r>
+          </w:p>
+        </w:tc>
+        <w:tc>
+          <w:tcPr>
+            <w:tcBorders>
+              <w:bottom w:val="single" w:sz="8" w:space="0" w:color="000000"/>
+              <w:top w:val="single" w:sz="8" w:space="0" w:color="000000"/>
+              <w:left w:val="single" w:sz="8" w:space="0" w:color="000000"/>
+              <w:right w:val="single" w:sz="8" w:space="0" w:color="000000"/>
+            </w:tcBorders>
+            <w:shd w:val="clear" w:color="auto" w:fill="DCE6F1"/>
+            <w:tcMar>
+              <w:top w:w="0" w:type="dxa"/>
+              <w:bottom w:w="0" w:type="dxa"/>
+              <w:left w:w="0" w:type="dxa"/>
+              <w:right w:w="0" w:type="dxa"/>
+            </w:tcMar>
+            <w:vAlign w:val="center"/>
+          </w:tcPr>
+          <w:p>
+            <w:pPr>
+              <w:jc w:val="center"/>
+              <w:pBdr>
+                <w:bottom w:val="none" w:sz="0" w:space="0" w:color="000000"/>
+                <w:top w:val="none" w:sz="0" w:space="0" w:color="000000"/>
+                <w:left w:val="none" w:sz="0" w:space="0" w:color="000000"/>
+                <w:right w:val="none" w:sz="0" w:space="0" w:color="000000"/>
+              </w:pBdr>
+              <w:spacing w:after="100" w:before="100" w:line="240"/>
+              <w:ind w:left="100" w:right="100" w:firstLine="0" w:firstLineChars="0"/>
+              <w:rPr>
+                <w:rFonts w:ascii="Aptos" w:hAnsi="Aptos" w:eastAsia="Aptos" w:cs="Aptos"/>
+                <w:i w:val="false"/>
+                <w:b w:val="false"/>
+                <w:u w:val="none"/>
+                <w:strike w:val="false"/>
+                <w:sz w:val="18"/>
+                <w:szCs w:val="18"/>
+                <w:color w:val="000000"/>
+              </w:rPr>
+            </w:pPr>
+            <w:r xmlns:w="http://schemas.openxmlformats.org/wordprocessingml/2006/main" xmlns:wp="http://schemas.openxmlformats.org/drawingml/2006/wordprocessingDrawing" xmlns:r="http://schemas.openxmlformats.org/officeDocument/2006/relationships" xmlns:w14="http://schemas.microsoft.com/office/word/2010/wordml">
+              <w:rPr>
+                <w:rFonts w:ascii="Aptos" w:hAnsi="Aptos" w:eastAsia="Aptos" w:cs="Aptos"/>
+                <w:i w:val="false"/>
+                <w:b w:val="false"/>
+                <w:u w:val="none"/>
+                <w:strike w:val="false"/>
+                <w:sz w:val="18"/>
+                <w:szCs w:val="18"/>
+                <w:color w:val="000000"/>
+              </w:rPr>
+              <w:t xml:space="preserve">2.500</w:t>
+            </w:r>
+          </w:p>
+        </w:tc>
+        <w:tc>
+          <w:tcPr>
+            <w:tcBorders>
+              <w:bottom w:val="single" w:sz="8" w:space="0" w:color="000000"/>
+              <w:top w:val="single" w:sz="8" w:space="0" w:color="000000"/>
+              <w:left w:val="single" w:sz="8" w:space="0" w:color="000000"/>
+              <w:right w:val="single" w:sz="8" w:space="0" w:color="000000"/>
+            </w:tcBorders>
+            <w:shd w:val="clear" w:color="auto" w:fill="DCE6F1"/>
+            <w:tcMar>
+              <w:top w:w="0" w:type="dxa"/>
+              <w:bottom w:w="0" w:type="dxa"/>
+              <w:left w:w="0" w:type="dxa"/>
+              <w:right w:w="0" w:type="dxa"/>
+            </w:tcMar>
+            <w:vAlign w:val="center"/>
+          </w:tcPr>
+          <w:p>
+            <w:pPr>
+              <w:jc w:val="center"/>
+              <w:pBdr>
+                <w:bottom w:val="none" w:sz="0" w:space="0" w:color="000000"/>
+                <w:top w:val="none" w:sz="0" w:space="0" w:color="000000"/>
+                <w:left w:val="none" w:sz="0" w:space="0" w:color="000000"/>
+                <w:right w:val="none" w:sz="0" w:space="0" w:color="000000"/>
+              </w:pBdr>
+              <w:spacing w:after="100" w:before="100" w:line="240"/>
+              <w:ind w:left="100" w:right="100" w:firstLine="0" w:firstLineChars="0"/>
+              <w:rPr>
+                <w:rFonts w:ascii="Aptos" w:hAnsi="Aptos" w:eastAsia="Aptos" w:cs="Aptos"/>
+                <w:i w:val="false"/>
+                <w:b w:val="false"/>
+                <w:u w:val="none"/>
+                <w:strike w:val="false"/>
+                <w:sz w:val="18"/>
+                <w:szCs w:val="18"/>
+                <w:color w:val="000000"/>
+              </w:rPr>
+            </w:pPr>
+            <w:r xmlns:w="http://schemas.openxmlformats.org/wordprocessingml/2006/main" xmlns:wp="http://schemas.openxmlformats.org/drawingml/2006/wordprocessingDrawing" xmlns:r="http://schemas.openxmlformats.org/officeDocument/2006/relationships" xmlns:w14="http://schemas.microsoft.com/office/word/2010/wordml">
+              <w:rPr>
+                <w:rFonts w:ascii="Aptos" w:hAnsi="Aptos" w:eastAsia="Aptos" w:cs="Aptos"/>
+                <w:i w:val="false"/>
+                <w:b w:val="false"/>
+                <w:u w:val="none"/>
+                <w:strike w:val="false"/>
+                <w:sz w:val="18"/>
+                <w:szCs w:val="18"/>
+                <w:color w:val="000000"/>
+              </w:rPr>
+              <w:t xml:space="preserve">7.160</w:t>
+            </w:r>
+          </w:p>
+        </w:tc>
+      </w:tr>
+      <w:tr>
+        <w:trPr>
+          <w:trHeight w:val="360" w:hRule="auto"/>
+        </w:trPr>
+        body5
+        <w:tc>
+          <w:tcPr>
+            <w:tcBorders>
+              <w:bottom w:val="single" w:sz="8" w:space="0" w:color="000000"/>
+              <w:top w:val="single" w:sz="8" w:space="0" w:color="000000"/>
+              <w:left w:val="single" w:sz="8" w:space="0" w:color="000000"/>
+              <w:right w:val="single" w:sz="8" w:space="0" w:color="000000"/>
+            </w:tcBorders>
+            <w:shd w:val="clear" w:color="auto" w:fill="DCE6F1"/>
+            <w:tcMar>
+              <w:top w:w="0" w:type="dxa"/>
+              <w:bottom w:w="0" w:type="dxa"/>
+              <w:left w:w="0" w:type="dxa"/>
+              <w:right w:w="0" w:type="dxa"/>
+            </w:tcMar>
+            <w:vAlign w:val="center"/>
+          </w:tcPr>
+          <w:p>
+            <w:pPr>
+              <w:jc w:val="center"/>
+              <w:pBdr>
+                <w:bottom w:val="none" w:sz="0" w:space="0" w:color="000000"/>
+                <w:top w:val="none" w:sz="0" w:space="0" w:color="000000"/>
+                <w:left w:val="none" w:sz="0" w:space="0" w:color="000000"/>
+                <w:right w:val="none" w:sz="0" w:space="0" w:color="000000"/>
+              </w:pBdr>
+              <w:spacing w:after="100" w:before="100" w:line="240"/>
+              <w:ind w:left="100" w:right="100" w:firstLine="0" w:firstLineChars="0"/>
+              <w:rPr>
+                <w:rFonts w:ascii="Aptos" w:hAnsi="Aptos" w:eastAsia="Aptos" w:cs="Aptos"/>
+                <w:i w:val="false"/>
+                <w:b w:val="false"/>
+                <w:u w:val="none"/>
+                <w:strike w:val="false"/>
+                <w:sz w:val="18"/>
+                <w:szCs w:val="18"/>
+                <w:color w:val="000000"/>
+              </w:rPr>
+            </w:pPr>
+            <w:r xmlns:w="http://schemas.openxmlformats.org/wordprocessingml/2006/main" xmlns:wp="http://schemas.openxmlformats.org/drawingml/2006/wordprocessingDrawing" xmlns:r="http://schemas.openxmlformats.org/officeDocument/2006/relationships" xmlns:w14="http://schemas.microsoft.com/office/word/2010/wordml">
+              <w:rPr>
+                <w:rFonts w:ascii="Aptos" w:hAnsi="Aptos" w:eastAsia="Aptos" w:cs="Aptos"/>
+                <w:i w:val="false"/>
+                <w:b w:val="false"/>
+                <w:u w:val="none"/>
+                <w:strike w:val="false"/>
+                <w:sz w:val="18"/>
+                <w:szCs w:val="18"/>
+                <w:color w:val="000000"/>
+              </w:rPr>
+              <w:t xml:space="preserve">Outlet</w:t>
+            </w:r>
+          </w:p>
+        </w:tc>
+        <w:tc>
+          <w:tcPr>
+            <w:tcBorders>
+              <w:bottom w:val="single" w:sz="8" w:space="0" w:color="000000"/>
+              <w:top w:val="single" w:sz="8" w:space="0" w:color="000000"/>
+              <w:left w:val="single" w:sz="8" w:space="0" w:color="000000"/>
+              <w:right w:val="single" w:sz="8" w:space="0" w:color="000000"/>
+            </w:tcBorders>
+            <w:shd w:val="clear" w:color="auto" w:fill="DCE6F1"/>
+            <w:tcMar>
+              <w:top w:w="0" w:type="dxa"/>
+              <w:bottom w:w="0" w:type="dxa"/>
+              <w:left w:w="0" w:type="dxa"/>
+              <w:right w:w="0" w:type="dxa"/>
+            </w:tcMar>
+            <w:vAlign w:val="center"/>
+          </w:tcPr>
+          <w:p>
+            <w:pPr>
+              <w:jc w:val="center"/>
+              <w:pBdr>
+                <w:bottom w:val="none" w:sz="0" w:space="0" w:color="000000"/>
+                <w:top w:val="none" w:sz="0" w:space="0" w:color="000000"/>
+                <w:left w:val="none" w:sz="0" w:space="0" w:color="000000"/>
+                <w:right w:val="none" w:sz="0" w:space="0" w:color="000000"/>
+              </w:pBdr>
+              <w:spacing w:after="100" w:before="100" w:line="240"/>
+              <w:ind w:left="100" w:right="100" w:firstLine="0" w:firstLineChars="0"/>
+              <w:rPr>
+                <w:rFonts w:ascii="Aptos" w:hAnsi="Aptos" w:eastAsia="Aptos" w:cs="Aptos"/>
+                <w:i w:val="false"/>
+                <w:b w:val="false"/>
+                <w:u w:val="none"/>
+                <w:strike w:val="false"/>
+                <w:sz w:val="18"/>
+                <w:szCs w:val="18"/>
+                <w:color w:val="000000"/>
+              </w:rPr>
+            </w:pPr>
+            <w:r xmlns:w="http://schemas.openxmlformats.org/wordprocessingml/2006/main" xmlns:wp="http://schemas.openxmlformats.org/drawingml/2006/wordprocessingDrawing" xmlns:r="http://schemas.openxmlformats.org/officeDocument/2006/relationships" xmlns:w14="http://schemas.microsoft.com/office/word/2010/wordml">
+              <w:rPr>
+                <w:rFonts w:ascii="Aptos" w:hAnsi="Aptos" w:eastAsia="Aptos" w:cs="Aptos"/>
+                <w:i w:val="false"/>
+                <w:b w:val="false"/>
+                <w:u w:val="none"/>
+                <w:strike w:val="false"/>
+                <w:sz w:val="18"/>
+                <w:szCs w:val="18"/>
+                <w:color w:val="000000"/>
+              </w:rPr>
+              <w:t xml:space="preserve"/>
+            </w:r>
+          </w:p>
+        </w:tc>
+        <w:tc>
+          <w:tcPr>
+            <w:tcBorders>
+              <w:bottom w:val="single" w:sz="8" w:space="0" w:color="000000"/>
+              <w:top w:val="single" w:sz="8" w:space="0" w:color="000000"/>
+              <w:left w:val="single" w:sz="8" w:space="0" w:color="000000"/>
+              <w:right w:val="single" w:sz="8" w:space="0" w:color="000000"/>
+            </w:tcBorders>
+            <w:shd w:val="clear" w:color="auto" w:fill="DCE6F1"/>
+            <w:tcMar>
+              <w:top w:w="0" w:type="dxa"/>
+              <w:bottom w:w="0" w:type="dxa"/>
+              <w:left w:w="0" w:type="dxa"/>
+              <w:right w:w="0" w:type="dxa"/>
+            </w:tcMar>
+            <w:vAlign w:val="center"/>
+          </w:tcPr>
+          <w:p>
+            <w:pPr>
+              <w:jc w:val="center"/>
+              <w:pBdr>
+                <w:bottom w:val="none" w:sz="0" w:space="0" w:color="000000"/>
+                <w:top w:val="none" w:sz="0" w:space="0" w:color="000000"/>
+                <w:left w:val="none" w:sz="0" w:space="0" w:color="000000"/>
+                <w:right w:val="none" w:sz="0" w:space="0" w:color="000000"/>
+              </w:pBdr>
+              <w:spacing w:after="100" w:before="100" w:line="240"/>
+              <w:ind w:left="100" w:right="100" w:firstLine="0" w:firstLineChars="0"/>
+              <w:rPr>
+                <w:rFonts w:ascii="Aptos" w:hAnsi="Aptos" w:eastAsia="Aptos" w:cs="Aptos"/>
+                <w:i w:val="false"/>
+                <w:b w:val="false"/>
+                <w:u w:val="none"/>
+                <w:strike w:val="false"/>
+                <w:sz w:val="18"/>
+                <w:szCs w:val="18"/>
+                <w:color w:val="000000"/>
+              </w:rPr>
+            </w:pPr>
+            <w:r xmlns:w="http://schemas.openxmlformats.org/wordprocessingml/2006/main" xmlns:wp="http://schemas.openxmlformats.org/drawingml/2006/wordprocessingDrawing" xmlns:r="http://schemas.openxmlformats.org/officeDocument/2006/relationships" xmlns:w14="http://schemas.microsoft.com/office/word/2010/wordml">
+              <w:rPr>
+                <w:rFonts w:ascii="Aptos" w:hAnsi="Aptos" w:eastAsia="Aptos" w:cs="Aptos"/>
+                <w:i w:val="false"/>
+                <w:b w:val="false"/>
+                <w:u w:val="none"/>
+                <w:strike w:val="false"/>
+                <w:sz w:val="18"/>
+                <w:szCs w:val="18"/>
+                <w:color w:val="000000"/>
+              </w:rPr>
+              <w:t xml:space="preserve">89.00</w:t>
+            </w:r>
+          </w:p>
+        </w:tc>
+        <w:tc>
+          <w:tcPr>
+            <w:tcBorders>
+              <w:bottom w:val="single" w:sz="8" w:space="0" w:color="000000"/>
+              <w:top w:val="single" w:sz="8" w:space="0" w:color="000000"/>
+              <w:left w:val="single" w:sz="8" w:space="0" w:color="000000"/>
+              <w:right w:val="single" w:sz="8" w:space="0" w:color="000000"/>
+            </w:tcBorders>
+            <w:shd w:val="clear" w:color="auto" w:fill="DCE6F1"/>
+            <w:tcMar>
+              <w:top w:w="0" w:type="dxa"/>
+              <w:bottom w:w="0" w:type="dxa"/>
+              <w:left w:w="0" w:type="dxa"/>
+              <w:right w:w="0" w:type="dxa"/>
+            </w:tcMar>
+            <w:vAlign w:val="center"/>
+          </w:tcPr>
+          <w:p>
+            <w:pPr>
+              <w:jc w:val="center"/>
+              <w:pBdr>
+                <w:bottom w:val="none" w:sz="0" w:space="0" w:color="000000"/>
+                <w:top w:val="none" w:sz="0" w:space="0" w:color="000000"/>
+                <w:left w:val="none" w:sz="0" w:space="0" w:color="000000"/>
+                <w:right w:val="none" w:sz="0" w:space="0" w:color="000000"/>
+              </w:pBdr>
+              <w:spacing w:after="100" w:before="100" w:line="240"/>
+              <w:ind w:left="100" w:right="100" w:firstLine="0" w:firstLineChars="0"/>
+              <w:rPr>
+                <w:rFonts w:ascii="Aptos" w:hAnsi="Aptos" w:eastAsia="Aptos" w:cs="Aptos"/>
+                <w:i w:val="false"/>
+                <w:b w:val="false"/>
+                <w:u w:val="none"/>
+                <w:strike w:val="false"/>
+                <w:sz w:val="18"/>
+                <w:szCs w:val="18"/>
+                <w:color w:val="000000"/>
+              </w:rPr>
+            </w:pPr>
+            <w:r xmlns:w="http://schemas.openxmlformats.org/wordprocessingml/2006/main" xmlns:wp="http://schemas.openxmlformats.org/drawingml/2006/wordprocessingDrawing" xmlns:r="http://schemas.openxmlformats.org/officeDocument/2006/relationships" xmlns:w14="http://schemas.microsoft.com/office/word/2010/wordml">
+              <w:rPr>
+                <w:rFonts w:ascii="Aptos" w:hAnsi="Aptos" w:eastAsia="Aptos" w:cs="Aptos"/>
+                <w:i w:val="false"/>
+                <w:b w:val="false"/>
+                <w:u w:val="none"/>
+                <w:strike w:val="false"/>
+                <w:sz w:val="18"/>
+                <w:szCs w:val="18"/>
+                <w:color w:val="000000"/>
+              </w:rPr>
+              <w:t xml:space="preserve"/>
+            </w:r>
+          </w:p>
+        </w:tc>
+        <w:tc>
+          <w:tcPr>
+            <w:tcBorders>
+              <w:bottom w:val="single" w:sz="8" w:space="0" w:color="000000"/>
+              <w:top w:val="single" w:sz="8" w:space="0" w:color="000000"/>
+              <w:left w:val="single" w:sz="8" w:space="0" w:color="000000"/>
+              <w:right w:val="single" w:sz="8" w:space="0" w:color="000000"/>
+            </w:tcBorders>
+            <w:shd w:val="clear" w:color="auto" w:fill="DCE6F1"/>
+            <w:tcMar>
+              <w:top w:w="0" w:type="dxa"/>
+              <w:bottom w:w="0" w:type="dxa"/>
+              <w:left w:w="0" w:type="dxa"/>
+              <w:right w:w="0" w:type="dxa"/>
+            </w:tcMar>
+            <w:vAlign w:val="center"/>
+          </w:tcPr>
+          <w:p>
+            <w:pPr>
+              <w:jc w:val="center"/>
+              <w:pBdr>
+                <w:bottom w:val="none" w:sz="0" w:space="0" w:color="000000"/>
+                <w:top w:val="none" w:sz="0" w:space="0" w:color="000000"/>
+                <w:left w:val="none" w:sz="0" w:space="0" w:color="000000"/>
+                <w:right w:val="none" w:sz="0" w:space="0" w:color="000000"/>
+              </w:pBdr>
+              <w:spacing w:after="100" w:before="100" w:line="240"/>
+              <w:ind w:left="100" w:right="100" w:firstLine="0" w:firstLineChars="0"/>
+              <w:rPr>
+                <w:rFonts w:ascii="Aptos" w:hAnsi="Aptos" w:eastAsia="Aptos" w:cs="Aptos"/>
+                <w:i w:val="false"/>
+                <w:b w:val="false"/>
+                <w:u w:val="none"/>
+                <w:strike w:val="false"/>
+                <w:sz w:val="18"/>
+                <w:szCs w:val="18"/>
+                <w:color w:val="000000"/>
+              </w:rPr>
+            </w:pPr>
+            <w:r xmlns:w="http://schemas.openxmlformats.org/wordprocessingml/2006/main" xmlns:wp="http://schemas.openxmlformats.org/drawingml/2006/wordprocessingDrawing" xmlns:r="http://schemas.openxmlformats.org/officeDocument/2006/relationships" xmlns:w14="http://schemas.microsoft.com/office/word/2010/wordml">
+              <w:rPr>
+                <w:rFonts w:ascii="Aptos" w:hAnsi="Aptos" w:eastAsia="Aptos" w:cs="Aptos"/>
+                <w:i w:val="false"/>
+                <w:b w:val="false"/>
+                <w:u w:val="none"/>
+                <w:strike w:val="false"/>
+                <w:sz w:val="18"/>
+                <w:szCs w:val="18"/>
+                <w:color w:val="000000"/>
+              </w:rPr>
+              <w:t xml:space="preserve">421.20</w:t>
+            </w:r>
+          </w:p>
+        </w:tc>
+        <w:tc>
+          <w:tcPr>
+            <w:tcBorders>
+              <w:bottom w:val="single" w:sz="8" w:space="0" w:color="000000"/>
+              <w:top w:val="single" w:sz="8" w:space="0" w:color="000000"/>
+              <w:left w:val="single" w:sz="8" w:space="0" w:color="000000"/>
+              <w:right w:val="single" w:sz="8" w:space="0" w:color="000000"/>
+            </w:tcBorders>
+            <w:shd w:val="clear" w:color="auto" w:fill="DCE6F1"/>
+            <w:tcMar>
+              <w:top w:w="0" w:type="dxa"/>
+              <w:bottom w:w="0" w:type="dxa"/>
+              <w:left w:w="0" w:type="dxa"/>
+              <w:right w:w="0" w:type="dxa"/>
+            </w:tcMar>
+            <w:vAlign w:val="center"/>
+          </w:tcPr>
+          <w:p>
+            <w:pPr>
+              <w:jc w:val="center"/>
+              <w:pBdr>
+                <w:bottom w:val="none" w:sz="0" w:space="0" w:color="000000"/>
+                <w:top w:val="none" w:sz="0" w:space="0" w:color="000000"/>
+                <w:left w:val="none" w:sz="0" w:space="0" w:color="000000"/>
+                <w:right w:val="none" w:sz="0" w:space="0" w:color="000000"/>
+              </w:pBdr>
+              <w:spacing w:after="100" w:before="100" w:line="240"/>
+              <w:ind w:left="100" w:right="100" w:firstLine="0" w:firstLineChars="0"/>
+              <w:rPr>
+                <w:rFonts w:ascii="Aptos" w:hAnsi="Aptos" w:eastAsia="Aptos" w:cs="Aptos"/>
+                <w:i w:val="false"/>
+                <w:b w:val="false"/>
+                <w:u w:val="none"/>
+                <w:strike w:val="false"/>
+                <w:sz w:val="18"/>
+                <w:szCs w:val="18"/>
+                <w:color w:val="000000"/>
+              </w:rPr>
+            </w:pPr>
+            <w:r xmlns:w="http://schemas.openxmlformats.org/wordprocessingml/2006/main" xmlns:wp="http://schemas.openxmlformats.org/drawingml/2006/wordprocessingDrawing" xmlns:r="http://schemas.openxmlformats.org/officeDocument/2006/relationships" xmlns:w14="http://schemas.microsoft.com/office/word/2010/wordml">
+              <w:rPr>
+                <w:rFonts w:ascii="Aptos" w:hAnsi="Aptos" w:eastAsia="Aptos" w:cs="Aptos"/>
+                <w:i w:val="false"/>
+                <w:b w:val="false"/>
+                <w:u w:val="none"/>
+                <w:strike w:val="false"/>
+                <w:sz w:val="18"/>
+                <w:szCs w:val="18"/>
+                <w:color w:val="000000"/>
+              </w:rPr>
+              <w:t xml:space="preserve">0.023</w:t>
+            </w:r>
+          </w:p>
+        </w:tc>
+        <w:tc>
+          <w:tcPr>
+            <w:tcBorders>
+              <w:bottom w:val="single" w:sz="8" w:space="0" w:color="000000"/>
+              <w:top w:val="single" w:sz="8" w:space="0" w:color="000000"/>
+              <w:left w:val="single" w:sz="8" w:space="0" w:color="000000"/>
+              <w:right w:val="single" w:sz="8" w:space="0" w:color="000000"/>
+            </w:tcBorders>
+            <w:shd w:val="clear" w:color="auto" w:fill="DCE6F1"/>
+            <w:tcMar>
+              <w:top w:w="0" w:type="dxa"/>
+              <w:bottom w:w="0" w:type="dxa"/>
+              <w:left w:w="0" w:type="dxa"/>
+              <w:right w:w="0" w:type="dxa"/>
+            </w:tcMar>
+            <w:vAlign w:val="center"/>
+          </w:tcPr>
+          <w:p>
+            <w:pPr>
+              <w:jc w:val="center"/>
+              <w:pBdr>
+                <w:bottom w:val="none" w:sz="0" w:space="0" w:color="000000"/>
+                <w:top w:val="none" w:sz="0" w:space="0" w:color="000000"/>
+                <w:left w:val="none" w:sz="0" w:space="0" w:color="000000"/>
+                <w:right w:val="none" w:sz="0" w:space="0" w:color="000000"/>
+              </w:pBdr>
+              <w:spacing w:after="100" w:before="100" w:line="240"/>
+              <w:ind w:left="100" w:right="100" w:firstLine="0" w:firstLineChars="0"/>
+              <w:rPr>
+                <w:rFonts w:ascii="Aptos" w:hAnsi="Aptos" w:eastAsia="Aptos" w:cs="Aptos"/>
+                <w:i w:val="false"/>
+                <w:b w:val="false"/>
+                <w:u w:val="none"/>
+                <w:strike w:val="false"/>
+                <w:sz w:val="18"/>
+                <w:szCs w:val="18"/>
+                <w:color w:val="000000"/>
+              </w:rPr>
+            </w:pPr>
+            <w:r xmlns:w="http://schemas.openxmlformats.org/wordprocessingml/2006/main" xmlns:wp="http://schemas.openxmlformats.org/drawingml/2006/wordprocessingDrawing" xmlns:r="http://schemas.openxmlformats.org/officeDocument/2006/relationships" xmlns:w14="http://schemas.microsoft.com/office/word/2010/wordml">
+              <w:rPr>
+                <w:rFonts w:ascii="Aptos" w:hAnsi="Aptos" w:eastAsia="Aptos" w:cs="Aptos"/>
+                <w:i w:val="false"/>
+                <w:b w:val="false"/>
+                <w:u w:val="none"/>
+                <w:strike w:val="false"/>
+                <w:sz w:val="18"/>
+                <w:szCs w:val="18"/>
+                <w:color w:val="000000"/>
+              </w:rPr>
+              <w:t xml:space="preserve"/>
+            </w:r>
+          </w:p>
+        </w:tc>
+        <w:tc>
+          <w:tcPr>
+            <w:tcBorders>
+              <w:bottom w:val="single" w:sz="8" w:space="0" w:color="000000"/>
+              <w:top w:val="single" w:sz="8" w:space="0" w:color="000000"/>
+              <w:left w:val="single" w:sz="8" w:space="0" w:color="000000"/>
+              <w:right w:val="single" w:sz="8" w:space="0" w:color="000000"/>
+            </w:tcBorders>
+            <w:shd w:val="clear" w:color="auto" w:fill="DCE6F1"/>
+            <w:tcMar>
+              <w:top w:w="0" w:type="dxa"/>
+              <w:bottom w:w="0" w:type="dxa"/>
+              <w:left w:w="0" w:type="dxa"/>
+              <w:right w:w="0" w:type="dxa"/>
+            </w:tcMar>
+            <w:vAlign w:val="center"/>
+          </w:tcPr>
+          <w:p>
+            <w:pPr>
+              <w:jc w:val="center"/>
+              <w:pBdr>
+                <w:bottom w:val="none" w:sz="0" w:space="0" w:color="000000"/>
+                <w:top w:val="none" w:sz="0" w:space="0" w:color="000000"/>
+                <w:left w:val="none" w:sz="0" w:space="0" w:color="000000"/>
+                <w:right w:val="none" w:sz="0" w:space="0" w:color="000000"/>
+              </w:pBdr>
+              <w:spacing w:after="100" w:before="100" w:line="240"/>
+              <w:ind w:left="100" w:right="100" w:firstLine="0" w:firstLineChars="0"/>
+              <w:rPr>
+                <w:rFonts w:ascii="Aptos" w:hAnsi="Aptos" w:eastAsia="Aptos" w:cs="Aptos"/>
+                <w:i w:val="false"/>
+                <w:b w:val="false"/>
+                <w:u w:val="none"/>
+                <w:strike w:val="false"/>
+                <w:sz w:val="18"/>
+                <w:szCs w:val="18"/>
+                <w:color w:val="000000"/>
+              </w:rPr>
+            </w:pPr>
+            <w:r xmlns:w="http://schemas.openxmlformats.org/wordprocessingml/2006/main" xmlns:wp="http://schemas.openxmlformats.org/drawingml/2006/wordprocessingDrawing" xmlns:r="http://schemas.openxmlformats.org/officeDocument/2006/relationships" xmlns:w14="http://schemas.microsoft.com/office/word/2010/wordml">
+              <w:rPr>
+                <w:rFonts w:ascii="Aptos" w:hAnsi="Aptos" w:eastAsia="Aptos" w:cs="Aptos"/>
+                <w:i w:val="false"/>
+                <w:b w:val="false"/>
+                <w:u w:val="none"/>
+                <w:strike w:val="false"/>
+                <w:sz w:val="18"/>
+                <w:szCs w:val="18"/>
+                <w:color w:val="000000"/>
+              </w:rPr>
+              <w:t xml:space="preserve"/>
+            </w:r>
+          </w:p>
+        </w:tc>
+        <w:tc>
+          <w:tcPr>
+            <w:tcBorders>
+              <w:bottom w:val="single" w:sz="8" w:space="0" w:color="000000"/>
+              <w:top w:val="single" w:sz="8" w:space="0" w:color="000000"/>
+              <w:left w:val="single" w:sz="8" w:space="0" w:color="000000"/>
+              <w:right w:val="single" w:sz="8" w:space="0" w:color="000000"/>
+            </w:tcBorders>
+            <w:shd w:val="clear" w:color="auto" w:fill="DCE6F1"/>
+            <w:tcMar>
+              <w:top w:w="0" w:type="dxa"/>
+              <w:bottom w:w="0" w:type="dxa"/>
+              <w:left w:w="0" w:type="dxa"/>
+              <w:right w:w="0" w:type="dxa"/>
+            </w:tcMar>
+            <w:vAlign w:val="center"/>
+          </w:tcPr>
+          <w:p>
+            <w:pPr>
+              <w:jc w:val="center"/>
+              <w:pBdr>
+                <w:bottom w:val="none" w:sz="0" w:space="0" w:color="000000"/>
+                <w:top w:val="none" w:sz="0" w:space="0" w:color="000000"/>
+                <w:left w:val="none" w:sz="0" w:space="0" w:color="000000"/>
+                <w:right w:val="none" w:sz="0" w:space="0" w:color="000000"/>
+              </w:pBdr>
+              <w:spacing w:after="100" w:before="100" w:line="240"/>
+              <w:ind w:left="100" w:right="100" w:firstLine="0" w:firstLineChars="0"/>
+              <w:rPr>
+                <w:rFonts w:ascii="Aptos" w:hAnsi="Aptos" w:eastAsia="Aptos" w:cs="Aptos"/>
+                <w:i w:val="false"/>
+                <w:b w:val="false"/>
+                <w:u w:val="none"/>
+                <w:strike w:val="false"/>
+                <w:sz w:val="18"/>
+                <w:szCs w:val="18"/>
+                <w:color w:val="000000"/>
+              </w:rPr>
+            </w:pPr>
+            <w:r xmlns:w="http://schemas.openxmlformats.org/wordprocessingml/2006/main" xmlns:wp="http://schemas.openxmlformats.org/drawingml/2006/wordprocessingDrawing" xmlns:r="http://schemas.openxmlformats.org/officeDocument/2006/relationships" xmlns:w14="http://schemas.microsoft.com/office/word/2010/wordml">
+              <w:rPr>
+                <w:rFonts w:ascii="Aptos" w:hAnsi="Aptos" w:eastAsia="Aptos" w:cs="Aptos"/>
+                <w:i w:val="false"/>
+                <w:b w:val="false"/>
+                <w:u w:val="none"/>
+                <w:strike w:val="false"/>
+                <w:sz w:val="18"/>
+                <w:szCs w:val="18"/>
+                <w:color w:val="000000"/>
+              </w:rPr>
+              <w:t xml:space="preserve">1.680</w:t>
+            </w:r>
+          </w:p>
+        </w:tc>
+        <w:tc>
+          <w:tcPr>
+            <w:tcBorders>
+              <w:bottom w:val="single" w:sz="8" w:space="0" w:color="000000"/>
+              <w:top w:val="single" w:sz="8" w:space="0" w:color="000000"/>
+              <w:left w:val="single" w:sz="8" w:space="0" w:color="000000"/>
+              <w:right w:val="single" w:sz="8" w:space="0" w:color="000000"/>
+            </w:tcBorders>
+            <w:shd w:val="clear" w:color="auto" w:fill="DCE6F1"/>
+            <w:tcMar>
+              <w:top w:w="0" w:type="dxa"/>
+              <w:bottom w:w="0" w:type="dxa"/>
+              <w:left w:w="0" w:type="dxa"/>
+              <w:right w:w="0" w:type="dxa"/>
+            </w:tcMar>
+            <w:vAlign w:val="center"/>
+          </w:tcPr>
+          <w:p>
+            <w:pPr>
+              <w:jc w:val="center"/>
+              <w:pBdr>
+                <w:bottom w:val="none" w:sz="0" w:space="0" w:color="000000"/>
+                <w:top w:val="none" w:sz="0" w:space="0" w:color="000000"/>
+                <w:left w:val="none" w:sz="0" w:space="0" w:color="000000"/>
+                <w:right w:val="none" w:sz="0" w:space="0" w:color="000000"/>
+              </w:pBdr>
+              <w:spacing w:after="100" w:before="100" w:line="240"/>
+              <w:ind w:left="100" w:right="100" w:firstLine="0" w:firstLineChars="0"/>
+              <w:rPr>
+                <w:rFonts w:ascii="Aptos" w:hAnsi="Aptos" w:eastAsia="Aptos" w:cs="Aptos"/>
+                <w:i w:val="false"/>
+                <w:b w:val="false"/>
+                <w:u w:val="none"/>
+                <w:strike w:val="false"/>
+                <w:sz w:val="18"/>
+                <w:szCs w:val="18"/>
+                <w:color w:val="000000"/>
+              </w:rPr>
+            </w:pPr>
+            <w:r xmlns:w="http://schemas.openxmlformats.org/wordprocessingml/2006/main" xmlns:wp="http://schemas.openxmlformats.org/drawingml/2006/wordprocessingDrawing" xmlns:r="http://schemas.openxmlformats.org/officeDocument/2006/relationships" xmlns:w14="http://schemas.microsoft.com/office/word/2010/wordml">
+              <w:rPr>
+                <w:rFonts w:ascii="Aptos" w:hAnsi="Aptos" w:eastAsia="Aptos" w:cs="Aptos"/>
+                <w:i w:val="false"/>
+                <w:b w:val="false"/>
+                <w:u w:val="none"/>
+                <w:strike w:val="false"/>
+                <w:sz w:val="18"/>
+                <w:szCs w:val="18"/>
+                <w:color w:val="000000"/>
+              </w:rPr>
+              <w:t xml:space="preserve">7.300</w:t>
             </w:r>
           </w:p>
         </w:tc>
       </w:tr>
     </w:tbl>
     <w:bookmarkEnd w:id="35"/>
-    <w:bookmarkStart w:id="42" w:name="X4921d9b1ac2a8832c8c74a697f40d3f5b89bb0b"/>
+    <w:bookmarkStart w:id="41" w:name="X4921d9b1ac2a8832c8c74a697f40d3f5b89bb0b"/>
     <w:p>
       <w:pPr>
         <w:pStyle w:val="Heading3"/>
@@ -3448,7 +4529,7 @@
         <w:t xml:space="preserve">Epilimnetic and Outlet pH levels were within the desirable range of 6.5–8.0 units. Historical trends show stable but variable epilimnetic pH since monitoring began. Metalimnetic and Hypolimnetic pH levels were slightly acidic and below the desirable range, and Inlet pH was slightly below desirable.</w:t>
       </w:r>
     </w:p>
-    <w:bookmarkStart w:id="41" w:name="X57e6967cde2dae0d27644a1a767a73845b2c70e"/>
+    <w:bookmarkStart w:id="40" w:name="X57e6967cde2dae0d27644a1a767a73845b2c70e"/>
     <w:p>
       <w:pPr>
         <w:pStyle w:val="Heading4"/>
@@ -3461,7 +4542,7 @@
         <w:t xml:space="preserve">HOW DOES YOUR LAKE COMPARE TO NEW HAMPSHIRE LAKES &amp; WATER QUALITY STANDARDS?</w:t>
       </w:r>
     </w:p>
-    <w:bookmarkStart w:id="36" w:name="X293bab81eccfd92a8e17e5eec91c270b09e5bad"/>
+    <w:bookmarkStart w:id="36" w:name="nh-median-lake-water-quality-values"/>
     <w:p>
       <w:pPr>
         <w:pStyle w:val="Heading5"/>
@@ -3471,7 +4552,7 @@
           <w:b/>
           <w:bCs/>
         </w:rPr>
-        <w:t xml:space="preserve">New Hampshire Median Lake Water Quality Values</w:t>
+        <w:t xml:space="preserve">NH Median Lake Water Quality Values</w:t>
       </w:r>
     </w:p>
     <w:bookmarkEnd w:id="36"/>
@@ -3551,7 +4632,7 @@
                 <w:szCs w:val="20"/>
                 <w:color w:val="000000"/>
               </w:rPr>
-              <w:t xml:space="preserve">Parameter</w:t>
+              <w:t xml:space="preserve">PARAMETER</w:t>
             </w:r>
           </w:p>
         </w:tc>
@@ -3605,7 +4686,7 @@
                 <w:szCs w:val="20"/>
                 <w:color w:val="000000"/>
               </w:rPr>
-              <w:t xml:space="preserve">Median Value</w:t>
+              <w:t xml:space="preserve">MEDIAN VALUE</w:t>
             </w:r>
           </w:p>
         </w:tc>
@@ -4410,7 +5491,7 @@
       </w:tr>
     </w:tbl>
     <w:bookmarkEnd w:id="37"/>
-    <w:bookmarkStart w:id="38" w:name="new-hampshire-water-quality-standards"/>
+    <w:bookmarkStart w:id="38" w:name="nh-water-quality-standards"/>
     <w:p>
       <w:pPr>
         <w:pStyle w:val="Heading5"/>
@@ -4420,11 +5501,11 @@
           <w:b/>
           <w:bCs/>
         </w:rPr>
-        <w:t xml:space="preserve">New Hampshire Water Quality Standards</w:t>
+        <w:t xml:space="preserve">NH Water Quality Standards</w:t>
       </w:r>
     </w:p>
     <w:bookmarkEnd w:id="38"/>
-    <w:bookmarkStart w:id="39" w:name="Xdb631680ed4bd3e3eaff961cc8158535968f348"/>
+    <w:bookmarkStart w:id="39" w:name="X85932bd6b3c4476162284717e68c46f21eb0e55"/>
     <w:p>
       <w:pPr>
         <w:pStyle w:val="Heading5"/>
@@ -4434,21 +5515,7 @@
           <w:i/>
           <w:iCs/>
         </w:rPr>
-        <w:t xml:space="preserve">Numeric criteria for specific parameters.</w:t>
-      </w:r>
-    </w:p>
-    <w:bookmarkEnd w:id="39"/>
-    <w:bookmarkStart w:id="40" w:name="X616e29c0a9b58bf72f5a627d05df13b6b6d8d4f"/>
-    <w:p>
-      <w:pPr>
-        <w:pStyle w:val="Heading5"/>
-      </w:pPr>
-      <w:r>
-        <w:rPr>
-          <w:i/>
-          <w:iCs/>
-        </w:rPr>
-        <w:t xml:space="preserve">Water quality violation occurs if thresholds are exceeded.</w:t>
+        <w:t xml:space="preserve">Numeric criteria for specific parameters. Water quality violation occurs if thresholds are exceeded.</w:t>
       </w:r>
     </w:p>
     <w:tbl xmlns:w="http://schemas.openxmlformats.org/wordprocessingml/2006/main" xmlns:r="http://schemas.openxmlformats.org/officeDocument/2006/relationships" xmlns:w14="http://schemas.microsoft.com/office/word/2010/wordml" xmlns:wp="http://schemas.openxmlformats.org/drawingml/2006/wordprocessingDrawing" xmlns:a="http://schemas.openxmlformats.org/drawingml/2006/main" xmlns:pic="http://schemas.openxmlformats.org/drawingml/2006/picture">
@@ -4460,7 +5527,7 @@
       </w:tblPr>
       <w:tr>
         <w:trPr>
-          <w:trHeight w:val="556" w:hRule="auto"/>
+          <w:trHeight w:val="559" w:hRule="auto"/>
           <w:tblHeader/>
         </w:trPr>
         header1
@@ -4514,7 +5581,7 @@
                 <w:szCs w:val="20"/>
                 <w:color w:val="000000"/>
               </w:rPr>
-              <w:t xml:space="preserve">Parameter</w:t>
+              <w:t xml:space="preserve">PARAMETER</w:t>
             </w:r>
           </w:p>
         </w:tc>
@@ -4568,7 +5635,7 @@
                 <w:szCs w:val="20"/>
                 <w:color w:val="000000"/>
               </w:rPr>
-              <w:t xml:space="preserve">Threshold</w:t>
+              <w:t xml:space="preserve">THRESHOLD</w:t>
             </w:r>
           </w:p>
         </w:tc>
@@ -5144,9 +6211,9 @@
         </w:tc>
       </w:tr>
     </w:tbl>
+    <w:bookmarkEnd w:id="39"/>
     <w:bookmarkEnd w:id="40"/>
     <w:bookmarkEnd w:id="41"/>
-    <w:bookmarkEnd w:id="42"/>
     <w:sectPr>
       <w:headerReference r:id="rId10" w:type="even"/>
       <w:headerReference r:id="rId9" w:type="default"/>

</xml_diff>

<commit_message>
improved way plots appear
</commit_message>
<xml_diff>
--- a/report_generation/report_gen.docx
+++ b/report_generation/report_gen.docx
@@ -863,7 +863,7 @@
       </w:tr>
     </w:tbl>
     <w:bookmarkEnd w:id="21"/>
-    <w:bookmarkStart w:id="34" w:name="historical-water-quality-graphics"/>
+    <w:bookmarkStart w:id="34" w:name="Xc21299347e4c77f867f11e9faa563abd65f6c4e"/>
     <w:p>
       <w:pPr>
         <w:pStyle w:val="Heading3"/>
@@ -873,7 +873,7 @@
           <w:b/>
           <w:bCs/>
         </w:rPr>
-        <w:t xml:space="preserve">HISTORICAL WATER QUALITY GRAPHICS</w:t>
+        <w:t xml:space="preserve">HISTORICAL WATER QUALITY GRAPHICS - DEEP SPOT</w:t>
       </w:r>
     </w:p>
     <w:p>
@@ -922,6 +922,11 @@
           </wp:inline>
         </w:drawing>
       </w:r>
+    </w:p>
+    <w:p>
+      <w:pPr>
+        <w:pStyle w:val="BodyText"/>
+      </w:pPr>
       <w:r>
         <w:drawing>
           <wp:inline>
@@ -964,6 +969,11 @@
           </wp:inline>
         </w:drawing>
       </w:r>
+    </w:p>
+    <w:p>
+      <w:pPr>
+        <w:pStyle w:val="BodyText"/>
+      </w:pPr>
       <w:r>
         <w:drawing>
           <wp:inline>
@@ -1006,6 +1016,11 @@
           </wp:inline>
         </w:drawing>
       </w:r>
+    </w:p>
+    <w:p>
+      <w:pPr>
+        <w:pStyle w:val="BodyText"/>
+      </w:pPr>
       <w:r>
         <w:drawing>
           <wp:inline>

</xml_diff>